<commit_message>
Zmiany w niektórych punktach
</commit_message>
<xml_diff>
--- a/Projekt PPSI.docx
+++ b/Projekt PPSI.docx
@@ -2067,6 +2067,7 @@
           <w:szCs w:val="32"/>
         </w:rPr>
       </w:pPr>
+      <w:bookmarkStart w:id="0" w:name="_Hlk54519653"/>
       <w:r>
         <w:rPr>
           <w:rFonts w:ascii="Calibri" w:eastAsia="Calibri" w:hAnsi="Calibri" w:cs="Calibri"/>
@@ -2075,7 +2076,17 @@
           <w:szCs w:val="32"/>
         </w:rPr>
         <w:lastRenderedPageBreak/>
-        <w:t>Ograniczenie czasowe jest bezpośrednio zależne od produkcji oprogramowania i ilości urządzeń potrzebnych do nasłuchiwania</w:t>
+        <w:t xml:space="preserve">Ograniczenie </w:t>
+      </w:r>
+      <w:bookmarkEnd w:id="0"/>
+      <w:r>
+        <w:rPr>
+          <w:rFonts w:ascii="Calibri" w:eastAsia="Calibri" w:hAnsi="Calibri" w:cs="Calibri"/>
+          <w:color w:val="000000" w:themeColor="text1"/>
+          <w:sz w:val="32"/>
+          <w:szCs w:val="32"/>
+        </w:rPr>
+        <w:t>czasowe jest bezpośrednio zależne od produkcji oprogramowania i ilości urządzeń potrzebnych do nasłuchiwania</w:t>
       </w:r>
     </w:p>
     <w:p>
@@ -2509,6 +2520,728 @@
     <w:p>
       <w:pPr>
         <w:pStyle w:val="Akapitzlist"/>
+        <w:rPr>
+          <w:rFonts w:eastAsiaTheme="minorEastAsia"/>
+          <w:b/>
+          <w:bCs/>
+          <w:color w:val="000000" w:themeColor="text1"/>
+          <w:sz w:val="40"/>
+          <w:szCs w:val="40"/>
+        </w:rPr>
+      </w:pPr>
+    </w:p>
+    <w:tbl>
+      <w:tblPr>
+        <w:tblStyle w:val="Tabela-Siatka"/>
+        <w:tblW w:w="0" w:type="auto"/>
+        <w:tblInd w:w="720" w:type="dxa"/>
+        <w:tblLook w:val="04A0" w:firstRow="1" w:lastRow="0" w:firstColumn="1" w:lastColumn="0" w:noHBand="0" w:noVBand="1"/>
+      </w:tblPr>
+      <w:tblGrid>
+        <w:gridCol w:w="2677"/>
+        <w:gridCol w:w="3825"/>
+        <w:gridCol w:w="3146"/>
+      </w:tblGrid>
+      <w:tr>
+        <w:trPr>
+          <w:trHeight w:val="782"/>
+        </w:trPr>
+        <w:tc>
+          <w:tcPr>
+            <w:tcW w:w="2677" w:type="dxa"/>
+          </w:tcPr>
+          <w:p>
+            <w:pPr>
+              <w:pStyle w:val="Akapitzlist"/>
+              <w:ind w:left="0"/>
+              <w:rPr>
+                <w:rFonts w:eastAsiaTheme="minorEastAsia"/>
+                <w:b/>
+                <w:bCs/>
+                <w:color w:val="000000" w:themeColor="text1"/>
+                <w:sz w:val="40"/>
+                <w:szCs w:val="40"/>
+              </w:rPr>
+            </w:pPr>
+            <w:r>
+              <w:rPr>
+                <w:rFonts w:ascii="Calibri" w:eastAsia="Calibri" w:hAnsi="Calibri" w:cs="Calibri"/>
+                <w:b/>
+                <w:bCs/>
+                <w:color w:val="000000" w:themeColor="text1"/>
+                <w:sz w:val="32"/>
+                <w:szCs w:val="32"/>
+              </w:rPr>
+              <w:t>Nazwa</w:t>
+            </w:r>
+            <w:r>
+              <w:rPr>
+                <w:rFonts w:ascii="Calibri" w:eastAsia="Calibri" w:hAnsi="Calibri" w:cs="Calibri"/>
+                <w:b/>
+                <w:bCs/>
+                <w:color w:val="000000" w:themeColor="text1"/>
+                <w:sz w:val="32"/>
+                <w:szCs w:val="32"/>
+              </w:rPr>
+              <w:t xml:space="preserve"> użytkownika</w:t>
+            </w:r>
+          </w:p>
+        </w:tc>
+        <w:tc>
+          <w:tcPr>
+            <w:tcW w:w="3825" w:type="dxa"/>
+          </w:tcPr>
+          <w:p>
+            <w:pPr>
+              <w:pStyle w:val="Akapitzlist"/>
+              <w:ind w:left="0"/>
+              <w:rPr>
+                <w:rFonts w:eastAsiaTheme="minorEastAsia"/>
+                <w:b/>
+                <w:bCs/>
+                <w:color w:val="000000" w:themeColor="text1"/>
+                <w:sz w:val="40"/>
+                <w:szCs w:val="40"/>
+              </w:rPr>
+            </w:pPr>
+            <w:r>
+              <w:rPr>
+                <w:rFonts w:ascii="Calibri" w:eastAsia="Calibri" w:hAnsi="Calibri" w:cs="Calibri"/>
+                <w:b/>
+                <w:bCs/>
+                <w:color w:val="000000" w:themeColor="text1"/>
+                <w:sz w:val="32"/>
+                <w:szCs w:val="32"/>
+              </w:rPr>
+              <w:t xml:space="preserve">Rola </w:t>
+            </w:r>
+            <w:r>
+              <w:rPr>
+                <w:rFonts w:ascii="Calibri" w:eastAsia="Calibri" w:hAnsi="Calibri" w:cs="Calibri"/>
+                <w:b/>
+                <w:bCs/>
+                <w:color w:val="000000" w:themeColor="text1"/>
+                <w:sz w:val="32"/>
+                <w:szCs w:val="32"/>
+              </w:rPr>
+              <w:t>użytkownika</w:t>
+            </w:r>
+          </w:p>
+        </w:tc>
+        <w:tc>
+          <w:tcPr>
+            <w:tcW w:w="3146" w:type="dxa"/>
+          </w:tcPr>
+          <w:p>
+            <w:pPr>
+              <w:pStyle w:val="Akapitzlist"/>
+              <w:ind w:left="0"/>
+              <w:rPr>
+                <w:rFonts w:eastAsiaTheme="minorEastAsia"/>
+                <w:b/>
+                <w:bCs/>
+                <w:color w:val="000000" w:themeColor="text1"/>
+                <w:sz w:val="40"/>
+                <w:szCs w:val="40"/>
+              </w:rPr>
+            </w:pPr>
+            <w:r>
+              <w:rPr>
+                <w:rFonts w:ascii="Calibri" w:eastAsia="Calibri" w:hAnsi="Calibri" w:cs="Calibri"/>
+                <w:b/>
+                <w:bCs/>
+                <w:color w:val="000000" w:themeColor="text1"/>
+                <w:sz w:val="32"/>
+                <w:szCs w:val="32"/>
+              </w:rPr>
+              <w:t>Ważność użytkowników</w:t>
+            </w:r>
+          </w:p>
+        </w:tc>
+      </w:tr>
+      <w:tr>
+        <w:trPr>
+          <w:trHeight w:val="481"/>
+        </w:trPr>
+        <w:tc>
+          <w:tcPr>
+            <w:tcW w:w="2677" w:type="dxa"/>
+          </w:tcPr>
+          <w:p>
+            <w:pPr>
+              <w:rPr>
+                <w:rFonts w:eastAsiaTheme="minorEastAsia"/>
+                <w:b/>
+                <w:bCs/>
+                <w:color w:val="000000" w:themeColor="text1"/>
+                <w:sz w:val="40"/>
+                <w:szCs w:val="40"/>
+              </w:rPr>
+            </w:pPr>
+            <w:r>
+              <w:rPr>
+                <w:rFonts w:ascii="Calibri" w:eastAsia="Calibri" w:hAnsi="Calibri" w:cs="Calibri"/>
+                <w:color w:val="000000" w:themeColor="text1"/>
+                <w:sz w:val="32"/>
+                <w:szCs w:val="32"/>
+              </w:rPr>
+              <w:t>Użytkownik</w:t>
+            </w:r>
+            <w:r>
+              <w:rPr>
+                <w:rFonts w:ascii="Calibri" w:eastAsia="Calibri" w:hAnsi="Calibri" w:cs="Calibri"/>
+                <w:color w:val="000000" w:themeColor="text1"/>
+                <w:sz w:val="32"/>
+                <w:szCs w:val="32"/>
+              </w:rPr>
+              <w:t xml:space="preserve"> systemu</w:t>
+            </w:r>
+            <w:r>
+              <w:rPr>
+                <w:rFonts w:ascii="Calibri" w:eastAsia="Calibri" w:hAnsi="Calibri" w:cs="Calibri"/>
+                <w:color w:val="000000" w:themeColor="text1"/>
+                <w:sz w:val="32"/>
+                <w:szCs w:val="32"/>
+              </w:rPr>
+              <w:t xml:space="preserve"> / odbiorca</w:t>
+            </w:r>
+          </w:p>
+        </w:tc>
+        <w:tc>
+          <w:tcPr>
+            <w:tcW w:w="3825" w:type="dxa"/>
+          </w:tcPr>
+          <w:p>
+            <w:pPr>
+              <w:pStyle w:val="Akapitzlist"/>
+              <w:ind w:left="0"/>
+              <w:rPr>
+                <w:rFonts w:eastAsiaTheme="minorEastAsia"/>
+                <w:b/>
+                <w:bCs/>
+                <w:color w:val="000000" w:themeColor="text1"/>
+                <w:sz w:val="40"/>
+                <w:szCs w:val="40"/>
+              </w:rPr>
+            </w:pPr>
+          </w:p>
+        </w:tc>
+        <w:tc>
+          <w:tcPr>
+            <w:tcW w:w="3146" w:type="dxa"/>
+          </w:tcPr>
+          <w:p>
+            <w:pPr>
+              <w:pStyle w:val="Akapitzlist"/>
+              <w:ind w:left="0"/>
+              <w:rPr>
+                <w:rFonts w:eastAsiaTheme="minorEastAsia"/>
+                <w:b/>
+                <w:bCs/>
+                <w:color w:val="000000" w:themeColor="text1"/>
+                <w:sz w:val="40"/>
+                <w:szCs w:val="40"/>
+              </w:rPr>
+            </w:pPr>
+          </w:p>
+        </w:tc>
+      </w:tr>
+      <w:tr>
+        <w:trPr>
+          <w:trHeight w:val="481"/>
+        </w:trPr>
+        <w:tc>
+          <w:tcPr>
+            <w:tcW w:w="2677" w:type="dxa"/>
+          </w:tcPr>
+          <w:p>
+            <w:pPr>
+              <w:rPr>
+                <w:rFonts w:ascii="Calibri" w:eastAsia="Calibri" w:hAnsi="Calibri" w:cs="Calibri"/>
+                <w:color w:val="000000" w:themeColor="text1"/>
+                <w:sz w:val="32"/>
+                <w:szCs w:val="32"/>
+              </w:rPr>
+            </w:pPr>
+            <w:r>
+              <w:rPr>
+                <w:rFonts w:ascii="Calibri" w:eastAsia="Calibri" w:hAnsi="Calibri" w:cs="Calibri"/>
+                <w:color w:val="000000" w:themeColor="text1"/>
+                <w:sz w:val="32"/>
+                <w:szCs w:val="32"/>
+              </w:rPr>
+              <w:t>Analityk</w:t>
+            </w:r>
+          </w:p>
+        </w:tc>
+        <w:tc>
+          <w:tcPr>
+            <w:tcW w:w="3825" w:type="dxa"/>
+          </w:tcPr>
+          <w:p>
+            <w:pPr>
+              <w:pStyle w:val="Akapitzlist"/>
+              <w:ind w:left="0"/>
+              <w:rPr>
+                <w:rFonts w:eastAsiaTheme="minorEastAsia"/>
+                <w:b/>
+                <w:bCs/>
+                <w:color w:val="000000" w:themeColor="text1"/>
+                <w:sz w:val="40"/>
+                <w:szCs w:val="40"/>
+              </w:rPr>
+            </w:pPr>
+          </w:p>
+        </w:tc>
+        <w:tc>
+          <w:tcPr>
+            <w:tcW w:w="3146" w:type="dxa"/>
+          </w:tcPr>
+          <w:p>
+            <w:pPr>
+              <w:pStyle w:val="Akapitzlist"/>
+              <w:ind w:left="0"/>
+              <w:rPr>
+                <w:rFonts w:eastAsiaTheme="minorEastAsia"/>
+                <w:b/>
+                <w:bCs/>
+                <w:color w:val="000000" w:themeColor="text1"/>
+                <w:sz w:val="40"/>
+                <w:szCs w:val="40"/>
+              </w:rPr>
+            </w:pPr>
+          </w:p>
+        </w:tc>
+      </w:tr>
+      <w:tr>
+        <w:trPr>
+          <w:trHeight w:val="782"/>
+        </w:trPr>
+        <w:tc>
+          <w:tcPr>
+            <w:tcW w:w="2677" w:type="dxa"/>
+          </w:tcPr>
+          <w:p>
+            <w:pPr>
+              <w:pStyle w:val="Akapitzlist"/>
+              <w:ind w:left="0"/>
+              <w:rPr>
+                <w:rFonts w:eastAsiaTheme="minorEastAsia"/>
+                <w:b/>
+                <w:bCs/>
+                <w:color w:val="000000" w:themeColor="text1"/>
+                <w:sz w:val="40"/>
+                <w:szCs w:val="40"/>
+              </w:rPr>
+            </w:pPr>
+            <w:r>
+              <w:rPr>
+                <w:rFonts w:ascii="Calibri" w:eastAsia="Calibri" w:hAnsi="Calibri" w:cs="Calibri"/>
+                <w:color w:val="000000" w:themeColor="text1"/>
+                <w:sz w:val="32"/>
+                <w:szCs w:val="32"/>
+              </w:rPr>
+              <w:t>Projektant</w:t>
+            </w:r>
+          </w:p>
+        </w:tc>
+        <w:tc>
+          <w:tcPr>
+            <w:tcW w:w="3825" w:type="dxa"/>
+          </w:tcPr>
+          <w:p>
+            <w:pPr>
+              <w:pStyle w:val="Akapitzlist"/>
+              <w:ind w:left="0"/>
+              <w:rPr>
+                <w:rFonts w:eastAsiaTheme="minorEastAsia"/>
+                <w:b/>
+                <w:bCs/>
+                <w:color w:val="000000" w:themeColor="text1"/>
+                <w:sz w:val="40"/>
+                <w:szCs w:val="40"/>
+              </w:rPr>
+            </w:pPr>
+          </w:p>
+        </w:tc>
+        <w:tc>
+          <w:tcPr>
+            <w:tcW w:w="3146" w:type="dxa"/>
+          </w:tcPr>
+          <w:p>
+            <w:pPr>
+              <w:pStyle w:val="Akapitzlist"/>
+              <w:ind w:left="0"/>
+              <w:rPr>
+                <w:rFonts w:eastAsiaTheme="minorEastAsia"/>
+                <w:b/>
+                <w:bCs/>
+                <w:color w:val="000000" w:themeColor="text1"/>
+                <w:sz w:val="40"/>
+                <w:szCs w:val="40"/>
+              </w:rPr>
+            </w:pPr>
+          </w:p>
+        </w:tc>
+      </w:tr>
+      <w:tr>
+        <w:trPr>
+          <w:trHeight w:val="767"/>
+        </w:trPr>
+        <w:tc>
+          <w:tcPr>
+            <w:tcW w:w="2677" w:type="dxa"/>
+          </w:tcPr>
+          <w:p>
+            <w:pPr>
+              <w:pStyle w:val="Akapitzlist"/>
+              <w:ind w:left="0"/>
+              <w:rPr>
+                <w:rFonts w:eastAsiaTheme="minorEastAsia"/>
+                <w:b/>
+                <w:bCs/>
+                <w:color w:val="000000" w:themeColor="text1"/>
+                <w:sz w:val="40"/>
+                <w:szCs w:val="40"/>
+              </w:rPr>
+            </w:pPr>
+            <w:r>
+              <w:rPr>
+                <w:rFonts w:ascii="Calibri" w:eastAsia="Calibri" w:hAnsi="Calibri" w:cs="Calibri"/>
+                <w:color w:val="000000" w:themeColor="text1"/>
+                <w:sz w:val="32"/>
+                <w:szCs w:val="32"/>
+              </w:rPr>
+              <w:t>Programista</w:t>
+            </w:r>
+          </w:p>
+        </w:tc>
+        <w:tc>
+          <w:tcPr>
+            <w:tcW w:w="3825" w:type="dxa"/>
+          </w:tcPr>
+          <w:p>
+            <w:pPr>
+              <w:pStyle w:val="Akapitzlist"/>
+              <w:ind w:left="0"/>
+              <w:rPr>
+                <w:rFonts w:eastAsiaTheme="minorEastAsia"/>
+                <w:b/>
+                <w:bCs/>
+                <w:color w:val="000000" w:themeColor="text1"/>
+                <w:sz w:val="40"/>
+                <w:szCs w:val="40"/>
+              </w:rPr>
+            </w:pPr>
+          </w:p>
+        </w:tc>
+        <w:tc>
+          <w:tcPr>
+            <w:tcW w:w="3146" w:type="dxa"/>
+          </w:tcPr>
+          <w:p>
+            <w:pPr>
+              <w:pStyle w:val="Akapitzlist"/>
+              <w:ind w:left="0"/>
+              <w:rPr>
+                <w:rFonts w:eastAsiaTheme="minorEastAsia"/>
+                <w:b/>
+                <w:bCs/>
+                <w:color w:val="000000" w:themeColor="text1"/>
+                <w:sz w:val="40"/>
+                <w:szCs w:val="40"/>
+              </w:rPr>
+            </w:pPr>
+          </w:p>
+        </w:tc>
+      </w:tr>
+      <w:tr>
+        <w:trPr>
+          <w:trHeight w:val="767"/>
+        </w:trPr>
+        <w:tc>
+          <w:tcPr>
+            <w:tcW w:w="2677" w:type="dxa"/>
+          </w:tcPr>
+          <w:p>
+            <w:pPr>
+              <w:pStyle w:val="Akapitzlist"/>
+              <w:ind w:left="0"/>
+              <w:rPr>
+                <w:rFonts w:ascii="Calibri" w:eastAsia="Calibri" w:hAnsi="Calibri" w:cs="Calibri"/>
+                <w:color w:val="000000" w:themeColor="text1"/>
+                <w:sz w:val="32"/>
+                <w:szCs w:val="32"/>
+              </w:rPr>
+            </w:pPr>
+            <w:r>
+              <w:rPr>
+                <w:rFonts w:ascii="Calibri" w:eastAsia="Calibri" w:hAnsi="Calibri" w:cs="Calibri"/>
+                <w:color w:val="000000" w:themeColor="text1"/>
+                <w:sz w:val="32"/>
+                <w:szCs w:val="32"/>
+              </w:rPr>
+              <w:lastRenderedPageBreak/>
+              <w:t>Ekspert dziedzinowy</w:t>
+            </w:r>
+          </w:p>
+        </w:tc>
+        <w:tc>
+          <w:tcPr>
+            <w:tcW w:w="3825" w:type="dxa"/>
+          </w:tcPr>
+          <w:p>
+            <w:pPr>
+              <w:pStyle w:val="Akapitzlist"/>
+              <w:ind w:left="0"/>
+              <w:rPr>
+                <w:rFonts w:eastAsiaTheme="minorEastAsia"/>
+                <w:b/>
+                <w:bCs/>
+                <w:color w:val="000000" w:themeColor="text1"/>
+                <w:sz w:val="40"/>
+                <w:szCs w:val="40"/>
+              </w:rPr>
+            </w:pPr>
+          </w:p>
+        </w:tc>
+        <w:tc>
+          <w:tcPr>
+            <w:tcW w:w="3146" w:type="dxa"/>
+          </w:tcPr>
+          <w:p>
+            <w:pPr>
+              <w:pStyle w:val="Akapitzlist"/>
+              <w:ind w:left="0"/>
+              <w:rPr>
+                <w:rFonts w:eastAsiaTheme="minorEastAsia"/>
+                <w:b/>
+                <w:bCs/>
+                <w:color w:val="000000" w:themeColor="text1"/>
+                <w:sz w:val="40"/>
+                <w:szCs w:val="40"/>
+              </w:rPr>
+            </w:pPr>
+          </w:p>
+        </w:tc>
+      </w:tr>
+      <w:tr>
+        <w:trPr>
+          <w:trHeight w:val="767"/>
+        </w:trPr>
+        <w:tc>
+          <w:tcPr>
+            <w:tcW w:w="2677" w:type="dxa"/>
+          </w:tcPr>
+          <w:p>
+            <w:pPr>
+              <w:pStyle w:val="Akapitzlist"/>
+              <w:ind w:left="0"/>
+              <w:rPr>
+                <w:rFonts w:ascii="Calibri" w:eastAsia="Calibri" w:hAnsi="Calibri" w:cs="Calibri"/>
+                <w:color w:val="000000" w:themeColor="text1"/>
+                <w:sz w:val="32"/>
+                <w:szCs w:val="32"/>
+              </w:rPr>
+            </w:pPr>
+            <w:r>
+              <w:rPr>
+                <w:rFonts w:ascii="Calibri" w:eastAsia="Calibri" w:hAnsi="Calibri" w:cs="Calibri"/>
+                <w:color w:val="000000" w:themeColor="text1"/>
+                <w:sz w:val="32"/>
+                <w:szCs w:val="32"/>
+              </w:rPr>
+              <w:t>Tester</w:t>
+            </w:r>
+          </w:p>
+        </w:tc>
+        <w:tc>
+          <w:tcPr>
+            <w:tcW w:w="3825" w:type="dxa"/>
+          </w:tcPr>
+          <w:p>
+            <w:pPr>
+              <w:pStyle w:val="Akapitzlist"/>
+              <w:ind w:left="0"/>
+              <w:rPr>
+                <w:rFonts w:eastAsiaTheme="minorEastAsia"/>
+                <w:b/>
+                <w:bCs/>
+                <w:color w:val="000000" w:themeColor="text1"/>
+                <w:sz w:val="40"/>
+                <w:szCs w:val="40"/>
+              </w:rPr>
+            </w:pPr>
+          </w:p>
+        </w:tc>
+        <w:tc>
+          <w:tcPr>
+            <w:tcW w:w="3146" w:type="dxa"/>
+          </w:tcPr>
+          <w:p>
+            <w:pPr>
+              <w:pStyle w:val="Akapitzlist"/>
+              <w:ind w:left="0"/>
+              <w:rPr>
+                <w:rFonts w:eastAsiaTheme="minorEastAsia"/>
+                <w:b/>
+                <w:bCs/>
+                <w:color w:val="000000" w:themeColor="text1"/>
+                <w:sz w:val="40"/>
+                <w:szCs w:val="40"/>
+              </w:rPr>
+            </w:pPr>
+          </w:p>
+        </w:tc>
+      </w:tr>
+      <w:tr>
+        <w:trPr>
+          <w:trHeight w:val="1174"/>
+        </w:trPr>
+        <w:tc>
+          <w:tcPr>
+            <w:tcW w:w="2677" w:type="dxa"/>
+          </w:tcPr>
+          <w:p>
+            <w:pPr>
+              <w:pStyle w:val="Akapitzlist"/>
+              <w:ind w:left="0"/>
+              <w:rPr>
+                <w:rFonts w:eastAsiaTheme="minorEastAsia"/>
+                <w:b/>
+                <w:bCs/>
+                <w:color w:val="000000" w:themeColor="text1"/>
+                <w:sz w:val="40"/>
+                <w:szCs w:val="40"/>
+              </w:rPr>
+            </w:pPr>
+            <w:r>
+              <w:rPr>
+                <w:rFonts w:ascii="Calibri" w:eastAsia="Calibri" w:hAnsi="Calibri" w:cs="Calibri"/>
+                <w:color w:val="000000" w:themeColor="text1"/>
+                <w:sz w:val="32"/>
+                <w:szCs w:val="32"/>
+              </w:rPr>
+              <w:t>Osoba tworząca dokumentację</w:t>
+            </w:r>
+          </w:p>
+        </w:tc>
+        <w:tc>
+          <w:tcPr>
+            <w:tcW w:w="3825" w:type="dxa"/>
+          </w:tcPr>
+          <w:p>
+            <w:pPr>
+              <w:pStyle w:val="Akapitzlist"/>
+              <w:ind w:left="0"/>
+              <w:rPr>
+                <w:rFonts w:eastAsiaTheme="minorEastAsia"/>
+                <w:b/>
+                <w:bCs/>
+                <w:color w:val="000000" w:themeColor="text1"/>
+                <w:sz w:val="40"/>
+                <w:szCs w:val="40"/>
+              </w:rPr>
+            </w:pPr>
+          </w:p>
+        </w:tc>
+        <w:tc>
+          <w:tcPr>
+            <w:tcW w:w="3146" w:type="dxa"/>
+          </w:tcPr>
+          <w:p>
+            <w:pPr>
+              <w:pStyle w:val="Akapitzlist"/>
+              <w:ind w:left="0"/>
+              <w:rPr>
+                <w:rFonts w:eastAsiaTheme="minorEastAsia"/>
+                <w:b/>
+                <w:bCs/>
+                <w:color w:val="000000" w:themeColor="text1"/>
+                <w:sz w:val="40"/>
+                <w:szCs w:val="40"/>
+              </w:rPr>
+            </w:pPr>
+          </w:p>
+        </w:tc>
+      </w:tr>
+    </w:tbl>
+    <w:p>
+      <w:pPr>
+        <w:pStyle w:val="Akapitzlist"/>
+        <w:rPr>
+          <w:rFonts w:eastAsiaTheme="minorEastAsia"/>
+          <w:b/>
+          <w:bCs/>
+          <w:color w:val="000000" w:themeColor="text1"/>
+          <w:sz w:val="40"/>
+          <w:szCs w:val="40"/>
+        </w:rPr>
+      </w:pPr>
+    </w:p>
+    <w:p>
+      <w:pPr>
+        <w:pStyle w:val="Akapitzlist"/>
+        <w:rPr>
+          <w:rFonts w:eastAsiaTheme="minorEastAsia"/>
+          <w:b/>
+          <w:bCs/>
+          <w:color w:val="FF0000"/>
+          <w:sz w:val="40"/>
+          <w:szCs w:val="40"/>
+        </w:rPr>
+      </w:pPr>
+      <w:r>
+        <w:rPr>
+          <w:rFonts w:eastAsiaTheme="minorEastAsia"/>
+          <w:b/>
+          <w:bCs/>
+          <w:color w:val="FF0000"/>
+          <w:sz w:val="40"/>
+          <w:szCs w:val="40"/>
+        </w:rPr>
+        <w:t>Czy dodać jeszcze jakichś użytkowników?</w:t>
+      </w:r>
+    </w:p>
+    <w:p>
+      <w:pPr>
+        <w:pStyle w:val="Akapitzlist"/>
+        <w:rPr>
+          <w:rFonts w:eastAsiaTheme="minorEastAsia"/>
+          <w:b/>
+          <w:bCs/>
+          <w:color w:val="FF0000"/>
+          <w:sz w:val="40"/>
+          <w:szCs w:val="40"/>
+        </w:rPr>
+      </w:pPr>
+      <w:r>
+        <w:rPr>
+          <w:rFonts w:eastAsiaTheme="minorEastAsia"/>
+          <w:b/>
+          <w:bCs/>
+          <w:color w:val="FF0000"/>
+          <w:sz w:val="40"/>
+          <w:szCs w:val="40"/>
+        </w:rPr>
+        <w:t>Wypełnić!</w:t>
+      </w:r>
+    </w:p>
+    <w:p>
+      <w:pPr>
+        <w:rPr>
+          <w:rFonts w:eastAsiaTheme="minorEastAsia"/>
+          <w:b/>
+          <w:bCs/>
+          <w:color w:val="000000" w:themeColor="text1"/>
+          <w:sz w:val="40"/>
+          <w:szCs w:val="40"/>
+        </w:rPr>
+      </w:pPr>
+    </w:p>
+    <w:p>
+      <w:pPr>
+        <w:pStyle w:val="Akapitzlist"/>
         <w:numPr>
           <w:ilvl w:val="0"/>
           <w:numId w:val="12"/>
@@ -2537,6 +3270,452 @@
     <w:p>
       <w:pPr>
         <w:pStyle w:val="Akapitzlist"/>
+        <w:rPr>
+          <w:rFonts w:ascii="Calibri" w:eastAsia="Calibri" w:hAnsi="Calibri" w:cs="Calibri"/>
+          <w:color w:val="000000" w:themeColor="text1"/>
+          <w:sz w:val="32"/>
+          <w:szCs w:val="32"/>
+        </w:rPr>
+      </w:pPr>
+      <w:r>
+        <w:rPr>
+          <w:rFonts w:ascii="Calibri" w:eastAsia="Calibri" w:hAnsi="Calibri" w:cs="Calibri"/>
+          <w:b/>
+          <w:bCs/>
+          <w:color w:val="000000" w:themeColor="text1"/>
+          <w:sz w:val="32"/>
+          <w:szCs w:val="32"/>
+        </w:rPr>
+        <w:t>Urządzenie</w:t>
+      </w:r>
+      <w:r>
+        <w:rPr>
+          <w:rFonts w:ascii="Calibri" w:eastAsia="Calibri" w:hAnsi="Calibri" w:cs="Calibri"/>
+          <w:color w:val="000000" w:themeColor="text1"/>
+          <w:sz w:val="32"/>
+          <w:szCs w:val="32"/>
+        </w:rPr>
+        <w:t xml:space="preserve"> – przedmiot, który jest nasłuchiwany. Wydaje określone akcje dzięki czemu powiadamia o określonych zdarzeniach i jest przyczyną zmiany oświetlenia. </w:t>
+      </w:r>
+    </w:p>
+    <w:p>
+      <w:pPr>
+        <w:pStyle w:val="Akapitzlist"/>
+        <w:rPr>
+          <w:rFonts w:ascii="Calibri" w:eastAsia="Calibri" w:hAnsi="Calibri" w:cs="Calibri"/>
+          <w:color w:val="000000" w:themeColor="text1"/>
+          <w:sz w:val="32"/>
+          <w:szCs w:val="32"/>
+        </w:rPr>
+      </w:pPr>
+      <w:r>
+        <w:rPr>
+          <w:rFonts w:ascii="Calibri" w:eastAsia="Calibri" w:hAnsi="Calibri" w:cs="Calibri"/>
+          <w:b/>
+          <w:bCs/>
+          <w:color w:val="000000" w:themeColor="text1"/>
+          <w:sz w:val="32"/>
+          <w:szCs w:val="32"/>
+        </w:rPr>
+        <w:t>Zdarzenie</w:t>
+      </w:r>
+      <w:r>
+        <w:rPr>
+          <w:rFonts w:ascii="Calibri" w:eastAsia="Calibri" w:hAnsi="Calibri" w:cs="Calibri"/>
+          <w:color w:val="000000" w:themeColor="text1"/>
+          <w:sz w:val="32"/>
+          <w:szCs w:val="32"/>
+        </w:rPr>
+        <w:t xml:space="preserve"> – akcje które wydaje użytkownik aby zmienić listę.</w:t>
+      </w:r>
+    </w:p>
+    <w:p>
+      <w:pPr>
+        <w:pStyle w:val="Akapitzlist"/>
+        <w:rPr>
+          <w:rFonts w:ascii="Calibri" w:eastAsia="Calibri" w:hAnsi="Calibri" w:cs="Calibri"/>
+          <w:color w:val="000000" w:themeColor="text1"/>
+          <w:sz w:val="32"/>
+          <w:szCs w:val="32"/>
+        </w:rPr>
+      </w:pPr>
+      <w:r>
+        <w:rPr>
+          <w:rFonts w:ascii="Calibri" w:eastAsia="Calibri" w:hAnsi="Calibri" w:cs="Calibri"/>
+          <w:b/>
+          <w:bCs/>
+          <w:color w:val="000000" w:themeColor="text1"/>
+          <w:sz w:val="32"/>
+          <w:szCs w:val="32"/>
+        </w:rPr>
+        <w:t>Lista</w:t>
+      </w:r>
+      <w:r>
+        <w:rPr>
+          <w:rFonts w:ascii="Calibri" w:eastAsia="Calibri" w:hAnsi="Calibri" w:cs="Calibri"/>
+          <w:color w:val="000000" w:themeColor="text1"/>
+          <w:sz w:val="32"/>
+          <w:szCs w:val="32"/>
+        </w:rPr>
+        <w:t xml:space="preserve"> </w:t>
+      </w:r>
+      <w:r>
+        <w:rPr>
+          <w:rFonts w:ascii="Calibri" w:eastAsia="Calibri" w:hAnsi="Calibri" w:cs="Calibri"/>
+          <w:color w:val="000000" w:themeColor="text1"/>
+          <w:sz w:val="32"/>
+          <w:szCs w:val="32"/>
+        </w:rPr>
+        <w:t>– tutaj znajdują się wszystkie pozycje w systemie; połączenie zdarzeń z urząd</w:t>
+      </w:r>
+      <w:r>
+        <w:rPr>
+          <w:rFonts w:ascii="Calibri" w:eastAsia="Calibri" w:hAnsi="Calibri" w:cs="Calibri"/>
+          <w:color w:val="000000" w:themeColor="text1"/>
+          <w:sz w:val="32"/>
+          <w:szCs w:val="32"/>
+        </w:rPr>
+        <w:t>z</w:t>
+      </w:r>
+      <w:r>
+        <w:rPr>
+          <w:rFonts w:ascii="Calibri" w:eastAsia="Calibri" w:hAnsi="Calibri" w:cs="Calibri"/>
+          <w:color w:val="000000" w:themeColor="text1"/>
+          <w:sz w:val="32"/>
+          <w:szCs w:val="32"/>
+        </w:rPr>
+        <w:t>eniami.</w:t>
+      </w:r>
+    </w:p>
+    <w:p>
+      <w:pPr>
+        <w:pStyle w:val="Akapitzlist"/>
+        <w:rPr>
+          <w:rFonts w:ascii="Calibri" w:eastAsia="Calibri" w:hAnsi="Calibri" w:cs="Calibri"/>
+          <w:color w:val="000000" w:themeColor="text1"/>
+          <w:sz w:val="32"/>
+          <w:szCs w:val="32"/>
+        </w:rPr>
+      </w:pPr>
+      <w:r>
+        <w:rPr>
+          <w:rFonts w:ascii="Calibri" w:eastAsia="Calibri" w:hAnsi="Calibri" w:cs="Calibri"/>
+          <w:b/>
+          <w:bCs/>
+          <w:color w:val="000000" w:themeColor="text1"/>
+          <w:sz w:val="32"/>
+          <w:szCs w:val="32"/>
+        </w:rPr>
+        <w:t>RGB</w:t>
+      </w:r>
+      <w:r>
+        <w:rPr>
+          <w:rFonts w:ascii="Calibri" w:eastAsia="Calibri" w:hAnsi="Calibri" w:cs="Calibri"/>
+          <w:color w:val="000000" w:themeColor="text1"/>
+          <w:sz w:val="32"/>
+          <w:szCs w:val="32"/>
+        </w:rPr>
+        <w:t xml:space="preserve"> – przestrzeń barw </w:t>
+      </w:r>
+      <w:r>
+        <w:rPr>
+          <w:rFonts w:ascii="Calibri" w:eastAsia="Calibri" w:hAnsi="Calibri" w:cs="Calibri"/>
+          <w:color w:val="000000" w:themeColor="text1"/>
+          <w:sz w:val="32"/>
+          <w:szCs w:val="32"/>
+        </w:rPr>
+        <w:t>w której będą wyświetlane powiadomienia świetlne</w:t>
+      </w:r>
+    </w:p>
+    <w:p>
+      <w:pPr>
+        <w:pStyle w:val="Akapitzlist"/>
+        <w:rPr>
+          <w:rFonts w:ascii="Calibri" w:eastAsia="Calibri" w:hAnsi="Calibri" w:cs="Calibri"/>
+          <w:color w:val="000000" w:themeColor="text1"/>
+          <w:sz w:val="32"/>
+          <w:szCs w:val="32"/>
+        </w:rPr>
+      </w:pPr>
+      <w:r>
+        <w:rPr>
+          <w:rFonts w:ascii="Calibri" w:eastAsia="Calibri" w:hAnsi="Calibri" w:cs="Calibri"/>
+          <w:b/>
+          <w:bCs/>
+          <w:color w:val="000000" w:themeColor="text1"/>
+          <w:sz w:val="32"/>
+          <w:szCs w:val="32"/>
+        </w:rPr>
+        <w:t>Profile dla urządzeń</w:t>
+      </w:r>
+      <w:r>
+        <w:rPr>
+          <w:rFonts w:ascii="Calibri" w:eastAsia="Calibri" w:hAnsi="Calibri" w:cs="Calibri"/>
+          <w:color w:val="000000" w:themeColor="text1"/>
+          <w:sz w:val="32"/>
+          <w:szCs w:val="32"/>
+        </w:rPr>
+        <w:t xml:space="preserve"> </w:t>
+      </w:r>
+      <w:r>
+        <w:rPr>
+          <w:rFonts w:ascii="Calibri" w:eastAsia="Calibri" w:hAnsi="Calibri" w:cs="Calibri"/>
+          <w:color w:val="000000" w:themeColor="text1"/>
+          <w:sz w:val="32"/>
+          <w:szCs w:val="32"/>
+        </w:rPr>
+        <w:t>–</w:t>
+      </w:r>
+      <w:r>
+        <w:rPr>
+          <w:rFonts w:ascii="Calibri" w:eastAsia="Calibri" w:hAnsi="Calibri" w:cs="Calibri"/>
+          <w:color w:val="000000" w:themeColor="text1"/>
+          <w:sz w:val="32"/>
+          <w:szCs w:val="32"/>
+        </w:rPr>
+        <w:t xml:space="preserve"> </w:t>
+      </w:r>
+      <w:r>
+        <w:rPr>
+          <w:rFonts w:ascii="Calibri" w:eastAsia="Calibri" w:hAnsi="Calibri" w:cs="Calibri"/>
+          <w:color w:val="000000" w:themeColor="text1"/>
+          <w:sz w:val="32"/>
+          <w:szCs w:val="32"/>
+        </w:rPr>
+        <w:t>konfiguracja dla urządzeń</w:t>
+      </w:r>
+      <w:r>
+        <w:rPr>
+          <w:rFonts w:ascii="Calibri" w:eastAsia="Calibri" w:hAnsi="Calibri" w:cs="Calibri"/>
+          <w:color w:val="000000" w:themeColor="text1"/>
+          <w:sz w:val="32"/>
+          <w:szCs w:val="32"/>
+        </w:rPr>
+        <w:t>; zapis danych ustawień, które można zmienić oraz uruchomić.</w:t>
+      </w:r>
+    </w:p>
+    <w:p>
+      <w:pPr>
+        <w:pStyle w:val="Akapitzlist"/>
+        <w:rPr>
+          <w:rFonts w:eastAsiaTheme="minorEastAsia"/>
+          <w:b/>
+          <w:bCs/>
+          <w:color w:val="000000" w:themeColor="text1"/>
+          <w:sz w:val="40"/>
+          <w:szCs w:val="40"/>
+        </w:rPr>
+      </w:pPr>
+      <w:r>
+        <w:rPr>
+          <w:rFonts w:ascii="Calibri" w:eastAsia="Calibri" w:hAnsi="Calibri" w:cs="Calibri"/>
+          <w:b/>
+          <w:bCs/>
+          <w:color w:val="000000" w:themeColor="text1"/>
+          <w:sz w:val="32"/>
+          <w:szCs w:val="32"/>
+        </w:rPr>
+        <w:t>Urządzenie smart</w:t>
+      </w:r>
+      <w:r>
+        <w:rPr>
+          <w:rFonts w:ascii="Calibri" w:eastAsia="Calibri" w:hAnsi="Calibri" w:cs="Calibri"/>
+          <w:color w:val="000000" w:themeColor="text1"/>
+          <w:sz w:val="32"/>
+          <w:szCs w:val="32"/>
+        </w:rPr>
+        <w:t xml:space="preserve"> – urządzenie komunikujące się na odległość bez użycia okablowania, posiadające cechy nowoczesności. </w:t>
+      </w:r>
+    </w:p>
+    <w:p>
+      <w:pPr>
+        <w:pStyle w:val="Akapitzlist"/>
+        <w:rPr>
+          <w:rFonts w:ascii="Calibri" w:eastAsia="Calibri" w:hAnsi="Calibri" w:cs="Calibri"/>
+          <w:color w:val="000000" w:themeColor="text1"/>
+          <w:sz w:val="32"/>
+          <w:szCs w:val="32"/>
+        </w:rPr>
+      </w:pPr>
+      <w:r>
+        <w:rPr>
+          <w:rFonts w:ascii="Calibri" w:eastAsia="Calibri" w:hAnsi="Calibri" w:cs="Calibri"/>
+          <w:b/>
+          <w:bCs/>
+          <w:color w:val="000000" w:themeColor="text1"/>
+          <w:sz w:val="32"/>
+          <w:szCs w:val="32"/>
+        </w:rPr>
+        <w:t>Urządzenie nasłuchujące</w:t>
+      </w:r>
+      <w:r>
+        <w:rPr>
+          <w:rFonts w:ascii="Calibri" w:eastAsia="Calibri" w:hAnsi="Calibri" w:cs="Calibri"/>
+          <w:color w:val="000000" w:themeColor="text1"/>
+          <w:sz w:val="32"/>
+          <w:szCs w:val="32"/>
+        </w:rPr>
+        <w:t xml:space="preserve"> – sprawdza czy dane urządzenie nie wydało sygnału.</w:t>
+      </w:r>
+    </w:p>
+    <w:p>
+      <w:pPr>
+        <w:pStyle w:val="Akapitzlist"/>
+        <w:rPr>
+          <w:rFonts w:ascii="Calibri" w:eastAsia="Calibri" w:hAnsi="Calibri" w:cs="Calibri"/>
+          <w:color w:val="000000" w:themeColor="text1"/>
+          <w:sz w:val="32"/>
+          <w:szCs w:val="32"/>
+        </w:rPr>
+      </w:pPr>
+      <w:r>
+        <w:rPr>
+          <w:rFonts w:ascii="Calibri" w:eastAsia="Calibri" w:hAnsi="Calibri" w:cs="Calibri"/>
+          <w:b/>
+          <w:bCs/>
+          <w:color w:val="000000" w:themeColor="text1"/>
+          <w:sz w:val="32"/>
+          <w:szCs w:val="32"/>
+        </w:rPr>
+        <w:t>Urządzenie nasłuchiwane</w:t>
+      </w:r>
+      <w:r>
+        <w:rPr>
+          <w:rFonts w:ascii="Calibri" w:eastAsia="Calibri" w:hAnsi="Calibri" w:cs="Calibri"/>
+          <w:color w:val="000000" w:themeColor="text1"/>
+          <w:sz w:val="32"/>
+          <w:szCs w:val="32"/>
+        </w:rPr>
+        <w:t xml:space="preserve"> – urządzenia smart w systemie podlegające nasłuchiwaniu.</w:t>
+      </w:r>
+    </w:p>
+    <w:p>
+      <w:pPr>
+        <w:pStyle w:val="Akapitzlist"/>
+        <w:rPr>
+          <w:rFonts w:ascii="Calibri" w:eastAsia="Calibri" w:hAnsi="Calibri" w:cs="Calibri"/>
+          <w:color w:val="000000" w:themeColor="text1"/>
+          <w:sz w:val="32"/>
+          <w:szCs w:val="32"/>
+        </w:rPr>
+      </w:pPr>
+      <w:r>
+        <w:rPr>
+          <w:rFonts w:ascii="Calibri" w:eastAsia="Calibri" w:hAnsi="Calibri" w:cs="Calibri"/>
+          <w:b/>
+          <w:bCs/>
+          <w:color w:val="000000" w:themeColor="text1"/>
+          <w:sz w:val="32"/>
+          <w:szCs w:val="32"/>
+        </w:rPr>
+        <w:t>Urządzenie główne</w:t>
+      </w:r>
+      <w:r>
+        <w:rPr>
+          <w:rFonts w:ascii="Calibri" w:eastAsia="Calibri" w:hAnsi="Calibri" w:cs="Calibri"/>
+          <w:b/>
+          <w:bCs/>
+          <w:color w:val="000000" w:themeColor="text1"/>
+          <w:sz w:val="32"/>
+          <w:szCs w:val="32"/>
+        </w:rPr>
+        <w:t xml:space="preserve"> </w:t>
+      </w:r>
+      <w:r>
+        <w:rPr>
+          <w:rFonts w:ascii="Calibri" w:eastAsia="Calibri" w:hAnsi="Calibri" w:cs="Calibri"/>
+          <w:color w:val="000000" w:themeColor="text1"/>
+          <w:sz w:val="32"/>
+          <w:szCs w:val="32"/>
+        </w:rPr>
+        <w:t>– steruje urządzeniem nasłuchującym oraz urządzeniem zmieniającym oświetlenie.</w:t>
+      </w:r>
+    </w:p>
+    <w:p>
+      <w:pPr>
+        <w:pStyle w:val="Akapitzlist"/>
+        <w:rPr>
+          <w:rFonts w:ascii="Calibri" w:eastAsia="Calibri" w:hAnsi="Calibri" w:cs="Calibri"/>
+          <w:color w:val="000000" w:themeColor="text1"/>
+          <w:sz w:val="32"/>
+          <w:szCs w:val="32"/>
+        </w:rPr>
+      </w:pPr>
+      <w:r>
+        <w:rPr>
+          <w:rFonts w:ascii="Calibri" w:eastAsia="Calibri" w:hAnsi="Calibri" w:cs="Calibri"/>
+          <w:b/>
+          <w:bCs/>
+          <w:color w:val="000000" w:themeColor="text1"/>
+          <w:sz w:val="32"/>
+          <w:szCs w:val="32"/>
+        </w:rPr>
+        <w:t>Urządzenie sterujące oświetleniem</w:t>
+      </w:r>
+      <w:r>
+        <w:rPr>
+          <w:rFonts w:ascii="Calibri" w:eastAsia="Calibri" w:hAnsi="Calibri" w:cs="Calibri"/>
+          <w:color w:val="000000" w:themeColor="text1"/>
+          <w:sz w:val="32"/>
+          <w:szCs w:val="32"/>
+        </w:rPr>
+        <w:t xml:space="preserve"> – urządzenie zmieniające oświetlenie w danych punktach, uruchamiające określone ustawienia, sterujące diodami.</w:t>
+      </w:r>
+    </w:p>
+    <w:p>
+      <w:pPr>
+        <w:pStyle w:val="Akapitzlist"/>
+        <w:rPr>
+          <w:rFonts w:eastAsiaTheme="minorEastAsia"/>
+          <w:b/>
+          <w:bCs/>
+          <w:color w:val="000000" w:themeColor="text1"/>
+          <w:sz w:val="40"/>
+          <w:szCs w:val="40"/>
+        </w:rPr>
+      </w:pPr>
+    </w:p>
+    <w:p>
+      <w:pPr>
+        <w:pStyle w:val="Akapitzlist"/>
+        <w:rPr>
+          <w:rFonts w:eastAsiaTheme="minorEastAsia"/>
+          <w:b/>
+          <w:bCs/>
+          <w:color w:val="000000" w:themeColor="text1"/>
+          <w:sz w:val="40"/>
+          <w:szCs w:val="40"/>
+        </w:rPr>
+      </w:pPr>
+      <w:r>
+        <w:rPr>
+          <w:rFonts w:eastAsiaTheme="minorEastAsia"/>
+          <w:b/>
+          <w:bCs/>
+          <w:color w:val="FF0000"/>
+          <w:sz w:val="40"/>
+          <w:szCs w:val="40"/>
+        </w:rPr>
+        <w:lastRenderedPageBreak/>
+        <w:t>Czy dodać jeszcze jakieś definicje?</w:t>
+      </w:r>
+    </w:p>
+    <w:p>
+      <w:pPr>
+        <w:pStyle w:val="Akapitzlist"/>
+        <w:rPr>
+          <w:rFonts w:eastAsiaTheme="minorEastAsia"/>
+          <w:b/>
+          <w:bCs/>
+          <w:color w:val="000000" w:themeColor="text1"/>
+          <w:sz w:val="40"/>
+          <w:szCs w:val="40"/>
+        </w:rPr>
+      </w:pPr>
+    </w:p>
+    <w:p>
+      <w:pPr>
+        <w:pStyle w:val="Akapitzlist"/>
         <w:numPr>
           <w:ilvl w:val="0"/>
           <w:numId w:val="12"/>
@@ -2561,6 +3740,332 @@
         </w:rPr>
         <w:t>Diagram przypadków użycia (UML)</w:t>
       </w:r>
+    </w:p>
+    <w:p>
+      <w:pPr>
+        <w:rPr>
+          <w:rFonts w:ascii="Calibri" w:eastAsia="Calibri" w:hAnsi="Calibri" w:cs="Calibri"/>
+          <w:b/>
+          <w:bCs/>
+          <w:color w:val="FF0000"/>
+          <w:sz w:val="40"/>
+          <w:szCs w:val="40"/>
+        </w:rPr>
+      </w:pPr>
+      <w:r>
+        <w:rPr>
+          <w:rFonts w:ascii="Calibri" w:eastAsia="Calibri" w:hAnsi="Calibri" w:cs="Calibri"/>
+          <w:b/>
+          <w:bCs/>
+          <w:color w:val="FF0000"/>
+          <w:sz w:val="40"/>
+          <w:szCs w:val="40"/>
+        </w:rPr>
+        <w:t xml:space="preserve">Wkleić </w:t>
+      </w:r>
+      <w:r>
+        <w:rPr>
+          <w:rFonts w:ascii="Calibri" w:eastAsia="Calibri" w:hAnsi="Calibri" w:cs="Calibri"/>
+          <w:b/>
+          <w:bCs/>
+          <w:color w:val="FF0000"/>
+          <w:sz w:val="40"/>
+          <w:szCs w:val="40"/>
+        </w:rPr>
+        <w:t xml:space="preserve">ostateczny </w:t>
+      </w:r>
+      <w:r>
+        <w:rPr>
+          <w:rFonts w:ascii="Calibri" w:eastAsia="Calibri" w:hAnsi="Calibri" w:cs="Calibri"/>
+          <w:b/>
+          <w:bCs/>
+          <w:color w:val="FF0000"/>
+          <w:sz w:val="40"/>
+          <w:szCs w:val="40"/>
+        </w:rPr>
+        <w:t>obrazek</w:t>
+      </w:r>
+    </w:p>
+    <w:p>
+      <w:pPr>
+        <w:rPr>
+          <w:rFonts w:ascii="Calibri" w:eastAsia="Calibri" w:hAnsi="Calibri" w:cs="Calibri"/>
+          <w:b/>
+          <w:bCs/>
+          <w:color w:val="000000" w:themeColor="text1"/>
+          <w:sz w:val="40"/>
+          <w:szCs w:val="40"/>
+        </w:rPr>
+      </w:pPr>
+    </w:p>
+    <w:p>
+      <w:pPr>
+        <w:pStyle w:val="Akapitzlist"/>
+        <w:numPr>
+          <w:ilvl w:val="0"/>
+          <w:numId w:val="12"/>
+        </w:numPr>
+        <w:rPr>
+          <w:rFonts w:ascii="Calibri" w:eastAsia="Calibri" w:hAnsi="Calibri" w:cs="Calibri"/>
+          <w:b/>
+          <w:bCs/>
+          <w:color w:val="000000" w:themeColor="text1"/>
+          <w:sz w:val="40"/>
+          <w:szCs w:val="40"/>
+        </w:rPr>
+      </w:pPr>
+      <w:r>
+        <w:rPr>
+          <w:rFonts w:ascii="Calibri" w:eastAsia="Calibri" w:hAnsi="Calibri" w:cs="Calibri"/>
+          <w:b/>
+          <w:bCs/>
+          <w:color w:val="000000" w:themeColor="text1"/>
+          <w:sz w:val="40"/>
+          <w:szCs w:val="40"/>
+        </w:rPr>
+        <w:t>Scenariusze do wszystkich przypadków użycia (UML)</w:t>
+      </w:r>
+    </w:p>
+    <w:p>
+      <w:pPr>
+        <w:pStyle w:val="Akapitzlist"/>
+        <w:numPr>
+          <w:ilvl w:val="0"/>
+          <w:numId w:val="12"/>
+        </w:numPr>
+        <w:rPr>
+          <w:rFonts w:ascii="Calibri" w:eastAsia="Calibri" w:hAnsi="Calibri" w:cs="Calibri"/>
+          <w:b/>
+          <w:bCs/>
+          <w:color w:val="000000" w:themeColor="text1"/>
+          <w:sz w:val="40"/>
+          <w:szCs w:val="40"/>
+        </w:rPr>
+      </w:pPr>
+      <w:r>
+        <w:rPr>
+          <w:rFonts w:ascii="Calibri" w:eastAsia="Calibri" w:hAnsi="Calibri" w:cs="Calibri"/>
+          <w:b/>
+          <w:bCs/>
+          <w:color w:val="000000" w:themeColor="text1"/>
+          <w:sz w:val="40"/>
+          <w:szCs w:val="40"/>
+        </w:rPr>
+        <w:t>Diagramy czynności (UML)</w:t>
+      </w:r>
+    </w:p>
+    <w:p>
+      <w:pPr>
+        <w:pStyle w:val="Akapitzlist"/>
+        <w:numPr>
+          <w:ilvl w:val="0"/>
+          <w:numId w:val="12"/>
+        </w:numPr>
+        <w:rPr>
+          <w:rFonts w:ascii="Calibri" w:eastAsia="Calibri" w:hAnsi="Calibri" w:cs="Calibri"/>
+          <w:b/>
+          <w:bCs/>
+          <w:color w:val="000000" w:themeColor="text1"/>
+          <w:sz w:val="40"/>
+          <w:szCs w:val="40"/>
+        </w:rPr>
+      </w:pPr>
+      <w:r>
+        <w:rPr>
+          <w:rFonts w:ascii="Calibri" w:eastAsia="Calibri" w:hAnsi="Calibri" w:cs="Calibri"/>
+          <w:b/>
+          <w:bCs/>
+          <w:color w:val="000000" w:themeColor="text1"/>
+          <w:sz w:val="40"/>
+          <w:szCs w:val="40"/>
+        </w:rPr>
+        <w:t>Diagram klas (UML)</w:t>
+      </w:r>
+    </w:p>
+    <w:p>
+      <w:pPr>
+        <w:pStyle w:val="Akapitzlist"/>
+        <w:numPr>
+          <w:ilvl w:val="0"/>
+          <w:numId w:val="12"/>
+        </w:numPr>
+        <w:rPr>
+          <w:rFonts w:ascii="Calibri" w:eastAsia="Calibri" w:hAnsi="Calibri" w:cs="Calibri"/>
+          <w:b/>
+          <w:bCs/>
+          <w:color w:val="000000" w:themeColor="text1"/>
+          <w:sz w:val="40"/>
+          <w:szCs w:val="40"/>
+        </w:rPr>
+      </w:pPr>
+      <w:r>
+        <w:rPr>
+          <w:rFonts w:ascii="Calibri" w:eastAsia="Calibri" w:hAnsi="Calibri" w:cs="Calibri"/>
+          <w:b/>
+          <w:bCs/>
+          <w:color w:val="000000" w:themeColor="text1"/>
+          <w:sz w:val="40"/>
+          <w:szCs w:val="40"/>
+        </w:rPr>
+        <w:t>Diagram ERD</w:t>
+      </w:r>
+    </w:p>
+    <w:p>
+      <w:pPr>
+        <w:pStyle w:val="Akapitzlist"/>
+        <w:numPr>
+          <w:ilvl w:val="0"/>
+          <w:numId w:val="12"/>
+        </w:numPr>
+        <w:rPr>
+          <w:rFonts w:ascii="Calibri" w:eastAsia="Calibri" w:hAnsi="Calibri" w:cs="Calibri"/>
+          <w:b/>
+          <w:bCs/>
+          <w:color w:val="000000" w:themeColor="text1"/>
+          <w:sz w:val="40"/>
+          <w:szCs w:val="40"/>
+        </w:rPr>
+      </w:pPr>
+      <w:r>
+        <w:rPr>
+          <w:rFonts w:ascii="Calibri" w:eastAsia="Calibri" w:hAnsi="Calibri" w:cs="Calibri"/>
+          <w:b/>
+          <w:bCs/>
+          <w:color w:val="000000" w:themeColor="text1"/>
+          <w:sz w:val="40"/>
+          <w:szCs w:val="40"/>
+        </w:rPr>
+        <w:t>Diagram sekwencji (UML)</w:t>
+      </w:r>
+    </w:p>
+    <w:p>
+      <w:pPr>
+        <w:pStyle w:val="Akapitzlist"/>
+        <w:numPr>
+          <w:ilvl w:val="0"/>
+          <w:numId w:val="12"/>
+        </w:numPr>
+        <w:rPr>
+          <w:rFonts w:ascii="Calibri" w:eastAsia="Calibri" w:hAnsi="Calibri" w:cs="Calibri"/>
+          <w:b/>
+          <w:bCs/>
+          <w:color w:val="000000" w:themeColor="text1"/>
+          <w:sz w:val="40"/>
+          <w:szCs w:val="40"/>
+        </w:rPr>
+      </w:pPr>
+      <w:r>
+        <w:rPr>
+          <w:rFonts w:ascii="Calibri" w:eastAsia="Calibri" w:hAnsi="Calibri" w:cs="Calibri"/>
+          <w:b/>
+          <w:bCs/>
+          <w:color w:val="000000" w:themeColor="text1"/>
+          <w:sz w:val="40"/>
+          <w:szCs w:val="40"/>
+        </w:rPr>
+        <w:t>Diagram przejść stanów (UML)</w:t>
+      </w:r>
+    </w:p>
+    <w:p>
+      <w:pPr>
+        <w:pStyle w:val="Akapitzlist"/>
+        <w:numPr>
+          <w:ilvl w:val="0"/>
+          <w:numId w:val="12"/>
+        </w:numPr>
+        <w:rPr>
+          <w:rFonts w:ascii="Calibri" w:eastAsia="Calibri" w:hAnsi="Calibri" w:cs="Calibri"/>
+          <w:b/>
+          <w:bCs/>
+          <w:color w:val="000000" w:themeColor="text1"/>
+          <w:sz w:val="40"/>
+          <w:szCs w:val="40"/>
+        </w:rPr>
+      </w:pPr>
+      <w:r>
+        <w:rPr>
+          <w:rFonts w:ascii="Calibri" w:eastAsia="Calibri" w:hAnsi="Calibri" w:cs="Calibri"/>
+          <w:b/>
+          <w:bCs/>
+          <w:color w:val="000000" w:themeColor="text1"/>
+          <w:sz w:val="40"/>
+          <w:szCs w:val="40"/>
+        </w:rPr>
+        <w:t xml:space="preserve">Diagram komponentów i wdrożenia(UML) </w:t>
+      </w:r>
+    </w:p>
+    <w:p>
+      <w:pPr>
+        <w:pStyle w:val="Akapitzlist"/>
+        <w:numPr>
+          <w:ilvl w:val="0"/>
+          <w:numId w:val="12"/>
+        </w:numPr>
+        <w:rPr>
+          <w:rFonts w:ascii="Calibri" w:eastAsia="Calibri" w:hAnsi="Calibri" w:cs="Calibri"/>
+          <w:b/>
+          <w:bCs/>
+          <w:color w:val="000000" w:themeColor="text1"/>
+          <w:sz w:val="40"/>
+          <w:szCs w:val="40"/>
+        </w:rPr>
+      </w:pPr>
+      <w:r>
+        <w:rPr>
+          <w:rFonts w:ascii="Calibri" w:eastAsia="Calibri" w:hAnsi="Calibri" w:cs="Calibri"/>
+          <w:b/>
+          <w:bCs/>
+          <w:color w:val="000000" w:themeColor="text1"/>
+          <w:sz w:val="40"/>
+          <w:szCs w:val="40"/>
+        </w:rPr>
+        <w:t>Plan procesu testowania.</w:t>
+      </w:r>
+    </w:p>
+    <w:p>
+      <w:pPr>
+        <w:pStyle w:val="Akapitzlist"/>
+        <w:numPr>
+          <w:ilvl w:val="0"/>
+          <w:numId w:val="12"/>
+        </w:numPr>
+        <w:rPr>
+          <w:rFonts w:ascii="Calibri" w:eastAsia="Calibri" w:hAnsi="Calibri" w:cs="Calibri"/>
+          <w:b/>
+          <w:bCs/>
+          <w:color w:val="000000" w:themeColor="text1"/>
+          <w:sz w:val="40"/>
+          <w:szCs w:val="40"/>
+        </w:rPr>
+      </w:pPr>
+      <w:r>
+        <w:rPr>
+          <w:rFonts w:ascii="Calibri" w:eastAsia="Calibri" w:hAnsi="Calibri" w:cs="Calibri"/>
+          <w:b/>
+          <w:bCs/>
+          <w:color w:val="000000" w:themeColor="text1"/>
+          <w:sz w:val="40"/>
+          <w:szCs w:val="40"/>
+        </w:rPr>
+        <w:t xml:space="preserve"> Raport z analizy rynku – krótki opis i porównanie z podobnymi systemami działającymi lub oferowanymi.</w:t>
+      </w:r>
+    </w:p>
+    <w:p>
+      <w:pPr>
+        <w:pStyle w:val="Akapitzlist"/>
+        <w:numPr>
+          <w:ilvl w:val="0"/>
+          <w:numId w:val="12"/>
+        </w:numPr>
+        <w:rPr>
+          <w:rFonts w:ascii="Calibri" w:eastAsia="Calibri" w:hAnsi="Calibri" w:cs="Calibri"/>
+          <w:b/>
+          <w:bCs/>
+          <w:color w:val="000000" w:themeColor="text1"/>
+          <w:sz w:val="40"/>
+          <w:szCs w:val="40"/>
+        </w:rPr>
+      </w:pPr>
     </w:p>
     <w:p>
       <w:pPr>
@@ -3304,6 +4809,97 @@
     </w:lvl>
   </w:abstractNum>
   <w:abstractNum w:abstractNumId="7" w15:restartNumberingAfterBreak="0">
+    <w:nsid w:val="440C4A3D"/>
+    <w:multiLevelType w:val="hybridMultilevel"/>
+    <w:tmpl w:val="7CDEE894"/>
+    <w:lvl w:ilvl="0" w:tplc="38B00148">
+      <w:start w:val="1"/>
+      <w:numFmt w:val="lowerLetter"/>
+      <w:lvlText w:val="%1)"/>
+      <w:lvlJc w:val="left"/>
+      <w:pPr>
+        <w:ind w:left="1080" w:hanging="360"/>
+      </w:pPr>
+      <w:rPr>
+        <w:rFonts w:ascii="Calibri" w:eastAsia="Calibri" w:hAnsi="Calibri" w:cs="Calibri" w:hint="default"/>
+        <w:b w:val="0"/>
+        <w:sz w:val="32"/>
+      </w:rPr>
+    </w:lvl>
+    <w:lvl w:ilvl="1" w:tplc="04150019" w:tentative="1">
+      <w:start w:val="1"/>
+      <w:numFmt w:val="lowerLetter"/>
+      <w:lvlText w:val="%2."/>
+      <w:lvlJc w:val="left"/>
+      <w:pPr>
+        <w:ind w:left="1800" w:hanging="360"/>
+      </w:pPr>
+    </w:lvl>
+    <w:lvl w:ilvl="2" w:tplc="0415001B" w:tentative="1">
+      <w:start w:val="1"/>
+      <w:numFmt w:val="lowerRoman"/>
+      <w:lvlText w:val="%3."/>
+      <w:lvlJc w:val="right"/>
+      <w:pPr>
+        <w:ind w:left="2520" w:hanging="180"/>
+      </w:pPr>
+    </w:lvl>
+    <w:lvl w:ilvl="3" w:tplc="0415000F" w:tentative="1">
+      <w:start w:val="1"/>
+      <w:numFmt w:val="decimal"/>
+      <w:lvlText w:val="%4."/>
+      <w:lvlJc w:val="left"/>
+      <w:pPr>
+        <w:ind w:left="3240" w:hanging="360"/>
+      </w:pPr>
+    </w:lvl>
+    <w:lvl w:ilvl="4" w:tplc="04150019" w:tentative="1">
+      <w:start w:val="1"/>
+      <w:numFmt w:val="lowerLetter"/>
+      <w:lvlText w:val="%5."/>
+      <w:lvlJc w:val="left"/>
+      <w:pPr>
+        <w:ind w:left="3960" w:hanging="360"/>
+      </w:pPr>
+    </w:lvl>
+    <w:lvl w:ilvl="5" w:tplc="0415001B" w:tentative="1">
+      <w:start w:val="1"/>
+      <w:numFmt w:val="lowerRoman"/>
+      <w:lvlText w:val="%6."/>
+      <w:lvlJc w:val="right"/>
+      <w:pPr>
+        <w:ind w:left="4680" w:hanging="180"/>
+      </w:pPr>
+    </w:lvl>
+    <w:lvl w:ilvl="6" w:tplc="0415000F" w:tentative="1">
+      <w:start w:val="1"/>
+      <w:numFmt w:val="decimal"/>
+      <w:lvlText w:val="%7."/>
+      <w:lvlJc w:val="left"/>
+      <w:pPr>
+        <w:ind w:left="5400" w:hanging="360"/>
+      </w:pPr>
+    </w:lvl>
+    <w:lvl w:ilvl="7" w:tplc="04150019" w:tentative="1">
+      <w:start w:val="1"/>
+      <w:numFmt w:val="lowerLetter"/>
+      <w:lvlText w:val="%8."/>
+      <w:lvlJc w:val="left"/>
+      <w:pPr>
+        <w:ind w:left="6120" w:hanging="360"/>
+      </w:pPr>
+    </w:lvl>
+    <w:lvl w:ilvl="8" w:tplc="0415001B" w:tentative="1">
+      <w:start w:val="1"/>
+      <w:numFmt w:val="lowerRoman"/>
+      <w:lvlText w:val="%9."/>
+      <w:lvlJc w:val="right"/>
+      <w:pPr>
+        <w:ind w:left="6840" w:hanging="180"/>
+      </w:pPr>
+    </w:lvl>
+  </w:abstractNum>
+  <w:abstractNum w:abstractNumId="8" w15:restartNumberingAfterBreak="0">
     <w:nsid w:val="44912851"/>
     <w:multiLevelType w:val="hybridMultilevel"/>
     <w:tmpl w:val="FFFFFFFF"/>
@@ -3416,7 +5012,7 @@
       </w:rPr>
     </w:lvl>
   </w:abstractNum>
-  <w:abstractNum w:abstractNumId="8" w15:restartNumberingAfterBreak="0">
+  <w:abstractNum w:abstractNumId="9" w15:restartNumberingAfterBreak="0">
     <w:nsid w:val="4EEE584D"/>
     <w:multiLevelType w:val="hybridMultilevel"/>
     <w:tmpl w:val="BA282026"/>
@@ -3529,7 +5125,7 @@
       </w:rPr>
     </w:lvl>
   </w:abstractNum>
-  <w:abstractNum w:abstractNumId="9" w15:restartNumberingAfterBreak="0">
+  <w:abstractNum w:abstractNumId="10" w15:restartNumberingAfterBreak="0">
     <w:nsid w:val="56861936"/>
     <w:multiLevelType w:val="hybridMultilevel"/>
     <w:tmpl w:val="C7EC417E"/>
@@ -3642,7 +5238,7 @@
       </w:rPr>
     </w:lvl>
   </w:abstractNum>
-  <w:abstractNum w:abstractNumId="10" w15:restartNumberingAfterBreak="0">
+  <w:abstractNum w:abstractNumId="11" w15:restartNumberingAfterBreak="0">
     <w:nsid w:val="568F7101"/>
     <w:multiLevelType w:val="hybridMultilevel"/>
     <w:tmpl w:val="FFFFFFFF"/>
@@ -3755,7 +5351,7 @@
       </w:rPr>
     </w:lvl>
   </w:abstractNum>
-  <w:abstractNum w:abstractNumId="11" w15:restartNumberingAfterBreak="0">
+  <w:abstractNum w:abstractNumId="12" w15:restartNumberingAfterBreak="0">
     <w:nsid w:val="56BD4B41"/>
     <w:multiLevelType w:val="hybridMultilevel"/>
     <w:tmpl w:val="FFFFFFFF"/>
@@ -3868,7 +5464,7 @@
       </w:rPr>
     </w:lvl>
   </w:abstractNum>
-  <w:abstractNum w:abstractNumId="12" w15:restartNumberingAfterBreak="0">
+  <w:abstractNum w:abstractNumId="13" w15:restartNumberingAfterBreak="0">
     <w:nsid w:val="6DF35C83"/>
     <w:multiLevelType w:val="hybridMultilevel"/>
     <w:tmpl w:val="C1C66F46"/>
@@ -3954,7 +5550,7 @@
       </w:pPr>
     </w:lvl>
   </w:abstractNum>
-  <w:abstractNum w:abstractNumId="13" w15:restartNumberingAfterBreak="0">
+  <w:abstractNum w:abstractNumId="14" w15:restartNumberingAfterBreak="0">
     <w:nsid w:val="6F6D7708"/>
     <w:multiLevelType w:val="hybridMultilevel"/>
     <w:tmpl w:val="9238EFF6"/>
@@ -4067,7 +5663,7 @@
       </w:rPr>
     </w:lvl>
   </w:abstractNum>
-  <w:abstractNum w:abstractNumId="14" w15:restartNumberingAfterBreak="0">
+  <w:abstractNum w:abstractNumId="15" w15:restartNumberingAfterBreak="0">
     <w:nsid w:val="799D56EF"/>
     <w:multiLevelType w:val="hybridMultilevel"/>
     <w:tmpl w:val="FFFFFFFF"/>
@@ -4181,25 +5777,25 @@
     </w:lvl>
   </w:abstractNum>
   <w:num w:numId="1">
-    <w:abstractNumId w:val="9"/>
+    <w:abstractNumId w:val="10"/>
   </w:num>
   <w:num w:numId="2">
     <w:abstractNumId w:val="2"/>
   </w:num>
   <w:num w:numId="3">
+    <w:abstractNumId w:val="9"/>
+  </w:num>
+  <w:num w:numId="4">
+    <w:abstractNumId w:val="14"/>
+  </w:num>
+  <w:num w:numId="5">
+    <w:abstractNumId w:val="15"/>
+  </w:num>
+  <w:num w:numId="6">
     <w:abstractNumId w:val="8"/>
   </w:num>
-  <w:num w:numId="4">
-    <w:abstractNumId w:val="13"/>
-  </w:num>
-  <w:num w:numId="5">
-    <w:abstractNumId w:val="14"/>
-  </w:num>
-  <w:num w:numId="6">
-    <w:abstractNumId w:val="7"/>
-  </w:num>
   <w:num w:numId="7">
-    <w:abstractNumId w:val="11"/>
+    <w:abstractNumId w:val="12"/>
   </w:num>
   <w:num w:numId="8">
     <w:abstractNumId w:val="6"/>
@@ -4208,7 +5804,7 @@
     <w:abstractNumId w:val="4"/>
   </w:num>
   <w:num w:numId="10">
-    <w:abstractNumId w:val="10"/>
+    <w:abstractNumId w:val="11"/>
   </w:num>
   <w:num w:numId="11">
     <w:abstractNumId w:val="0"/>
@@ -4220,10 +5816,13 @@
     <w:abstractNumId w:val="5"/>
   </w:num>
   <w:num w:numId="14">
-    <w:abstractNumId w:val="12"/>
+    <w:abstractNumId w:val="13"/>
   </w:num>
   <w:num w:numId="15">
     <w:abstractNumId w:val="3"/>
+  </w:num>
+  <w:num w:numId="16">
+    <w:abstractNumId w:val="7"/>
   </w:num>
 </w:numbering>
 </file>
@@ -4664,6 +6263,25 @@
       <w:contextualSpacing/>
     </w:pPr>
   </w:style>
+  <w:style w:type="table" w:styleId="Tabela-Siatka">
+    <w:name w:val="Table Grid"/>
+    <w:basedOn w:val="Standardowy"/>
+    <w:uiPriority w:val="39"/>
+    <w:rsid w:val="0029328A"/>
+    <w:pPr>
+      <w:spacing w:after="0" w:line="240" w:lineRule="auto"/>
+    </w:pPr>
+    <w:tblPr>
+      <w:tblBorders>
+        <w:top w:val="single" w:sz="4" w:space="0" w:color="auto"/>
+        <w:left w:val="single" w:sz="4" w:space="0" w:color="auto"/>
+        <w:bottom w:val="single" w:sz="4" w:space="0" w:color="auto"/>
+        <w:right w:val="single" w:sz="4" w:space="0" w:color="auto"/>
+        <w:insideH w:val="single" w:sz="4" w:space="0" w:color="auto"/>
+        <w:insideV w:val="single" w:sz="4" w:space="0" w:color="auto"/>
+      </w:tblBorders>
+    </w:tblPr>
+  </w:style>
 </w:styles>
 </file>
 

</xml_diff>

<commit_message>
Dodanie kolejnych rozwinięć nagłówków
</commit_message>
<xml_diff>
--- a/Projekt PPSI.docx
+++ b/Projekt PPSI.docx
@@ -20,25 +20,24 @@
           <w:b/>
           <w:bCs/>
           <w:color w:val="000000" w:themeColor="text1"/>
+          <w:sz w:val="52"/>
+          <w:szCs w:val="52"/>
+        </w:rPr>
+        <w:t>System Smart Dom</w:t>
+      </w:r>
+    </w:p>
+    <w:p>
+      <w:pPr>
+        <w:jc w:val="center"/>
+        <w:rPr>
+          <w:rFonts w:ascii="Calibri" w:eastAsia="Calibri" w:hAnsi="Calibri" w:cs="Calibri"/>
+          <w:b/>
+          <w:bCs/>
+          <w:color w:val="000000" w:themeColor="text1"/>
           <w:sz w:val="56"/>
           <w:szCs w:val="56"/>
         </w:rPr>
-        <w:t>System Smart Dom</w:t>
-      </w:r>
-    </w:p>
-    <w:p>
-      <w:pPr>
-        <w:jc w:val="center"/>
-        <w:rPr>
-          <w:rFonts w:ascii="Calibri" w:eastAsia="Calibri" w:hAnsi="Calibri" w:cs="Calibri"/>
-          <w:b/>
-          <w:bCs/>
-          <w:color w:val="000000" w:themeColor="text1"/>
-          <w:sz w:val="56"/>
-          <w:szCs w:val="56"/>
-        </w:rPr>
-      </w:pPr>
-      <w:proofErr w:type="spellStart"/>
+      </w:pPr>
       <w:r>
         <w:rPr>
           <w:rFonts w:ascii="Calibri" w:eastAsia="Calibri" w:hAnsi="Calibri" w:cs="Calibri"/>
@@ -50,7 +49,6 @@
         </w:rPr>
         <w:t>SmartRGB</w:t>
       </w:r>
-      <w:proofErr w:type="spellEnd"/>
     </w:p>
     <w:p>
       <w:pPr>
@@ -335,6 +333,19 @@
     </w:p>
     <w:p>
       <w:pPr>
+        <w:pStyle w:val="Akapitzlist"/>
+        <w:rPr>
+          <w:rFonts w:eastAsiaTheme="minorEastAsia"/>
+          <w:b/>
+          <w:bCs/>
+          <w:color w:val="000000" w:themeColor="text1"/>
+          <w:sz w:val="40"/>
+          <w:szCs w:val="40"/>
+        </w:rPr>
+      </w:pPr>
+    </w:p>
+    <w:p>
+      <w:pPr>
         <w:ind w:left="360"/>
         <w:rPr>
           <w:rFonts w:ascii="Calibri" w:eastAsia="Calibri" w:hAnsi="Calibri" w:cs="Calibri"/>
@@ -620,6 +631,17 @@
         <w:ind w:left="360"/>
         <w:rPr>
           <w:rFonts w:ascii="Calibri" w:eastAsia="Calibri" w:hAnsi="Calibri" w:cs="Calibri"/>
+          <w:color w:val="000000" w:themeColor="text1"/>
+          <w:sz w:val="32"/>
+          <w:szCs w:val="32"/>
+        </w:rPr>
+      </w:pPr>
+    </w:p>
+    <w:p>
+      <w:pPr>
+        <w:ind w:left="360"/>
+        <w:rPr>
+          <w:rFonts w:ascii="Calibri" w:eastAsia="Calibri" w:hAnsi="Calibri" w:cs="Calibri"/>
           <w:b/>
           <w:bCs/>
           <w:color w:val="000000" w:themeColor="text1"/>
@@ -836,7 +858,17 @@
           <w:sz w:val="36"/>
           <w:szCs w:val="36"/>
         </w:rPr>
-        <w:t>by komputerze jego klawiatura zmieniła by kolor</w:t>
+        <w:t xml:space="preserve">by </w:t>
+      </w:r>
+      <w:r>
+        <w:rPr>
+          <w:rFonts w:ascii="Calibri" w:eastAsia="Calibri" w:hAnsi="Calibri" w:cs="Calibri"/>
+          <w:color w:val="000000" w:themeColor="text1"/>
+          <w:sz w:val="36"/>
+          <w:szCs w:val="36"/>
+        </w:rPr>
+        <w:lastRenderedPageBreak/>
+        <w:t>komputerze jego klawiatura zmieniła by kolor</w:t>
       </w:r>
       <w:r>
         <w:rPr>
@@ -880,7 +912,6 @@
           <w:szCs w:val="36"/>
           <w:u w:val="single"/>
         </w:rPr>
-        <w:lastRenderedPageBreak/>
         <w:t>Zdrowie</w:t>
       </w:r>
       <w:r>
@@ -1164,6 +1195,126 @@
     </w:p>
     <w:p>
       <w:pPr>
+        <w:rPr>
+          <w:rFonts w:ascii="Calibri" w:eastAsia="Calibri" w:hAnsi="Calibri" w:cs="Calibri"/>
+          <w:color w:val="000000" w:themeColor="text1"/>
+          <w:sz w:val="36"/>
+          <w:szCs w:val="36"/>
+        </w:rPr>
+      </w:pPr>
+    </w:p>
+    <w:p>
+      <w:pPr>
+        <w:rPr>
+          <w:rFonts w:ascii="Calibri" w:eastAsia="Calibri" w:hAnsi="Calibri" w:cs="Calibri"/>
+          <w:color w:val="000000" w:themeColor="text1"/>
+          <w:sz w:val="36"/>
+          <w:szCs w:val="36"/>
+        </w:rPr>
+      </w:pPr>
+    </w:p>
+    <w:p>
+      <w:pPr>
+        <w:rPr>
+          <w:rFonts w:ascii="Calibri" w:eastAsia="Calibri" w:hAnsi="Calibri" w:cs="Calibri"/>
+          <w:color w:val="000000" w:themeColor="text1"/>
+          <w:sz w:val="36"/>
+          <w:szCs w:val="36"/>
+        </w:rPr>
+      </w:pPr>
+    </w:p>
+    <w:p>
+      <w:pPr>
+        <w:rPr>
+          <w:rFonts w:ascii="Calibri" w:eastAsia="Calibri" w:hAnsi="Calibri" w:cs="Calibri"/>
+          <w:color w:val="000000" w:themeColor="text1"/>
+          <w:sz w:val="36"/>
+          <w:szCs w:val="36"/>
+        </w:rPr>
+      </w:pPr>
+    </w:p>
+    <w:p>
+      <w:pPr>
+        <w:rPr>
+          <w:rFonts w:ascii="Calibri" w:eastAsia="Calibri" w:hAnsi="Calibri" w:cs="Calibri"/>
+          <w:color w:val="000000" w:themeColor="text1"/>
+          <w:sz w:val="36"/>
+          <w:szCs w:val="36"/>
+        </w:rPr>
+      </w:pPr>
+    </w:p>
+    <w:p>
+      <w:pPr>
+        <w:rPr>
+          <w:rFonts w:ascii="Calibri" w:eastAsia="Calibri" w:hAnsi="Calibri" w:cs="Calibri"/>
+          <w:color w:val="000000" w:themeColor="text1"/>
+          <w:sz w:val="36"/>
+          <w:szCs w:val="36"/>
+        </w:rPr>
+      </w:pPr>
+    </w:p>
+    <w:p>
+      <w:pPr>
+        <w:rPr>
+          <w:rFonts w:ascii="Calibri" w:eastAsia="Calibri" w:hAnsi="Calibri" w:cs="Calibri"/>
+          <w:color w:val="000000" w:themeColor="text1"/>
+          <w:sz w:val="36"/>
+          <w:szCs w:val="36"/>
+        </w:rPr>
+      </w:pPr>
+    </w:p>
+    <w:p>
+      <w:pPr>
+        <w:rPr>
+          <w:rFonts w:ascii="Calibri" w:eastAsia="Calibri" w:hAnsi="Calibri" w:cs="Calibri"/>
+          <w:color w:val="000000" w:themeColor="text1"/>
+          <w:sz w:val="36"/>
+          <w:szCs w:val="36"/>
+        </w:rPr>
+      </w:pPr>
+    </w:p>
+    <w:p>
+      <w:pPr>
+        <w:rPr>
+          <w:rFonts w:ascii="Calibri" w:eastAsia="Calibri" w:hAnsi="Calibri" w:cs="Calibri"/>
+          <w:color w:val="000000" w:themeColor="text1"/>
+          <w:sz w:val="36"/>
+          <w:szCs w:val="36"/>
+        </w:rPr>
+      </w:pPr>
+    </w:p>
+    <w:p>
+      <w:pPr>
+        <w:rPr>
+          <w:rFonts w:ascii="Calibri" w:eastAsia="Calibri" w:hAnsi="Calibri" w:cs="Calibri"/>
+          <w:color w:val="000000" w:themeColor="text1"/>
+          <w:sz w:val="36"/>
+          <w:szCs w:val="36"/>
+        </w:rPr>
+      </w:pPr>
+    </w:p>
+    <w:p>
+      <w:pPr>
+        <w:rPr>
+          <w:rFonts w:ascii="Calibri" w:eastAsia="Calibri" w:hAnsi="Calibri" w:cs="Calibri"/>
+          <w:color w:val="000000" w:themeColor="text1"/>
+          <w:sz w:val="36"/>
+          <w:szCs w:val="36"/>
+        </w:rPr>
+      </w:pPr>
+    </w:p>
+    <w:p>
+      <w:pPr>
+        <w:rPr>
+          <w:rFonts w:ascii="Calibri" w:eastAsia="Calibri" w:hAnsi="Calibri" w:cs="Calibri"/>
+          <w:color w:val="000000" w:themeColor="text1"/>
+          <w:sz w:val="36"/>
+          <w:szCs w:val="36"/>
+        </w:rPr>
+      </w:pPr>
+    </w:p>
+    <w:p>
+      <w:pPr>
         <w:pStyle w:val="Akapitzlist"/>
         <w:numPr>
           <w:ilvl w:val="0"/>
@@ -1187,11 +1338,25 @@
           <w:sz w:val="40"/>
           <w:szCs w:val="40"/>
         </w:rPr>
+        <w:lastRenderedPageBreak/>
         <w:t>Szczegółowy opis wymagań</w:t>
       </w:r>
     </w:p>
     <w:p>
       <w:pPr>
+        <w:pStyle w:val="Akapitzlist"/>
+        <w:rPr>
+          <w:rFonts w:eastAsiaTheme="minorEastAsia"/>
+          <w:b/>
+          <w:bCs/>
+          <w:color w:val="000000" w:themeColor="text1"/>
+          <w:sz w:val="40"/>
+          <w:szCs w:val="40"/>
+        </w:rPr>
+      </w:pPr>
+    </w:p>
+    <w:p>
+      <w:pPr>
         <w:ind w:left="360"/>
         <w:rPr>
           <w:rFonts w:ascii="Calibri" w:eastAsia="Calibri" w:hAnsi="Calibri" w:cs="Calibri"/>
@@ -1200,25 +1365,14 @@
           <w:szCs w:val="32"/>
         </w:rPr>
       </w:pPr>
-      <w:proofErr w:type="spellStart"/>
-      <w:r>
-        <w:rPr>
-          <w:rFonts w:ascii="Calibri" w:eastAsia="Calibri" w:hAnsi="Calibri" w:cs="Calibri"/>
-          <w:color w:val="000000" w:themeColor="text1"/>
-          <w:sz w:val="32"/>
-          <w:szCs w:val="32"/>
-        </w:rPr>
-        <w:t>SmartRGB</w:t>
-      </w:r>
-      <w:proofErr w:type="spellEnd"/>
-      <w:r>
-        <w:rPr>
-          <w:rFonts w:ascii="Calibri" w:eastAsia="Calibri" w:hAnsi="Calibri" w:cs="Calibri"/>
-          <w:color w:val="000000" w:themeColor="text1"/>
-          <w:sz w:val="32"/>
-          <w:szCs w:val="32"/>
-        </w:rPr>
-        <w:t xml:space="preserve"> </w:t>
+      <w:r>
+        <w:rPr>
+          <w:rFonts w:ascii="Calibri" w:eastAsia="Calibri" w:hAnsi="Calibri" w:cs="Calibri"/>
+          <w:color w:val="000000" w:themeColor="text1"/>
+          <w:sz w:val="32"/>
+          <w:szCs w:val="32"/>
+        </w:rPr>
+        <w:t xml:space="preserve">SmartRGB </w:t>
       </w:r>
       <w:r>
         <w:rPr>
@@ -1427,6 +1581,18 @@
     </w:p>
     <w:p>
       <w:pPr>
+        <w:pStyle w:val="Akapitzlist"/>
+        <w:ind w:left="1440"/>
+        <w:rPr>
+          <w:rFonts w:ascii="Calibri" w:eastAsia="Calibri" w:hAnsi="Calibri" w:cs="Calibri"/>
+          <w:color w:val="000000" w:themeColor="text1"/>
+          <w:sz w:val="32"/>
+          <w:szCs w:val="32"/>
+        </w:rPr>
+      </w:pPr>
+    </w:p>
+    <w:p>
+      <w:pPr>
         <w:ind w:left="360"/>
         <w:rPr>
           <w:rFonts w:ascii="Calibri" w:eastAsia="Calibri" w:hAnsi="Calibri" w:cs="Calibri"/>
@@ -1520,17 +1686,7 @@
           <w:sz w:val="32"/>
           <w:szCs w:val="32"/>
         </w:rPr>
-        <w:t xml:space="preserve">, jego </w:t>
-      </w:r>
-      <w:r>
-        <w:rPr>
-          <w:rFonts w:ascii="Calibri" w:eastAsia="Calibri" w:hAnsi="Calibri" w:cs="Calibri"/>
-          <w:color w:val="000000" w:themeColor="text1"/>
-          <w:sz w:val="32"/>
-          <w:szCs w:val="32"/>
-        </w:rPr>
-        <w:lastRenderedPageBreak/>
-        <w:t xml:space="preserve">częstotliwość jest przesyłana do punktu monitorującego, który </w:t>
+        <w:t xml:space="preserve">, jego częstotliwość jest przesyłana do punktu monitorującego, który </w:t>
       </w:r>
       <w:r>
         <w:rPr>
@@ -1740,7 +1896,17 @@
           <w:sz w:val="32"/>
           <w:szCs w:val="32"/>
         </w:rPr>
-        <w:t xml:space="preserve">odpowiedni czujnik temperatury dostarcza informacje do punktu monitorującego, który przesyła sygnał do urządzenia sterującego sygnałami świetlnymi, który </w:t>
+        <w:t xml:space="preserve">odpowiedni czujnik temperatury dostarcza informacje do punktu monitorującego, który przesyła sygnał do </w:t>
+      </w:r>
+      <w:r>
+        <w:rPr>
+          <w:rFonts w:ascii="Calibri" w:eastAsia="Calibri" w:hAnsi="Calibri" w:cs="Calibri"/>
+          <w:color w:val="000000" w:themeColor="text1"/>
+          <w:sz w:val="32"/>
+          <w:szCs w:val="32"/>
+        </w:rPr>
+        <w:lastRenderedPageBreak/>
+        <w:t xml:space="preserve">urządzenia sterującego sygnałami świetlnymi, który </w:t>
       </w:r>
       <w:r>
         <w:rPr>
@@ -1869,6 +2035,196 @@
     </w:p>
     <w:p>
       <w:pPr>
+        <w:rPr>
+          <w:rFonts w:ascii="Calibri" w:eastAsia="Calibri" w:hAnsi="Calibri" w:cs="Calibri"/>
+          <w:color w:val="000000" w:themeColor="text1"/>
+          <w:sz w:val="32"/>
+          <w:szCs w:val="32"/>
+        </w:rPr>
+      </w:pPr>
+    </w:p>
+    <w:p>
+      <w:pPr>
+        <w:rPr>
+          <w:rFonts w:ascii="Calibri" w:eastAsia="Calibri" w:hAnsi="Calibri" w:cs="Calibri"/>
+          <w:color w:val="000000" w:themeColor="text1"/>
+          <w:sz w:val="32"/>
+          <w:szCs w:val="32"/>
+        </w:rPr>
+      </w:pPr>
+    </w:p>
+    <w:p>
+      <w:pPr>
+        <w:rPr>
+          <w:rFonts w:ascii="Calibri" w:eastAsia="Calibri" w:hAnsi="Calibri" w:cs="Calibri"/>
+          <w:color w:val="000000" w:themeColor="text1"/>
+          <w:sz w:val="32"/>
+          <w:szCs w:val="32"/>
+        </w:rPr>
+      </w:pPr>
+    </w:p>
+    <w:p>
+      <w:pPr>
+        <w:rPr>
+          <w:rFonts w:ascii="Calibri" w:eastAsia="Calibri" w:hAnsi="Calibri" w:cs="Calibri"/>
+          <w:color w:val="000000" w:themeColor="text1"/>
+          <w:sz w:val="32"/>
+          <w:szCs w:val="32"/>
+        </w:rPr>
+      </w:pPr>
+    </w:p>
+    <w:p>
+      <w:pPr>
+        <w:rPr>
+          <w:rFonts w:ascii="Calibri" w:eastAsia="Calibri" w:hAnsi="Calibri" w:cs="Calibri"/>
+          <w:color w:val="000000" w:themeColor="text1"/>
+          <w:sz w:val="32"/>
+          <w:szCs w:val="32"/>
+        </w:rPr>
+      </w:pPr>
+    </w:p>
+    <w:p>
+      <w:pPr>
+        <w:rPr>
+          <w:rFonts w:ascii="Calibri" w:eastAsia="Calibri" w:hAnsi="Calibri" w:cs="Calibri"/>
+          <w:color w:val="000000" w:themeColor="text1"/>
+          <w:sz w:val="32"/>
+          <w:szCs w:val="32"/>
+        </w:rPr>
+      </w:pPr>
+    </w:p>
+    <w:p>
+      <w:pPr>
+        <w:rPr>
+          <w:rFonts w:ascii="Calibri" w:eastAsia="Calibri" w:hAnsi="Calibri" w:cs="Calibri"/>
+          <w:color w:val="000000" w:themeColor="text1"/>
+          <w:sz w:val="32"/>
+          <w:szCs w:val="32"/>
+        </w:rPr>
+      </w:pPr>
+    </w:p>
+    <w:p>
+      <w:pPr>
+        <w:rPr>
+          <w:rFonts w:ascii="Calibri" w:eastAsia="Calibri" w:hAnsi="Calibri" w:cs="Calibri"/>
+          <w:color w:val="000000" w:themeColor="text1"/>
+          <w:sz w:val="32"/>
+          <w:szCs w:val="32"/>
+        </w:rPr>
+      </w:pPr>
+    </w:p>
+    <w:p>
+      <w:pPr>
+        <w:rPr>
+          <w:rFonts w:ascii="Calibri" w:eastAsia="Calibri" w:hAnsi="Calibri" w:cs="Calibri"/>
+          <w:color w:val="000000" w:themeColor="text1"/>
+          <w:sz w:val="32"/>
+          <w:szCs w:val="32"/>
+        </w:rPr>
+      </w:pPr>
+    </w:p>
+    <w:p>
+      <w:pPr>
+        <w:rPr>
+          <w:rFonts w:ascii="Calibri" w:eastAsia="Calibri" w:hAnsi="Calibri" w:cs="Calibri"/>
+          <w:color w:val="000000" w:themeColor="text1"/>
+          <w:sz w:val="32"/>
+          <w:szCs w:val="32"/>
+        </w:rPr>
+      </w:pPr>
+    </w:p>
+    <w:p>
+      <w:pPr>
+        <w:rPr>
+          <w:rFonts w:ascii="Calibri" w:eastAsia="Calibri" w:hAnsi="Calibri" w:cs="Calibri"/>
+          <w:color w:val="000000" w:themeColor="text1"/>
+          <w:sz w:val="32"/>
+          <w:szCs w:val="32"/>
+        </w:rPr>
+      </w:pPr>
+    </w:p>
+    <w:p>
+      <w:pPr>
+        <w:rPr>
+          <w:rFonts w:ascii="Calibri" w:eastAsia="Calibri" w:hAnsi="Calibri" w:cs="Calibri"/>
+          <w:color w:val="000000" w:themeColor="text1"/>
+          <w:sz w:val="32"/>
+          <w:szCs w:val="32"/>
+        </w:rPr>
+      </w:pPr>
+    </w:p>
+    <w:p>
+      <w:pPr>
+        <w:rPr>
+          <w:rFonts w:ascii="Calibri" w:eastAsia="Calibri" w:hAnsi="Calibri" w:cs="Calibri"/>
+          <w:color w:val="000000" w:themeColor="text1"/>
+          <w:sz w:val="32"/>
+          <w:szCs w:val="32"/>
+        </w:rPr>
+      </w:pPr>
+    </w:p>
+    <w:p>
+      <w:pPr>
+        <w:rPr>
+          <w:rFonts w:ascii="Calibri" w:eastAsia="Calibri" w:hAnsi="Calibri" w:cs="Calibri"/>
+          <w:color w:val="000000" w:themeColor="text1"/>
+          <w:sz w:val="32"/>
+          <w:szCs w:val="32"/>
+        </w:rPr>
+      </w:pPr>
+    </w:p>
+    <w:p>
+      <w:pPr>
+        <w:rPr>
+          <w:rFonts w:ascii="Calibri" w:eastAsia="Calibri" w:hAnsi="Calibri" w:cs="Calibri"/>
+          <w:color w:val="000000" w:themeColor="text1"/>
+          <w:sz w:val="32"/>
+          <w:szCs w:val="32"/>
+        </w:rPr>
+      </w:pPr>
+    </w:p>
+    <w:p>
+      <w:pPr>
+        <w:rPr>
+          <w:rFonts w:ascii="Calibri" w:eastAsia="Calibri" w:hAnsi="Calibri" w:cs="Calibri"/>
+          <w:color w:val="000000" w:themeColor="text1"/>
+          <w:sz w:val="32"/>
+          <w:szCs w:val="32"/>
+        </w:rPr>
+      </w:pPr>
+    </w:p>
+    <w:p>
+      <w:pPr>
+        <w:rPr>
+          <w:rFonts w:ascii="Calibri" w:eastAsia="Calibri" w:hAnsi="Calibri" w:cs="Calibri"/>
+          <w:color w:val="000000" w:themeColor="text1"/>
+          <w:sz w:val="32"/>
+          <w:szCs w:val="32"/>
+        </w:rPr>
+      </w:pPr>
+    </w:p>
+    <w:p>
+      <w:pPr>
+        <w:rPr>
+          <w:rFonts w:ascii="Calibri" w:eastAsia="Calibri" w:hAnsi="Calibri" w:cs="Calibri"/>
+          <w:color w:val="000000" w:themeColor="text1"/>
+          <w:sz w:val="32"/>
+          <w:szCs w:val="32"/>
+        </w:rPr>
+      </w:pPr>
+    </w:p>
+    <w:p>
+      <w:pPr>
+        <w:rPr>
+          <w:rFonts w:ascii="Calibri" w:eastAsia="Calibri" w:hAnsi="Calibri" w:cs="Calibri"/>
+          <w:color w:val="000000" w:themeColor="text1"/>
+          <w:sz w:val="32"/>
+          <w:szCs w:val="32"/>
+        </w:rPr>
+      </w:pPr>
+    </w:p>
+    <w:p>
+      <w:pPr>
         <w:pStyle w:val="Akapitzlist"/>
         <w:numPr>
           <w:ilvl w:val="0"/>
@@ -1892,11 +2248,25 @@
           <w:sz w:val="40"/>
           <w:szCs w:val="40"/>
         </w:rPr>
+        <w:lastRenderedPageBreak/>
         <w:t>Wymagania niefunkcjonalne (ograniczenia)</w:t>
       </w:r>
     </w:p>
     <w:p>
       <w:pPr>
+        <w:pStyle w:val="Akapitzlist"/>
+        <w:rPr>
+          <w:rFonts w:eastAsiaTheme="minorEastAsia"/>
+          <w:b/>
+          <w:bCs/>
+          <w:color w:val="000000" w:themeColor="text1"/>
+          <w:sz w:val="40"/>
+          <w:szCs w:val="40"/>
+        </w:rPr>
+      </w:pPr>
+    </w:p>
+    <w:p>
+      <w:pPr>
         <w:ind w:left="360"/>
         <w:rPr>
           <w:rFonts w:ascii="Calibri" w:eastAsia="Calibri" w:hAnsi="Calibri" w:cs="Calibri"/>
@@ -1950,6 +2320,17 @@
         </w:rPr>
         <w:t xml:space="preserve">, regulacje prawne, gwarancja podzespołów. </w:t>
       </w:r>
+    </w:p>
+    <w:p>
+      <w:pPr>
+        <w:ind w:left="360"/>
+        <w:rPr>
+          <w:rFonts w:ascii="Calibri" w:eastAsia="Calibri" w:hAnsi="Calibri" w:cs="Calibri"/>
+          <w:color w:val="000000" w:themeColor="text1"/>
+          <w:sz w:val="32"/>
+          <w:szCs w:val="32"/>
+        </w:rPr>
+      </w:pPr>
     </w:p>
     <w:p>
       <w:pPr>
@@ -2092,7 +2473,6 @@
           <w:sz w:val="32"/>
           <w:szCs w:val="32"/>
         </w:rPr>
-        <w:lastRenderedPageBreak/>
         <w:t xml:space="preserve">Ograniczenia wynikające z rodzaju aplikacji współpracujących są zależne od parametrów </w:t>
       </w:r>
       <w:r>
@@ -2508,6 +2888,7 @@
           <w:sz w:val="32"/>
           <w:szCs w:val="32"/>
         </w:rPr>
+        <w:lastRenderedPageBreak/>
         <w:t xml:space="preserve">natychmiastowe przesyłanie sygnałów gwarantuje zmianę </w:t>
       </w:r>
       <w:r>
@@ -2714,6 +3095,265 @@
     <w:p>
       <w:pPr>
         <w:pStyle w:val="Akapitzlist"/>
+        <w:rPr>
+          <w:rFonts w:eastAsiaTheme="minorEastAsia"/>
+          <w:b/>
+          <w:bCs/>
+          <w:color w:val="000000" w:themeColor="text1"/>
+          <w:sz w:val="40"/>
+          <w:szCs w:val="40"/>
+        </w:rPr>
+      </w:pPr>
+    </w:p>
+    <w:p>
+      <w:pPr>
+        <w:pStyle w:val="Akapitzlist"/>
+        <w:rPr>
+          <w:rFonts w:eastAsiaTheme="minorEastAsia"/>
+          <w:b/>
+          <w:bCs/>
+          <w:color w:val="000000" w:themeColor="text1"/>
+          <w:sz w:val="40"/>
+          <w:szCs w:val="40"/>
+        </w:rPr>
+      </w:pPr>
+    </w:p>
+    <w:p>
+      <w:pPr>
+        <w:pStyle w:val="Akapitzlist"/>
+        <w:rPr>
+          <w:rFonts w:eastAsiaTheme="minorEastAsia"/>
+          <w:b/>
+          <w:bCs/>
+          <w:color w:val="000000" w:themeColor="text1"/>
+          <w:sz w:val="40"/>
+          <w:szCs w:val="40"/>
+        </w:rPr>
+      </w:pPr>
+    </w:p>
+    <w:p>
+      <w:pPr>
+        <w:pStyle w:val="Akapitzlist"/>
+        <w:rPr>
+          <w:rFonts w:eastAsiaTheme="minorEastAsia"/>
+          <w:b/>
+          <w:bCs/>
+          <w:color w:val="000000" w:themeColor="text1"/>
+          <w:sz w:val="40"/>
+          <w:szCs w:val="40"/>
+        </w:rPr>
+      </w:pPr>
+    </w:p>
+    <w:p>
+      <w:pPr>
+        <w:pStyle w:val="Akapitzlist"/>
+        <w:rPr>
+          <w:rFonts w:eastAsiaTheme="minorEastAsia"/>
+          <w:b/>
+          <w:bCs/>
+          <w:color w:val="000000" w:themeColor="text1"/>
+          <w:sz w:val="40"/>
+          <w:szCs w:val="40"/>
+        </w:rPr>
+      </w:pPr>
+    </w:p>
+    <w:p>
+      <w:pPr>
+        <w:pStyle w:val="Akapitzlist"/>
+        <w:rPr>
+          <w:rFonts w:eastAsiaTheme="minorEastAsia"/>
+          <w:b/>
+          <w:bCs/>
+          <w:color w:val="000000" w:themeColor="text1"/>
+          <w:sz w:val="40"/>
+          <w:szCs w:val="40"/>
+        </w:rPr>
+      </w:pPr>
+    </w:p>
+    <w:p>
+      <w:pPr>
+        <w:pStyle w:val="Akapitzlist"/>
+        <w:rPr>
+          <w:rFonts w:eastAsiaTheme="minorEastAsia"/>
+          <w:b/>
+          <w:bCs/>
+          <w:color w:val="000000" w:themeColor="text1"/>
+          <w:sz w:val="40"/>
+          <w:szCs w:val="40"/>
+        </w:rPr>
+      </w:pPr>
+    </w:p>
+    <w:p>
+      <w:pPr>
+        <w:pStyle w:val="Akapitzlist"/>
+        <w:rPr>
+          <w:rFonts w:eastAsiaTheme="minorEastAsia"/>
+          <w:b/>
+          <w:bCs/>
+          <w:color w:val="000000" w:themeColor="text1"/>
+          <w:sz w:val="40"/>
+          <w:szCs w:val="40"/>
+        </w:rPr>
+      </w:pPr>
+    </w:p>
+    <w:p>
+      <w:pPr>
+        <w:pStyle w:val="Akapitzlist"/>
+        <w:rPr>
+          <w:rFonts w:eastAsiaTheme="minorEastAsia"/>
+          <w:b/>
+          <w:bCs/>
+          <w:color w:val="000000" w:themeColor="text1"/>
+          <w:sz w:val="40"/>
+          <w:szCs w:val="40"/>
+        </w:rPr>
+      </w:pPr>
+    </w:p>
+    <w:p>
+      <w:pPr>
+        <w:pStyle w:val="Akapitzlist"/>
+        <w:rPr>
+          <w:rFonts w:eastAsiaTheme="minorEastAsia"/>
+          <w:b/>
+          <w:bCs/>
+          <w:color w:val="000000" w:themeColor="text1"/>
+          <w:sz w:val="40"/>
+          <w:szCs w:val="40"/>
+        </w:rPr>
+      </w:pPr>
+    </w:p>
+    <w:p>
+      <w:pPr>
+        <w:pStyle w:val="Akapitzlist"/>
+        <w:rPr>
+          <w:rFonts w:eastAsiaTheme="minorEastAsia"/>
+          <w:b/>
+          <w:bCs/>
+          <w:color w:val="000000" w:themeColor="text1"/>
+          <w:sz w:val="40"/>
+          <w:szCs w:val="40"/>
+        </w:rPr>
+      </w:pPr>
+    </w:p>
+    <w:p>
+      <w:pPr>
+        <w:pStyle w:val="Akapitzlist"/>
+        <w:rPr>
+          <w:rFonts w:eastAsiaTheme="minorEastAsia"/>
+          <w:b/>
+          <w:bCs/>
+          <w:color w:val="000000" w:themeColor="text1"/>
+          <w:sz w:val="40"/>
+          <w:szCs w:val="40"/>
+        </w:rPr>
+      </w:pPr>
+    </w:p>
+    <w:p>
+      <w:pPr>
+        <w:pStyle w:val="Akapitzlist"/>
+        <w:rPr>
+          <w:rFonts w:eastAsiaTheme="minorEastAsia"/>
+          <w:b/>
+          <w:bCs/>
+          <w:color w:val="000000" w:themeColor="text1"/>
+          <w:sz w:val="40"/>
+          <w:szCs w:val="40"/>
+        </w:rPr>
+      </w:pPr>
+    </w:p>
+    <w:p>
+      <w:pPr>
+        <w:pStyle w:val="Akapitzlist"/>
+        <w:rPr>
+          <w:rFonts w:eastAsiaTheme="minorEastAsia"/>
+          <w:b/>
+          <w:bCs/>
+          <w:color w:val="000000" w:themeColor="text1"/>
+          <w:sz w:val="40"/>
+          <w:szCs w:val="40"/>
+        </w:rPr>
+      </w:pPr>
+    </w:p>
+    <w:p>
+      <w:pPr>
+        <w:pStyle w:val="Akapitzlist"/>
+        <w:rPr>
+          <w:rFonts w:eastAsiaTheme="minorEastAsia"/>
+          <w:b/>
+          <w:bCs/>
+          <w:color w:val="000000" w:themeColor="text1"/>
+          <w:sz w:val="40"/>
+          <w:szCs w:val="40"/>
+        </w:rPr>
+      </w:pPr>
+    </w:p>
+    <w:p>
+      <w:pPr>
+        <w:pStyle w:val="Akapitzlist"/>
+        <w:rPr>
+          <w:rFonts w:eastAsiaTheme="minorEastAsia"/>
+          <w:b/>
+          <w:bCs/>
+          <w:color w:val="000000" w:themeColor="text1"/>
+          <w:sz w:val="40"/>
+          <w:szCs w:val="40"/>
+        </w:rPr>
+      </w:pPr>
+    </w:p>
+    <w:p>
+      <w:pPr>
+        <w:pStyle w:val="Akapitzlist"/>
+        <w:rPr>
+          <w:rFonts w:eastAsiaTheme="minorEastAsia"/>
+          <w:b/>
+          <w:bCs/>
+          <w:color w:val="000000" w:themeColor="text1"/>
+          <w:sz w:val="40"/>
+          <w:szCs w:val="40"/>
+        </w:rPr>
+      </w:pPr>
+    </w:p>
+    <w:p>
+      <w:pPr>
+        <w:pStyle w:val="Akapitzlist"/>
+        <w:rPr>
+          <w:rFonts w:eastAsiaTheme="minorEastAsia"/>
+          <w:b/>
+          <w:bCs/>
+          <w:color w:val="000000" w:themeColor="text1"/>
+          <w:sz w:val="40"/>
+          <w:szCs w:val="40"/>
+        </w:rPr>
+      </w:pPr>
+    </w:p>
+    <w:p>
+      <w:pPr>
+        <w:pStyle w:val="Akapitzlist"/>
+        <w:rPr>
+          <w:rFonts w:eastAsiaTheme="minorEastAsia"/>
+          <w:b/>
+          <w:bCs/>
+          <w:color w:val="000000" w:themeColor="text1"/>
+          <w:sz w:val="40"/>
+          <w:szCs w:val="40"/>
+        </w:rPr>
+      </w:pPr>
+    </w:p>
+    <w:p>
+      <w:pPr>
+        <w:rPr>
+          <w:rFonts w:eastAsiaTheme="minorEastAsia"/>
+          <w:b/>
+          <w:bCs/>
+          <w:color w:val="000000" w:themeColor="text1"/>
+          <w:sz w:val="40"/>
+          <w:szCs w:val="40"/>
+        </w:rPr>
+      </w:pPr>
+    </w:p>
+    <w:p>
+      <w:pPr>
+        <w:pStyle w:val="Akapitzlist"/>
         <w:numPr>
           <w:ilvl w:val="0"/>
           <w:numId w:val="12"/>
@@ -2736,6 +3376,7 @@
           <w:sz w:val="40"/>
           <w:szCs w:val="40"/>
         </w:rPr>
+        <w:lastRenderedPageBreak/>
         <w:t>Użytkownicy</w:t>
       </w:r>
     </w:p>
@@ -2870,6 +3511,96 @@
           <w:p>
             <w:pPr>
               <w:rPr>
+                <w:rFonts w:ascii="Calibri" w:eastAsia="Calibri" w:hAnsi="Calibri" w:cs="Calibri"/>
+                <w:color w:val="000000" w:themeColor="text1"/>
+                <w:sz w:val="32"/>
+                <w:szCs w:val="32"/>
+              </w:rPr>
+            </w:pPr>
+            <w:r>
+              <w:rPr>
+                <w:rFonts w:ascii="Calibri" w:eastAsia="Calibri" w:hAnsi="Calibri" w:cs="Calibri"/>
+                <w:color w:val="000000" w:themeColor="text1"/>
+                <w:sz w:val="32"/>
+                <w:szCs w:val="32"/>
+              </w:rPr>
+              <w:t>O</w:t>
+            </w:r>
+            <w:r>
+              <w:rPr>
+                <w:rFonts w:ascii="Calibri" w:eastAsia="Calibri" w:hAnsi="Calibri" w:cs="Calibri"/>
+                <w:color w:val="000000" w:themeColor="text1"/>
+                <w:sz w:val="32"/>
+                <w:szCs w:val="32"/>
+              </w:rPr>
+              <w:t>dbiorca</w:t>
+            </w:r>
+          </w:p>
+        </w:tc>
+        <w:tc>
+          <w:tcPr>
+            <w:tcW w:w="3825" w:type="dxa"/>
+          </w:tcPr>
+          <w:p>
+            <w:pPr>
+              <w:pStyle w:val="Akapitzlist"/>
+              <w:ind w:left="0"/>
+              <w:rPr>
+                <w:rFonts w:ascii="Calibri" w:eastAsia="Calibri" w:hAnsi="Calibri" w:cs="Calibri"/>
+                <w:color w:val="000000" w:themeColor="text1"/>
+                <w:sz w:val="28"/>
+                <w:szCs w:val="28"/>
+              </w:rPr>
+            </w:pPr>
+            <w:r>
+              <w:rPr>
+                <w:rFonts w:ascii="Calibri" w:eastAsia="Calibri" w:hAnsi="Calibri" w:cs="Calibri"/>
+                <w:color w:val="000000" w:themeColor="text1"/>
+                <w:sz w:val="28"/>
+                <w:szCs w:val="28"/>
+              </w:rPr>
+              <w:t>Reaguje na zmianę oświetlenia. Nie dodaje ani edytuje zdarzeń czy urządzeń w systemie.</w:t>
+            </w:r>
+          </w:p>
+        </w:tc>
+        <w:tc>
+          <w:tcPr>
+            <w:tcW w:w="3146" w:type="dxa"/>
+          </w:tcPr>
+          <w:p>
+            <w:pPr>
+              <w:pStyle w:val="Akapitzlist"/>
+              <w:ind w:left="0"/>
+              <w:rPr>
+                <w:rFonts w:ascii="Calibri" w:eastAsia="Calibri" w:hAnsi="Calibri" w:cs="Calibri"/>
+                <w:color w:val="000000" w:themeColor="text1"/>
+                <w:sz w:val="28"/>
+                <w:szCs w:val="28"/>
+              </w:rPr>
+            </w:pPr>
+            <w:r>
+              <w:rPr>
+                <w:rFonts w:ascii="Calibri" w:eastAsia="Calibri" w:hAnsi="Calibri" w:cs="Calibri"/>
+                <w:color w:val="000000" w:themeColor="text1"/>
+                <w:sz w:val="28"/>
+                <w:szCs w:val="28"/>
+              </w:rPr>
+              <w:t>Użytkownik trzeciego planu</w:t>
+            </w:r>
+          </w:p>
+        </w:tc>
+      </w:tr>
+      <w:tr>
+        <w:trPr>
+          <w:trHeight w:val="481"/>
+        </w:trPr>
+        <w:tc>
+          <w:tcPr>
+            <w:tcW w:w="2677" w:type="dxa"/>
+          </w:tcPr>
+          <w:p>
+            <w:pPr>
+              <w:rPr>
                 <w:rFonts w:eastAsiaTheme="minorEastAsia"/>
                 <w:b/>
                 <w:bCs/>
@@ -2885,7 +3616,6 @@
                 <w:sz w:val="32"/>
                 <w:szCs w:val="32"/>
               </w:rPr>
-              <w:lastRenderedPageBreak/>
               <w:t>Użytkownik</w:t>
             </w:r>
             <w:r>
@@ -2896,15 +3626,6 @@
                 <w:szCs w:val="32"/>
               </w:rPr>
               <w:t xml:space="preserve"> systemu</w:t>
-            </w:r>
-            <w:r>
-              <w:rPr>
-                <w:rFonts w:ascii="Calibri" w:eastAsia="Calibri" w:hAnsi="Calibri" w:cs="Calibri"/>
-                <w:color w:val="000000" w:themeColor="text1"/>
-                <w:sz w:val="32"/>
-                <w:szCs w:val="32"/>
-              </w:rPr>
-              <w:t xml:space="preserve"> / odbiorca</w:t>
             </w:r>
           </w:p>
         </w:tc>
@@ -2925,6 +3646,24 @@
                 <w:szCs w:val="40"/>
               </w:rPr>
             </w:pPr>
+            <w:r>
+              <w:rPr>
+                <w:rFonts w:ascii="Calibri" w:eastAsia="Calibri" w:hAnsi="Calibri" w:cs="Calibri"/>
+                <w:color w:val="000000" w:themeColor="text1"/>
+                <w:sz w:val="28"/>
+                <w:szCs w:val="28"/>
+              </w:rPr>
+              <w:t>Używanie systemu, zgłaszanie usterek, dodawanie i usuwanie zdarzeń oraz urządzeń</w:t>
+            </w:r>
+            <w:r>
+              <w:rPr>
+                <w:rFonts w:ascii="Calibri" w:eastAsia="Calibri" w:hAnsi="Calibri" w:cs="Calibri"/>
+                <w:color w:val="000000" w:themeColor="text1"/>
+                <w:sz w:val="28"/>
+                <w:szCs w:val="28"/>
+              </w:rPr>
+              <w:t>.</w:t>
+            </w:r>
           </w:p>
         </w:tc>
         <w:tc>
@@ -2944,6 +3683,69 @@
                 <w:szCs w:val="40"/>
               </w:rPr>
             </w:pPr>
+            <w:r>
+              <w:rPr>
+                <w:rFonts w:ascii="Calibri" w:eastAsia="Calibri" w:hAnsi="Calibri" w:cs="Calibri"/>
+                <w:color w:val="000000" w:themeColor="text1"/>
+                <w:sz w:val="28"/>
+                <w:szCs w:val="28"/>
+              </w:rPr>
+              <w:t xml:space="preserve">Użytkownik drugiego poziomu posiadający podstawowe kwalifikacje do jego używania i </w:t>
+            </w:r>
+            <w:r>
+              <w:rPr>
+                <w:rFonts w:ascii="Calibri" w:eastAsia="Calibri" w:hAnsi="Calibri" w:cs="Calibri"/>
+                <w:color w:val="000000" w:themeColor="text1"/>
+                <w:sz w:val="28"/>
+                <w:szCs w:val="28"/>
+              </w:rPr>
+              <w:t>wprowadz</w:t>
+            </w:r>
+            <w:r>
+              <w:rPr>
+                <w:rFonts w:ascii="Calibri" w:eastAsia="Calibri" w:hAnsi="Calibri" w:cs="Calibri"/>
+                <w:color w:val="000000" w:themeColor="text1"/>
+                <w:sz w:val="28"/>
+                <w:szCs w:val="28"/>
+              </w:rPr>
+              <w:t>a</w:t>
+            </w:r>
+            <w:r>
+              <w:rPr>
+                <w:rFonts w:ascii="Calibri" w:eastAsia="Calibri" w:hAnsi="Calibri" w:cs="Calibri"/>
+                <w:color w:val="000000" w:themeColor="text1"/>
+                <w:sz w:val="28"/>
+                <w:szCs w:val="28"/>
+              </w:rPr>
+              <w:t xml:space="preserve">nia </w:t>
+            </w:r>
+            <w:r>
+              <w:rPr>
+                <w:rFonts w:ascii="Calibri" w:eastAsia="Calibri" w:hAnsi="Calibri" w:cs="Calibri"/>
+                <w:color w:val="000000" w:themeColor="text1"/>
+                <w:sz w:val="28"/>
+                <w:szCs w:val="28"/>
+              </w:rPr>
+              <w:t xml:space="preserve">zmian potrzebnych w </w:t>
+            </w:r>
+            <w:r>
+              <w:rPr>
+                <w:rFonts w:ascii="Calibri" w:eastAsia="Calibri" w:hAnsi="Calibri" w:cs="Calibri"/>
+                <w:color w:val="000000" w:themeColor="text1"/>
+                <w:sz w:val="28"/>
+                <w:szCs w:val="28"/>
+              </w:rPr>
+              <w:t xml:space="preserve">jego </w:t>
+            </w:r>
+            <w:r>
+              <w:rPr>
+                <w:rFonts w:ascii="Calibri" w:eastAsia="Calibri" w:hAnsi="Calibri" w:cs="Calibri"/>
+                <w:color w:val="000000" w:themeColor="text1"/>
+                <w:sz w:val="28"/>
+                <w:szCs w:val="28"/>
+              </w:rPr>
+              <w:t>codziennym funkcjonowaniu</w:t>
+            </w:r>
           </w:p>
         </w:tc>
       </w:tr>
@@ -2992,6 +3794,24 @@
                 <w:szCs w:val="40"/>
               </w:rPr>
             </w:pPr>
+            <w:r>
+              <w:rPr>
+                <w:rFonts w:ascii="Calibri" w:eastAsia="Calibri" w:hAnsi="Calibri" w:cs="Calibri"/>
+                <w:color w:val="000000" w:themeColor="text1"/>
+                <w:sz w:val="28"/>
+                <w:szCs w:val="28"/>
+              </w:rPr>
+              <w:t>Zebranie danych na temat funkcjonowania systemu</w:t>
+            </w:r>
+            <w:r>
+              <w:rPr>
+                <w:rFonts w:ascii="Calibri" w:eastAsia="Calibri" w:hAnsi="Calibri" w:cs="Calibri"/>
+                <w:color w:val="000000" w:themeColor="text1"/>
+                <w:sz w:val="28"/>
+                <w:szCs w:val="28"/>
+              </w:rPr>
+              <w:t xml:space="preserve"> oraz wymagań użytkownika</w:t>
+            </w:r>
           </w:p>
         </w:tc>
         <w:tc>
@@ -3011,6 +3831,15 @@
                 <w:szCs w:val="40"/>
               </w:rPr>
             </w:pPr>
+            <w:r>
+              <w:rPr>
+                <w:rFonts w:ascii="Calibri" w:eastAsia="Calibri" w:hAnsi="Calibri" w:cs="Calibri"/>
+                <w:color w:val="000000" w:themeColor="text1"/>
+                <w:sz w:val="28"/>
+                <w:szCs w:val="28"/>
+              </w:rPr>
+              <w:t>Użytkownik kluczowy</w:t>
+            </w:r>
           </w:p>
         </w:tc>
       </w:tr>
@@ -3063,6 +3892,51 @@
                 <w:szCs w:val="40"/>
               </w:rPr>
             </w:pPr>
+            <w:r>
+              <w:rPr>
+                <w:rFonts w:ascii="Calibri" w:eastAsia="Calibri" w:hAnsi="Calibri" w:cs="Calibri"/>
+                <w:color w:val="000000" w:themeColor="text1"/>
+                <w:sz w:val="28"/>
+                <w:szCs w:val="28"/>
+              </w:rPr>
+              <w:t>U</w:t>
+            </w:r>
+            <w:r>
+              <w:rPr>
+                <w:rFonts w:ascii="Calibri" w:eastAsia="Calibri" w:hAnsi="Calibri" w:cs="Calibri"/>
+                <w:color w:val="000000" w:themeColor="text1"/>
+                <w:sz w:val="28"/>
+                <w:szCs w:val="28"/>
+              </w:rPr>
+              <w:t>systematyzowanie</w:t>
+            </w:r>
+            <w:r>
+              <w:rPr>
+                <w:rFonts w:ascii="Calibri" w:eastAsia="Calibri" w:hAnsi="Calibri" w:cs="Calibri"/>
+                <w:color w:val="000000" w:themeColor="text1"/>
+                <w:sz w:val="28"/>
+                <w:szCs w:val="28"/>
+              </w:rPr>
+              <w:t xml:space="preserve"> wiedzy na temat systemu. Stworzenie diagramów zgodnie z zasadą abstrakcji dla każdej gałęzi systemu.</w:t>
+            </w:r>
+            <w:r>
+              <w:rPr>
+                <w:rFonts w:ascii="Calibri" w:eastAsia="Calibri" w:hAnsi="Calibri" w:cs="Calibri"/>
+                <w:color w:val="000000" w:themeColor="text1"/>
+                <w:sz w:val="28"/>
+                <w:szCs w:val="28"/>
+              </w:rPr>
+              <w:t xml:space="preserve"> </w:t>
+            </w:r>
+            <w:r>
+              <w:rPr>
+                <w:rFonts w:ascii="Calibri" w:eastAsia="Calibri" w:hAnsi="Calibri" w:cs="Calibri"/>
+                <w:color w:val="000000" w:themeColor="text1"/>
+                <w:sz w:val="28"/>
+                <w:szCs w:val="28"/>
+              </w:rPr>
+              <w:t>Zarządzanie sposobem połączenia urządzeń.</w:t>
+            </w:r>
           </w:p>
         </w:tc>
         <w:tc>
@@ -3082,6 +3956,15 @@
                 <w:szCs w:val="40"/>
               </w:rPr>
             </w:pPr>
+            <w:r>
+              <w:rPr>
+                <w:rFonts w:ascii="Calibri" w:eastAsia="Calibri" w:hAnsi="Calibri" w:cs="Calibri"/>
+                <w:color w:val="000000" w:themeColor="text1"/>
+                <w:sz w:val="28"/>
+                <w:szCs w:val="28"/>
+              </w:rPr>
+              <w:t>Użytkownik kluczowy</w:t>
+            </w:r>
           </w:p>
         </w:tc>
       </w:tr>
@@ -3134,6 +4017,24 @@
                 <w:szCs w:val="40"/>
               </w:rPr>
             </w:pPr>
+            <w:r>
+              <w:rPr>
+                <w:rFonts w:ascii="Calibri" w:eastAsia="Calibri" w:hAnsi="Calibri" w:cs="Calibri"/>
+                <w:color w:val="000000" w:themeColor="text1"/>
+                <w:sz w:val="28"/>
+                <w:szCs w:val="28"/>
+              </w:rPr>
+              <w:t>Tworzenie</w:t>
+            </w:r>
+            <w:r>
+              <w:rPr>
+                <w:rFonts w:ascii="Calibri" w:eastAsia="Calibri" w:hAnsi="Calibri" w:cs="Calibri"/>
+                <w:color w:val="000000" w:themeColor="text1"/>
+                <w:sz w:val="28"/>
+                <w:szCs w:val="28"/>
+              </w:rPr>
+              <w:t xml:space="preserve"> oprogramowania do zarządzania systemem. </w:t>
+            </w:r>
           </w:p>
         </w:tc>
         <w:tc>
@@ -3153,6 +4054,15 @@
                 <w:szCs w:val="40"/>
               </w:rPr>
             </w:pPr>
+            <w:r>
+              <w:rPr>
+                <w:rFonts w:ascii="Calibri" w:eastAsia="Calibri" w:hAnsi="Calibri" w:cs="Calibri"/>
+                <w:color w:val="000000" w:themeColor="text1"/>
+                <w:sz w:val="28"/>
+                <w:szCs w:val="28"/>
+              </w:rPr>
+              <w:t>Użytkownik kluczowy</w:t>
+            </w:r>
           </w:p>
         </w:tc>
       </w:tr>
@@ -3203,6 +4113,15 @@
                 <w:szCs w:val="40"/>
               </w:rPr>
             </w:pPr>
+            <w:r>
+              <w:rPr>
+                <w:rFonts w:ascii="Calibri" w:eastAsia="Calibri" w:hAnsi="Calibri" w:cs="Calibri"/>
+                <w:color w:val="000000" w:themeColor="text1"/>
+                <w:sz w:val="28"/>
+                <w:szCs w:val="28"/>
+              </w:rPr>
+              <w:t>Wybór komponentów do działania systemu na podstawie posiadanego doświadczenia (firma i model urządzeń, technologia tworzenia oprogramowania, platforma systemowa itd.).</w:t>
+            </w:r>
           </w:p>
         </w:tc>
         <w:tc>
@@ -3222,6 +4141,15 @@
                 <w:szCs w:val="40"/>
               </w:rPr>
             </w:pPr>
+            <w:r>
+              <w:rPr>
+                <w:rFonts w:ascii="Calibri" w:eastAsia="Calibri" w:hAnsi="Calibri" w:cs="Calibri"/>
+                <w:color w:val="000000" w:themeColor="text1"/>
+                <w:sz w:val="28"/>
+                <w:szCs w:val="28"/>
+              </w:rPr>
+              <w:t>Użytkownik kluczowy</w:t>
+            </w:r>
           </w:p>
         </w:tc>
       </w:tr>
@@ -3272,6 +4200,24 @@
                 <w:szCs w:val="40"/>
               </w:rPr>
             </w:pPr>
+            <w:r>
+              <w:rPr>
+                <w:rFonts w:ascii="Calibri" w:eastAsia="Calibri" w:hAnsi="Calibri" w:cs="Calibri"/>
+                <w:color w:val="000000" w:themeColor="text1"/>
+                <w:sz w:val="28"/>
+                <w:szCs w:val="28"/>
+              </w:rPr>
+              <w:t>Weryfikacja systemu, programów. Testowanie oprogramowania, zdarzeń, urządzeń.</w:t>
+            </w:r>
+            <w:r>
+              <w:rPr>
+                <w:rFonts w:ascii="Calibri" w:eastAsia="Calibri" w:hAnsi="Calibri" w:cs="Calibri"/>
+                <w:color w:val="000000" w:themeColor="text1"/>
+                <w:sz w:val="28"/>
+                <w:szCs w:val="28"/>
+              </w:rPr>
+              <w:t xml:space="preserve"> Osoba odpowiedzialna za wychwycenie „dziur” w oprogramowaniu. </w:t>
+            </w:r>
           </w:p>
         </w:tc>
         <w:tc>
@@ -3291,6 +4237,15 @@
                 <w:szCs w:val="40"/>
               </w:rPr>
             </w:pPr>
+            <w:r>
+              <w:rPr>
+                <w:rFonts w:ascii="Calibri" w:eastAsia="Calibri" w:hAnsi="Calibri" w:cs="Calibri"/>
+                <w:color w:val="000000" w:themeColor="text1"/>
+                <w:sz w:val="28"/>
+                <w:szCs w:val="28"/>
+              </w:rPr>
+              <w:t>Użytkownik kluczowy</w:t>
+            </w:r>
           </w:p>
         </w:tc>
       </w:tr>
@@ -3322,6 +4277,7 @@
                 <w:sz w:val="32"/>
                 <w:szCs w:val="32"/>
               </w:rPr>
+              <w:lastRenderedPageBreak/>
               <w:t>Osoba tworząca dokumentację</w:t>
             </w:r>
           </w:p>
@@ -3343,6 +4299,15 @@
                 <w:szCs w:val="40"/>
               </w:rPr>
             </w:pPr>
+            <w:r>
+              <w:rPr>
+                <w:rFonts w:ascii="Calibri" w:eastAsia="Calibri" w:hAnsi="Calibri" w:cs="Calibri"/>
+                <w:color w:val="000000" w:themeColor="text1"/>
+                <w:sz w:val="28"/>
+                <w:szCs w:val="28"/>
+              </w:rPr>
+              <w:t>Pozwala na szybsze wdrożenie się nowego pracownika. Zawiera potrzebne wytyczne do zarządzania systemem przez odbiorcę.</w:t>
+            </w:r>
           </w:p>
         </w:tc>
         <w:tc>
@@ -3362,6 +4327,15 @@
                 <w:szCs w:val="40"/>
               </w:rPr>
             </w:pPr>
+            <w:r>
+              <w:rPr>
+                <w:rFonts w:ascii="Calibri" w:eastAsia="Calibri" w:hAnsi="Calibri" w:cs="Calibri"/>
+                <w:color w:val="000000" w:themeColor="text1"/>
+                <w:sz w:val="28"/>
+                <w:szCs w:val="28"/>
+              </w:rPr>
+              <w:t>Użytkownik kluczowy</w:t>
+            </w:r>
           </w:p>
         </w:tc>
       </w:tr>
@@ -3424,8 +4398,92 @@
           <w:sz w:val="40"/>
           <w:szCs w:val="40"/>
         </w:rPr>
-        <w:t>Wypełnić!</w:t>
-      </w:r>
+        <w:t>Czy dobrze wypełnione?</w:t>
+      </w:r>
+    </w:p>
+    <w:p>
+      <w:pPr>
+        <w:rPr>
+          <w:rFonts w:eastAsiaTheme="minorEastAsia"/>
+          <w:b/>
+          <w:bCs/>
+          <w:color w:val="000000" w:themeColor="text1"/>
+          <w:sz w:val="40"/>
+          <w:szCs w:val="40"/>
+        </w:rPr>
+      </w:pPr>
+    </w:p>
+    <w:p>
+      <w:pPr>
+        <w:rPr>
+          <w:rFonts w:eastAsiaTheme="minorEastAsia"/>
+          <w:b/>
+          <w:bCs/>
+          <w:color w:val="000000" w:themeColor="text1"/>
+          <w:sz w:val="40"/>
+          <w:szCs w:val="40"/>
+        </w:rPr>
+      </w:pPr>
+    </w:p>
+    <w:p>
+      <w:pPr>
+        <w:rPr>
+          <w:rFonts w:eastAsiaTheme="minorEastAsia"/>
+          <w:b/>
+          <w:bCs/>
+          <w:color w:val="000000" w:themeColor="text1"/>
+          <w:sz w:val="40"/>
+          <w:szCs w:val="40"/>
+        </w:rPr>
+      </w:pPr>
+    </w:p>
+    <w:p>
+      <w:pPr>
+        <w:rPr>
+          <w:rFonts w:eastAsiaTheme="minorEastAsia"/>
+          <w:b/>
+          <w:bCs/>
+          <w:color w:val="000000" w:themeColor="text1"/>
+          <w:sz w:val="40"/>
+          <w:szCs w:val="40"/>
+        </w:rPr>
+      </w:pPr>
+    </w:p>
+    <w:p>
+      <w:pPr>
+        <w:rPr>
+          <w:rFonts w:eastAsiaTheme="minorEastAsia"/>
+          <w:b/>
+          <w:bCs/>
+          <w:color w:val="000000" w:themeColor="text1"/>
+          <w:sz w:val="40"/>
+          <w:szCs w:val="40"/>
+        </w:rPr>
+      </w:pPr>
+    </w:p>
+    <w:p>
+      <w:pPr>
+        <w:rPr>
+          <w:rFonts w:eastAsiaTheme="minorEastAsia"/>
+          <w:b/>
+          <w:bCs/>
+          <w:color w:val="000000" w:themeColor="text1"/>
+          <w:sz w:val="40"/>
+          <w:szCs w:val="40"/>
+        </w:rPr>
+      </w:pPr>
+    </w:p>
+    <w:p>
+      <w:pPr>
+        <w:rPr>
+          <w:rFonts w:eastAsiaTheme="minorEastAsia"/>
+          <w:b/>
+          <w:bCs/>
+          <w:color w:val="000000" w:themeColor="text1"/>
+          <w:sz w:val="40"/>
+          <w:szCs w:val="40"/>
+        </w:rPr>
+      </w:pPr>
     </w:p>
     <w:p>
       <w:pPr>
@@ -3916,6 +4974,71 @@
     <w:p>
       <w:pPr>
         <w:pStyle w:val="Akapitzlist"/>
+        <w:rPr>
+          <w:rFonts w:eastAsiaTheme="minorEastAsia"/>
+          <w:b/>
+          <w:bCs/>
+          <w:color w:val="000000" w:themeColor="text1"/>
+          <w:sz w:val="40"/>
+          <w:szCs w:val="40"/>
+        </w:rPr>
+      </w:pPr>
+    </w:p>
+    <w:p>
+      <w:pPr>
+        <w:pStyle w:val="Akapitzlist"/>
+        <w:rPr>
+          <w:rFonts w:eastAsiaTheme="minorEastAsia"/>
+          <w:b/>
+          <w:bCs/>
+          <w:color w:val="000000" w:themeColor="text1"/>
+          <w:sz w:val="40"/>
+          <w:szCs w:val="40"/>
+        </w:rPr>
+      </w:pPr>
+    </w:p>
+    <w:p>
+      <w:pPr>
+        <w:pStyle w:val="Akapitzlist"/>
+        <w:rPr>
+          <w:rFonts w:eastAsiaTheme="minorEastAsia"/>
+          <w:b/>
+          <w:bCs/>
+          <w:color w:val="000000" w:themeColor="text1"/>
+          <w:sz w:val="40"/>
+          <w:szCs w:val="40"/>
+        </w:rPr>
+      </w:pPr>
+    </w:p>
+    <w:p>
+      <w:pPr>
+        <w:pStyle w:val="Akapitzlist"/>
+        <w:rPr>
+          <w:rFonts w:eastAsiaTheme="minorEastAsia"/>
+          <w:b/>
+          <w:bCs/>
+          <w:color w:val="000000" w:themeColor="text1"/>
+          <w:sz w:val="40"/>
+          <w:szCs w:val="40"/>
+        </w:rPr>
+      </w:pPr>
+    </w:p>
+    <w:p>
+      <w:pPr>
+        <w:pStyle w:val="Akapitzlist"/>
+        <w:rPr>
+          <w:rFonts w:eastAsiaTheme="minorEastAsia"/>
+          <w:b/>
+          <w:bCs/>
+          <w:color w:val="000000" w:themeColor="text1"/>
+          <w:sz w:val="40"/>
+          <w:szCs w:val="40"/>
+        </w:rPr>
+      </w:pPr>
+    </w:p>
+    <w:p>
+      <w:pPr>
+        <w:pStyle w:val="Akapitzlist"/>
         <w:numPr>
           <w:ilvl w:val="0"/>
           <w:numId w:val="12"/>
@@ -3940,6 +5063,19 @@
         </w:rPr>
         <w:t>Diagram przypadków użycia (UML)</w:t>
       </w:r>
+    </w:p>
+    <w:p>
+      <w:pPr>
+        <w:pStyle w:val="Akapitzlist"/>
+        <w:rPr>
+          <w:rFonts w:ascii="Calibri" w:eastAsia="Calibri" w:hAnsi="Calibri" w:cs="Calibri"/>
+          <w:b/>
+          <w:bCs/>
+          <w:color w:val="000000" w:themeColor="text1"/>
+          <w:sz w:val="40"/>
+          <w:szCs w:val="40"/>
+        </w:rPr>
+      </w:pPr>
     </w:p>
     <w:p>
       <w:pPr>
@@ -4026,6 +5162,138 @@
     </w:p>
     <w:p>
       <w:pPr>
+        <w:rPr>
+          <w:rFonts w:ascii="Calibri" w:eastAsia="Calibri" w:hAnsi="Calibri" w:cs="Calibri"/>
+          <w:b/>
+          <w:bCs/>
+          <w:color w:val="000000" w:themeColor="text1"/>
+          <w:sz w:val="40"/>
+          <w:szCs w:val="40"/>
+        </w:rPr>
+      </w:pPr>
+    </w:p>
+    <w:p>
+      <w:pPr>
+        <w:rPr>
+          <w:rFonts w:ascii="Calibri" w:eastAsia="Calibri" w:hAnsi="Calibri" w:cs="Calibri"/>
+          <w:b/>
+          <w:bCs/>
+          <w:color w:val="000000" w:themeColor="text1"/>
+          <w:sz w:val="40"/>
+          <w:szCs w:val="40"/>
+        </w:rPr>
+      </w:pPr>
+    </w:p>
+    <w:p>
+      <w:pPr>
+        <w:rPr>
+          <w:rFonts w:ascii="Calibri" w:eastAsia="Calibri" w:hAnsi="Calibri" w:cs="Calibri"/>
+          <w:b/>
+          <w:bCs/>
+          <w:color w:val="000000" w:themeColor="text1"/>
+          <w:sz w:val="40"/>
+          <w:szCs w:val="40"/>
+        </w:rPr>
+      </w:pPr>
+    </w:p>
+    <w:p>
+      <w:pPr>
+        <w:rPr>
+          <w:rFonts w:ascii="Calibri" w:eastAsia="Calibri" w:hAnsi="Calibri" w:cs="Calibri"/>
+          <w:b/>
+          <w:bCs/>
+          <w:color w:val="000000" w:themeColor="text1"/>
+          <w:sz w:val="40"/>
+          <w:szCs w:val="40"/>
+        </w:rPr>
+      </w:pPr>
+    </w:p>
+    <w:p>
+      <w:pPr>
+        <w:rPr>
+          <w:rFonts w:ascii="Calibri" w:eastAsia="Calibri" w:hAnsi="Calibri" w:cs="Calibri"/>
+          <w:b/>
+          <w:bCs/>
+          <w:color w:val="000000" w:themeColor="text1"/>
+          <w:sz w:val="40"/>
+          <w:szCs w:val="40"/>
+        </w:rPr>
+      </w:pPr>
+    </w:p>
+    <w:p>
+      <w:pPr>
+        <w:rPr>
+          <w:rFonts w:ascii="Calibri" w:eastAsia="Calibri" w:hAnsi="Calibri" w:cs="Calibri"/>
+          <w:b/>
+          <w:bCs/>
+          <w:color w:val="000000" w:themeColor="text1"/>
+          <w:sz w:val="40"/>
+          <w:szCs w:val="40"/>
+        </w:rPr>
+      </w:pPr>
+    </w:p>
+    <w:p>
+      <w:pPr>
+        <w:rPr>
+          <w:rFonts w:ascii="Calibri" w:eastAsia="Calibri" w:hAnsi="Calibri" w:cs="Calibri"/>
+          <w:b/>
+          <w:bCs/>
+          <w:color w:val="000000" w:themeColor="text1"/>
+          <w:sz w:val="40"/>
+          <w:szCs w:val="40"/>
+        </w:rPr>
+      </w:pPr>
+    </w:p>
+    <w:p>
+      <w:pPr>
+        <w:rPr>
+          <w:rFonts w:ascii="Calibri" w:eastAsia="Calibri" w:hAnsi="Calibri" w:cs="Calibri"/>
+          <w:b/>
+          <w:bCs/>
+          <w:color w:val="000000" w:themeColor="text1"/>
+          <w:sz w:val="40"/>
+          <w:szCs w:val="40"/>
+        </w:rPr>
+      </w:pPr>
+    </w:p>
+    <w:p>
+      <w:pPr>
+        <w:rPr>
+          <w:rFonts w:ascii="Calibri" w:eastAsia="Calibri" w:hAnsi="Calibri" w:cs="Calibri"/>
+          <w:b/>
+          <w:bCs/>
+          <w:color w:val="000000" w:themeColor="text1"/>
+          <w:sz w:val="40"/>
+          <w:szCs w:val="40"/>
+        </w:rPr>
+      </w:pPr>
+    </w:p>
+    <w:p>
+      <w:pPr>
+        <w:rPr>
+          <w:rFonts w:ascii="Calibri" w:eastAsia="Calibri" w:hAnsi="Calibri" w:cs="Calibri"/>
+          <w:b/>
+          <w:bCs/>
+          <w:color w:val="000000" w:themeColor="text1"/>
+          <w:sz w:val="40"/>
+          <w:szCs w:val="40"/>
+        </w:rPr>
+      </w:pPr>
+    </w:p>
+    <w:p>
+      <w:pPr>
+        <w:rPr>
+          <w:rFonts w:ascii="Calibri" w:eastAsia="Calibri" w:hAnsi="Calibri" w:cs="Calibri"/>
+          <w:b/>
+          <w:bCs/>
+          <w:color w:val="000000" w:themeColor="text1"/>
+          <w:sz w:val="40"/>
+          <w:szCs w:val="40"/>
+        </w:rPr>
+      </w:pPr>
+    </w:p>
+    <w:p>
+      <w:pPr>
         <w:pStyle w:val="Akapitzlist"/>
         <w:numPr>
           <w:ilvl w:val="0"/>
@@ -4055,6 +5323,312 @@
     <w:p>
       <w:pPr>
         <w:pStyle w:val="Akapitzlist"/>
+        <w:rPr>
+          <w:rFonts w:ascii="Calibri" w:eastAsia="Calibri" w:hAnsi="Calibri" w:cs="Calibri"/>
+          <w:b/>
+          <w:bCs/>
+          <w:color w:val="000000" w:themeColor="text1"/>
+          <w:sz w:val="40"/>
+          <w:szCs w:val="40"/>
+        </w:rPr>
+      </w:pPr>
+    </w:p>
+    <w:p>
+      <w:pPr>
+        <w:ind w:left="360"/>
+        <w:rPr>
+          <w:rFonts w:eastAsiaTheme="minorEastAsia"/>
+          <w:b/>
+          <w:bCs/>
+          <w:color w:val="000000" w:themeColor="text1"/>
+          <w:sz w:val="40"/>
+          <w:szCs w:val="40"/>
+        </w:rPr>
+      </w:pPr>
+      <w:r>
+        <w:rPr>
+          <w:rFonts w:eastAsiaTheme="minorEastAsia"/>
+          <w:b/>
+          <w:bCs/>
+          <w:color w:val="FF0000"/>
+          <w:sz w:val="40"/>
+          <w:szCs w:val="40"/>
+        </w:rPr>
+        <w:t>Trzeba dodać</w:t>
+      </w:r>
+      <w:r>
+        <w:rPr>
+          <w:rFonts w:eastAsiaTheme="minorEastAsia"/>
+          <w:b/>
+          <w:bCs/>
+          <w:color w:val="FF0000"/>
+          <w:sz w:val="40"/>
+          <w:szCs w:val="40"/>
+        </w:rPr>
+        <w:t>/wkleić</w:t>
+      </w:r>
+      <w:r>
+        <w:rPr>
+          <w:rFonts w:eastAsiaTheme="minorEastAsia"/>
+          <w:b/>
+          <w:bCs/>
+          <w:color w:val="FF0000"/>
+          <w:sz w:val="40"/>
+          <w:szCs w:val="40"/>
+        </w:rPr>
+        <w:t xml:space="preserve"> scenariusze z pliku z githuba</w:t>
+      </w:r>
+    </w:p>
+    <w:p>
+      <w:pPr>
+        <w:ind w:left="360"/>
+        <w:rPr>
+          <w:rFonts w:ascii="Calibri" w:eastAsia="Calibri" w:hAnsi="Calibri" w:cs="Calibri"/>
+          <w:b/>
+          <w:bCs/>
+          <w:color w:val="000000" w:themeColor="text1"/>
+          <w:sz w:val="40"/>
+          <w:szCs w:val="40"/>
+        </w:rPr>
+      </w:pPr>
+    </w:p>
+    <w:p>
+      <w:pPr>
+        <w:ind w:left="360"/>
+        <w:rPr>
+          <w:rFonts w:ascii="Calibri" w:eastAsia="Calibri" w:hAnsi="Calibri" w:cs="Calibri"/>
+          <w:b/>
+          <w:bCs/>
+          <w:color w:val="000000" w:themeColor="text1"/>
+          <w:sz w:val="40"/>
+          <w:szCs w:val="40"/>
+        </w:rPr>
+      </w:pPr>
+    </w:p>
+    <w:p>
+      <w:pPr>
+        <w:ind w:left="360"/>
+        <w:rPr>
+          <w:rFonts w:ascii="Calibri" w:eastAsia="Calibri" w:hAnsi="Calibri" w:cs="Calibri"/>
+          <w:b/>
+          <w:bCs/>
+          <w:color w:val="000000" w:themeColor="text1"/>
+          <w:sz w:val="40"/>
+          <w:szCs w:val="40"/>
+        </w:rPr>
+      </w:pPr>
+    </w:p>
+    <w:p>
+      <w:pPr>
+        <w:ind w:left="360"/>
+        <w:rPr>
+          <w:rFonts w:ascii="Calibri" w:eastAsia="Calibri" w:hAnsi="Calibri" w:cs="Calibri"/>
+          <w:b/>
+          <w:bCs/>
+          <w:color w:val="000000" w:themeColor="text1"/>
+          <w:sz w:val="40"/>
+          <w:szCs w:val="40"/>
+        </w:rPr>
+      </w:pPr>
+    </w:p>
+    <w:p>
+      <w:pPr>
+        <w:ind w:left="360"/>
+        <w:rPr>
+          <w:rFonts w:ascii="Calibri" w:eastAsia="Calibri" w:hAnsi="Calibri" w:cs="Calibri"/>
+          <w:b/>
+          <w:bCs/>
+          <w:color w:val="000000" w:themeColor="text1"/>
+          <w:sz w:val="40"/>
+          <w:szCs w:val="40"/>
+        </w:rPr>
+      </w:pPr>
+    </w:p>
+    <w:p>
+      <w:pPr>
+        <w:ind w:left="360"/>
+        <w:rPr>
+          <w:rFonts w:ascii="Calibri" w:eastAsia="Calibri" w:hAnsi="Calibri" w:cs="Calibri"/>
+          <w:b/>
+          <w:bCs/>
+          <w:color w:val="000000" w:themeColor="text1"/>
+          <w:sz w:val="40"/>
+          <w:szCs w:val="40"/>
+        </w:rPr>
+      </w:pPr>
+    </w:p>
+    <w:p>
+      <w:pPr>
+        <w:ind w:left="360"/>
+        <w:rPr>
+          <w:rFonts w:ascii="Calibri" w:eastAsia="Calibri" w:hAnsi="Calibri" w:cs="Calibri"/>
+          <w:b/>
+          <w:bCs/>
+          <w:color w:val="000000" w:themeColor="text1"/>
+          <w:sz w:val="40"/>
+          <w:szCs w:val="40"/>
+        </w:rPr>
+      </w:pPr>
+    </w:p>
+    <w:p>
+      <w:pPr>
+        <w:ind w:left="360"/>
+        <w:rPr>
+          <w:rFonts w:ascii="Calibri" w:eastAsia="Calibri" w:hAnsi="Calibri" w:cs="Calibri"/>
+          <w:b/>
+          <w:bCs/>
+          <w:color w:val="000000" w:themeColor="text1"/>
+          <w:sz w:val="40"/>
+          <w:szCs w:val="40"/>
+        </w:rPr>
+      </w:pPr>
+    </w:p>
+    <w:p>
+      <w:pPr>
+        <w:ind w:left="360"/>
+        <w:rPr>
+          <w:rFonts w:ascii="Calibri" w:eastAsia="Calibri" w:hAnsi="Calibri" w:cs="Calibri"/>
+          <w:b/>
+          <w:bCs/>
+          <w:color w:val="000000" w:themeColor="text1"/>
+          <w:sz w:val="40"/>
+          <w:szCs w:val="40"/>
+        </w:rPr>
+      </w:pPr>
+    </w:p>
+    <w:p>
+      <w:pPr>
+        <w:ind w:left="360"/>
+        <w:rPr>
+          <w:rFonts w:ascii="Calibri" w:eastAsia="Calibri" w:hAnsi="Calibri" w:cs="Calibri"/>
+          <w:b/>
+          <w:bCs/>
+          <w:color w:val="000000" w:themeColor="text1"/>
+          <w:sz w:val="40"/>
+          <w:szCs w:val="40"/>
+        </w:rPr>
+      </w:pPr>
+    </w:p>
+    <w:p>
+      <w:pPr>
+        <w:ind w:left="360"/>
+        <w:rPr>
+          <w:rFonts w:ascii="Calibri" w:eastAsia="Calibri" w:hAnsi="Calibri" w:cs="Calibri"/>
+          <w:b/>
+          <w:bCs/>
+          <w:color w:val="000000" w:themeColor="text1"/>
+          <w:sz w:val="40"/>
+          <w:szCs w:val="40"/>
+        </w:rPr>
+      </w:pPr>
+    </w:p>
+    <w:p>
+      <w:pPr>
+        <w:ind w:left="360"/>
+        <w:rPr>
+          <w:rFonts w:ascii="Calibri" w:eastAsia="Calibri" w:hAnsi="Calibri" w:cs="Calibri"/>
+          <w:b/>
+          <w:bCs/>
+          <w:color w:val="000000" w:themeColor="text1"/>
+          <w:sz w:val="40"/>
+          <w:szCs w:val="40"/>
+        </w:rPr>
+      </w:pPr>
+    </w:p>
+    <w:p>
+      <w:pPr>
+        <w:ind w:left="360"/>
+        <w:rPr>
+          <w:rFonts w:ascii="Calibri" w:eastAsia="Calibri" w:hAnsi="Calibri" w:cs="Calibri"/>
+          <w:b/>
+          <w:bCs/>
+          <w:color w:val="000000" w:themeColor="text1"/>
+          <w:sz w:val="40"/>
+          <w:szCs w:val="40"/>
+        </w:rPr>
+      </w:pPr>
+    </w:p>
+    <w:p>
+      <w:pPr>
+        <w:ind w:left="360"/>
+        <w:rPr>
+          <w:rFonts w:ascii="Calibri" w:eastAsia="Calibri" w:hAnsi="Calibri" w:cs="Calibri"/>
+          <w:b/>
+          <w:bCs/>
+          <w:color w:val="000000" w:themeColor="text1"/>
+          <w:sz w:val="40"/>
+          <w:szCs w:val="40"/>
+        </w:rPr>
+      </w:pPr>
+    </w:p>
+    <w:p>
+      <w:pPr>
+        <w:ind w:left="360"/>
+        <w:rPr>
+          <w:rFonts w:ascii="Calibri" w:eastAsia="Calibri" w:hAnsi="Calibri" w:cs="Calibri"/>
+          <w:b/>
+          <w:bCs/>
+          <w:color w:val="000000" w:themeColor="text1"/>
+          <w:sz w:val="40"/>
+          <w:szCs w:val="40"/>
+        </w:rPr>
+      </w:pPr>
+    </w:p>
+    <w:p>
+      <w:pPr>
+        <w:ind w:left="360"/>
+        <w:rPr>
+          <w:rFonts w:ascii="Calibri" w:eastAsia="Calibri" w:hAnsi="Calibri" w:cs="Calibri"/>
+          <w:b/>
+          <w:bCs/>
+          <w:color w:val="000000" w:themeColor="text1"/>
+          <w:sz w:val="40"/>
+          <w:szCs w:val="40"/>
+        </w:rPr>
+      </w:pPr>
+    </w:p>
+    <w:p>
+      <w:pPr>
+        <w:ind w:left="360"/>
+        <w:rPr>
+          <w:rFonts w:ascii="Calibri" w:eastAsia="Calibri" w:hAnsi="Calibri" w:cs="Calibri"/>
+          <w:b/>
+          <w:bCs/>
+          <w:color w:val="000000" w:themeColor="text1"/>
+          <w:sz w:val="40"/>
+          <w:szCs w:val="40"/>
+        </w:rPr>
+      </w:pPr>
+    </w:p>
+    <w:p>
+      <w:pPr>
+        <w:ind w:left="360"/>
+        <w:rPr>
+          <w:rFonts w:ascii="Calibri" w:eastAsia="Calibri" w:hAnsi="Calibri" w:cs="Calibri"/>
+          <w:b/>
+          <w:bCs/>
+          <w:color w:val="000000" w:themeColor="text1"/>
+          <w:sz w:val="40"/>
+          <w:szCs w:val="40"/>
+        </w:rPr>
+      </w:pPr>
+    </w:p>
+    <w:p>
+      <w:pPr>
+        <w:ind w:left="360"/>
+        <w:rPr>
+          <w:rFonts w:ascii="Calibri" w:eastAsia="Calibri" w:hAnsi="Calibri" w:cs="Calibri"/>
+          <w:b/>
+          <w:bCs/>
+          <w:color w:val="000000" w:themeColor="text1"/>
+          <w:sz w:val="40"/>
+          <w:szCs w:val="40"/>
+        </w:rPr>
+      </w:pPr>
+    </w:p>
+    <w:p>
+      <w:pPr>
+        <w:pStyle w:val="Akapitzlist"/>
         <w:numPr>
           <w:ilvl w:val="0"/>
           <w:numId w:val="12"/>
@@ -4083,6 +5657,381 @@
     <w:p>
       <w:pPr>
         <w:pStyle w:val="Akapitzlist"/>
+        <w:rPr>
+          <w:rFonts w:ascii="Calibri" w:eastAsia="Calibri" w:hAnsi="Calibri" w:cs="Calibri"/>
+          <w:b/>
+          <w:bCs/>
+          <w:color w:val="000000" w:themeColor="text1"/>
+          <w:sz w:val="40"/>
+          <w:szCs w:val="40"/>
+        </w:rPr>
+      </w:pPr>
+    </w:p>
+    <w:p>
+      <w:pPr>
+        <w:pStyle w:val="Akapitzlist"/>
+        <w:rPr>
+          <w:rFonts w:eastAsiaTheme="minorEastAsia"/>
+          <w:b/>
+          <w:bCs/>
+          <w:color w:val="FF0000"/>
+          <w:sz w:val="40"/>
+          <w:szCs w:val="40"/>
+        </w:rPr>
+      </w:pPr>
+      <w:r>
+        <w:rPr>
+          <w:rFonts w:eastAsiaTheme="minorEastAsia"/>
+          <w:b/>
+          <w:bCs/>
+          <w:color w:val="FF0000"/>
+          <w:sz w:val="40"/>
+          <w:szCs w:val="40"/>
+        </w:rPr>
+        <w:t>????</w:t>
+      </w:r>
+    </w:p>
+    <w:p>
+      <w:pPr>
+        <w:pStyle w:val="Akapitzlist"/>
+        <w:rPr>
+          <w:rFonts w:eastAsiaTheme="minorEastAsia"/>
+          <w:b/>
+          <w:bCs/>
+          <w:color w:val="FF0000"/>
+          <w:sz w:val="40"/>
+          <w:szCs w:val="40"/>
+        </w:rPr>
+      </w:pPr>
+    </w:p>
+    <w:p>
+      <w:pPr>
+        <w:pStyle w:val="Akapitzlist"/>
+        <w:rPr>
+          <w:rFonts w:eastAsiaTheme="minorEastAsia"/>
+          <w:b/>
+          <w:bCs/>
+          <w:color w:val="FF0000"/>
+          <w:sz w:val="40"/>
+          <w:szCs w:val="40"/>
+        </w:rPr>
+      </w:pPr>
+    </w:p>
+    <w:p>
+      <w:pPr>
+        <w:pStyle w:val="Akapitzlist"/>
+        <w:rPr>
+          <w:rFonts w:eastAsiaTheme="minorEastAsia"/>
+          <w:b/>
+          <w:bCs/>
+          <w:color w:val="FF0000"/>
+          <w:sz w:val="40"/>
+          <w:szCs w:val="40"/>
+        </w:rPr>
+      </w:pPr>
+    </w:p>
+    <w:p>
+      <w:pPr>
+        <w:pStyle w:val="Akapitzlist"/>
+        <w:rPr>
+          <w:rFonts w:eastAsiaTheme="minorEastAsia"/>
+          <w:b/>
+          <w:bCs/>
+          <w:color w:val="FF0000"/>
+          <w:sz w:val="40"/>
+          <w:szCs w:val="40"/>
+        </w:rPr>
+      </w:pPr>
+    </w:p>
+    <w:p>
+      <w:pPr>
+        <w:pStyle w:val="Akapitzlist"/>
+        <w:rPr>
+          <w:rFonts w:eastAsiaTheme="minorEastAsia"/>
+          <w:b/>
+          <w:bCs/>
+          <w:color w:val="FF0000"/>
+          <w:sz w:val="40"/>
+          <w:szCs w:val="40"/>
+        </w:rPr>
+      </w:pPr>
+    </w:p>
+    <w:p>
+      <w:pPr>
+        <w:pStyle w:val="Akapitzlist"/>
+        <w:rPr>
+          <w:rFonts w:eastAsiaTheme="minorEastAsia"/>
+          <w:b/>
+          <w:bCs/>
+          <w:color w:val="FF0000"/>
+          <w:sz w:val="40"/>
+          <w:szCs w:val="40"/>
+        </w:rPr>
+      </w:pPr>
+    </w:p>
+    <w:p>
+      <w:pPr>
+        <w:pStyle w:val="Akapitzlist"/>
+        <w:rPr>
+          <w:rFonts w:eastAsiaTheme="minorEastAsia"/>
+          <w:b/>
+          <w:bCs/>
+          <w:color w:val="FF0000"/>
+          <w:sz w:val="40"/>
+          <w:szCs w:val="40"/>
+        </w:rPr>
+      </w:pPr>
+    </w:p>
+    <w:p>
+      <w:pPr>
+        <w:pStyle w:val="Akapitzlist"/>
+        <w:rPr>
+          <w:rFonts w:eastAsiaTheme="minorEastAsia"/>
+          <w:b/>
+          <w:bCs/>
+          <w:color w:val="FF0000"/>
+          <w:sz w:val="40"/>
+          <w:szCs w:val="40"/>
+        </w:rPr>
+      </w:pPr>
+    </w:p>
+    <w:p>
+      <w:pPr>
+        <w:pStyle w:val="Akapitzlist"/>
+        <w:rPr>
+          <w:rFonts w:eastAsiaTheme="minorEastAsia"/>
+          <w:b/>
+          <w:bCs/>
+          <w:color w:val="FF0000"/>
+          <w:sz w:val="40"/>
+          <w:szCs w:val="40"/>
+        </w:rPr>
+      </w:pPr>
+    </w:p>
+    <w:p>
+      <w:pPr>
+        <w:pStyle w:val="Akapitzlist"/>
+        <w:rPr>
+          <w:rFonts w:eastAsiaTheme="minorEastAsia"/>
+          <w:b/>
+          <w:bCs/>
+          <w:color w:val="FF0000"/>
+          <w:sz w:val="40"/>
+          <w:szCs w:val="40"/>
+        </w:rPr>
+      </w:pPr>
+    </w:p>
+    <w:p>
+      <w:pPr>
+        <w:pStyle w:val="Akapitzlist"/>
+        <w:rPr>
+          <w:rFonts w:eastAsiaTheme="minorEastAsia"/>
+          <w:b/>
+          <w:bCs/>
+          <w:color w:val="FF0000"/>
+          <w:sz w:val="40"/>
+          <w:szCs w:val="40"/>
+        </w:rPr>
+      </w:pPr>
+    </w:p>
+    <w:p>
+      <w:pPr>
+        <w:pStyle w:val="Akapitzlist"/>
+        <w:rPr>
+          <w:rFonts w:eastAsiaTheme="minorEastAsia"/>
+          <w:b/>
+          <w:bCs/>
+          <w:color w:val="FF0000"/>
+          <w:sz w:val="40"/>
+          <w:szCs w:val="40"/>
+        </w:rPr>
+      </w:pPr>
+    </w:p>
+    <w:p>
+      <w:pPr>
+        <w:pStyle w:val="Akapitzlist"/>
+        <w:rPr>
+          <w:rFonts w:eastAsiaTheme="minorEastAsia"/>
+          <w:b/>
+          <w:bCs/>
+          <w:color w:val="FF0000"/>
+          <w:sz w:val="40"/>
+          <w:szCs w:val="40"/>
+        </w:rPr>
+      </w:pPr>
+    </w:p>
+    <w:p>
+      <w:pPr>
+        <w:pStyle w:val="Akapitzlist"/>
+        <w:rPr>
+          <w:rFonts w:eastAsiaTheme="minorEastAsia"/>
+          <w:b/>
+          <w:bCs/>
+          <w:color w:val="FF0000"/>
+          <w:sz w:val="40"/>
+          <w:szCs w:val="40"/>
+        </w:rPr>
+      </w:pPr>
+    </w:p>
+    <w:p>
+      <w:pPr>
+        <w:pStyle w:val="Akapitzlist"/>
+        <w:rPr>
+          <w:rFonts w:eastAsiaTheme="minorEastAsia"/>
+          <w:b/>
+          <w:bCs/>
+          <w:color w:val="FF0000"/>
+          <w:sz w:val="40"/>
+          <w:szCs w:val="40"/>
+        </w:rPr>
+      </w:pPr>
+    </w:p>
+    <w:p>
+      <w:pPr>
+        <w:pStyle w:val="Akapitzlist"/>
+        <w:rPr>
+          <w:rFonts w:eastAsiaTheme="minorEastAsia"/>
+          <w:b/>
+          <w:bCs/>
+          <w:color w:val="FF0000"/>
+          <w:sz w:val="40"/>
+          <w:szCs w:val="40"/>
+        </w:rPr>
+      </w:pPr>
+    </w:p>
+    <w:p>
+      <w:pPr>
+        <w:pStyle w:val="Akapitzlist"/>
+        <w:rPr>
+          <w:rFonts w:eastAsiaTheme="minorEastAsia"/>
+          <w:b/>
+          <w:bCs/>
+          <w:color w:val="FF0000"/>
+          <w:sz w:val="40"/>
+          <w:szCs w:val="40"/>
+        </w:rPr>
+      </w:pPr>
+    </w:p>
+    <w:p>
+      <w:pPr>
+        <w:pStyle w:val="Akapitzlist"/>
+        <w:rPr>
+          <w:rFonts w:eastAsiaTheme="minorEastAsia"/>
+          <w:b/>
+          <w:bCs/>
+          <w:color w:val="FF0000"/>
+          <w:sz w:val="40"/>
+          <w:szCs w:val="40"/>
+        </w:rPr>
+      </w:pPr>
+    </w:p>
+    <w:p>
+      <w:pPr>
+        <w:pStyle w:val="Akapitzlist"/>
+        <w:rPr>
+          <w:rFonts w:eastAsiaTheme="minorEastAsia"/>
+          <w:b/>
+          <w:bCs/>
+          <w:color w:val="FF0000"/>
+          <w:sz w:val="40"/>
+          <w:szCs w:val="40"/>
+        </w:rPr>
+      </w:pPr>
+    </w:p>
+    <w:p>
+      <w:pPr>
+        <w:pStyle w:val="Akapitzlist"/>
+        <w:rPr>
+          <w:rFonts w:eastAsiaTheme="minorEastAsia"/>
+          <w:b/>
+          <w:bCs/>
+          <w:color w:val="FF0000"/>
+          <w:sz w:val="40"/>
+          <w:szCs w:val="40"/>
+        </w:rPr>
+      </w:pPr>
+    </w:p>
+    <w:p>
+      <w:pPr>
+        <w:pStyle w:val="Akapitzlist"/>
+        <w:rPr>
+          <w:rFonts w:eastAsiaTheme="minorEastAsia"/>
+          <w:b/>
+          <w:bCs/>
+          <w:color w:val="FF0000"/>
+          <w:sz w:val="40"/>
+          <w:szCs w:val="40"/>
+        </w:rPr>
+      </w:pPr>
+    </w:p>
+    <w:p>
+      <w:pPr>
+        <w:pStyle w:val="Akapitzlist"/>
+        <w:rPr>
+          <w:rFonts w:eastAsiaTheme="minorEastAsia"/>
+          <w:b/>
+          <w:bCs/>
+          <w:color w:val="FF0000"/>
+          <w:sz w:val="40"/>
+          <w:szCs w:val="40"/>
+        </w:rPr>
+      </w:pPr>
+    </w:p>
+    <w:p>
+      <w:pPr>
+        <w:pStyle w:val="Akapitzlist"/>
+        <w:rPr>
+          <w:rFonts w:eastAsiaTheme="minorEastAsia"/>
+          <w:b/>
+          <w:bCs/>
+          <w:color w:val="FF0000"/>
+          <w:sz w:val="40"/>
+          <w:szCs w:val="40"/>
+        </w:rPr>
+      </w:pPr>
+    </w:p>
+    <w:p>
+      <w:pPr>
+        <w:pStyle w:val="Akapitzlist"/>
+        <w:rPr>
+          <w:rFonts w:eastAsiaTheme="minorEastAsia"/>
+          <w:b/>
+          <w:bCs/>
+          <w:color w:val="FF0000"/>
+          <w:sz w:val="40"/>
+          <w:szCs w:val="40"/>
+        </w:rPr>
+      </w:pPr>
+    </w:p>
+    <w:p>
+      <w:pPr>
+        <w:pStyle w:val="Akapitzlist"/>
+        <w:rPr>
+          <w:rFonts w:eastAsiaTheme="minorEastAsia"/>
+          <w:b/>
+          <w:bCs/>
+          <w:color w:val="FF0000"/>
+          <w:sz w:val="40"/>
+          <w:szCs w:val="40"/>
+        </w:rPr>
+      </w:pPr>
+    </w:p>
+    <w:p>
+      <w:pPr>
+        <w:pStyle w:val="Akapitzlist"/>
+        <w:rPr>
+          <w:rFonts w:ascii="Calibri" w:eastAsia="Calibri" w:hAnsi="Calibri" w:cs="Calibri"/>
+          <w:b/>
+          <w:bCs/>
+          <w:color w:val="000000" w:themeColor="text1"/>
+          <w:sz w:val="40"/>
+          <w:szCs w:val="40"/>
+        </w:rPr>
+      </w:pPr>
+    </w:p>
+    <w:p>
+      <w:pPr>
+        <w:pStyle w:val="Akapitzlist"/>
         <w:numPr>
           <w:ilvl w:val="0"/>
           <w:numId w:val="12"/>
@@ -4111,6 +6060,69 @@
     <w:p>
       <w:pPr>
         <w:pStyle w:val="Akapitzlist"/>
+        <w:rPr>
+          <w:rFonts w:ascii="Calibri" w:eastAsia="Calibri" w:hAnsi="Calibri" w:cs="Calibri"/>
+          <w:b/>
+          <w:bCs/>
+          <w:color w:val="000000" w:themeColor="text1"/>
+          <w:sz w:val="40"/>
+          <w:szCs w:val="40"/>
+        </w:rPr>
+      </w:pPr>
+    </w:p>
+    <w:p>
+      <w:pPr>
+        <w:pStyle w:val="Akapitzlist"/>
+        <w:rPr>
+          <w:rFonts w:eastAsiaTheme="minorEastAsia"/>
+          <w:b/>
+          <w:bCs/>
+          <w:color w:val="FF0000"/>
+          <w:sz w:val="40"/>
+          <w:szCs w:val="40"/>
+        </w:rPr>
+      </w:pPr>
+      <w:r>
+        <w:rPr>
+          <w:rFonts w:eastAsiaTheme="minorEastAsia"/>
+          <w:b/>
+          <w:bCs/>
+          <w:color w:val="FF0000"/>
+          <w:sz w:val="40"/>
+          <w:szCs w:val="40"/>
+        </w:rPr>
+        <w:t>Trzeba dodać obrazek jak prowadzący zweryfikuje; ewentualnie poprawić błędy</w:t>
+      </w:r>
+    </w:p>
+    <w:p>
+      <w:pPr>
+        <w:pStyle w:val="Akapitzlist"/>
+        <w:rPr>
+          <w:rFonts w:ascii="Calibri" w:eastAsia="Calibri" w:hAnsi="Calibri" w:cs="Calibri"/>
+          <w:b/>
+          <w:bCs/>
+          <w:color w:val="000000" w:themeColor="text1"/>
+          <w:sz w:val="40"/>
+          <w:szCs w:val="40"/>
+        </w:rPr>
+      </w:pPr>
+    </w:p>
+    <w:p>
+      <w:pPr>
+        <w:pStyle w:val="Akapitzlist"/>
+        <w:rPr>
+          <w:rFonts w:ascii="Calibri" w:eastAsia="Calibri" w:hAnsi="Calibri" w:cs="Calibri"/>
+          <w:b/>
+          <w:bCs/>
+          <w:color w:val="000000" w:themeColor="text1"/>
+          <w:sz w:val="40"/>
+          <w:szCs w:val="40"/>
+        </w:rPr>
+      </w:pPr>
+    </w:p>
+    <w:p>
+      <w:pPr>
+        <w:pStyle w:val="Akapitzlist"/>
         <w:numPr>
           <w:ilvl w:val="0"/>
           <w:numId w:val="12"/>
@@ -4245,7 +6257,6 @@
           <w:sz w:val="40"/>
           <w:szCs w:val="40"/>
         </w:rPr>
-        <w:lastRenderedPageBreak/>
         <w:t>Plan procesu testowania.</w:t>
       </w:r>
     </w:p>
@@ -6509,6 +8520,37 @@
       </w:tblBorders>
     </w:tblPr>
   </w:style>
+  <w:style w:type="paragraph" w:styleId="Podtytu">
+    <w:name w:val="Subtitle"/>
+    <w:basedOn w:val="Normalny"/>
+    <w:next w:val="Normalny"/>
+    <w:link w:val="PodtytuZnak"/>
+    <w:uiPriority w:val="11"/>
+    <w:qFormat/>
+    <w:rsid w:val="00807F9B"/>
+    <w:pPr>
+      <w:numPr>
+        <w:ilvl w:val="1"/>
+      </w:numPr>
+    </w:pPr>
+    <w:rPr>
+      <w:rFonts w:eastAsiaTheme="minorEastAsia"/>
+      <w:color w:val="5A5A5A" w:themeColor="text1" w:themeTint="A5"/>
+      <w:spacing w:val="15"/>
+    </w:rPr>
+  </w:style>
+  <w:style w:type="character" w:customStyle="1" w:styleId="PodtytuZnak">
+    <w:name w:val="Podtytuł Znak"/>
+    <w:basedOn w:val="Domylnaczcionkaakapitu"/>
+    <w:link w:val="Podtytu"/>
+    <w:uiPriority w:val="11"/>
+    <w:rsid w:val="00807F9B"/>
+    <w:rPr>
+      <w:rFonts w:eastAsiaTheme="minorEastAsia"/>
+      <w:color w:val="5A5A5A" w:themeColor="text1" w:themeTint="A5"/>
+      <w:spacing w:val="15"/>
+    </w:rPr>
+  </w:style>
 </w:styles>
 </file>
 

</xml_diff>

<commit_message>
Dodałem zdjęcie diagramu klas do ogólnego pliku projektu
</commit_message>
<xml_diff>
--- a/Projekt PPSI.docx
+++ b/Projekt PPSI.docx
@@ -38,6 +38,7 @@
           <w:szCs w:val="56"/>
         </w:rPr>
       </w:pPr>
+      <w:proofErr w:type="spellStart"/>
       <w:r>
         <w:rPr>
           <w:rFonts w:ascii="Calibri" w:eastAsia="Calibri" w:hAnsi="Calibri" w:cs="Calibri"/>
@@ -49,6 +50,7 @@
         </w:rPr>
         <w:t>SmartRGB</w:t>
       </w:r>
+      <w:proofErr w:type="spellEnd"/>
     </w:p>
     <w:p>
       <w:pPr>
@@ -1365,14 +1367,25 @@
           <w:szCs w:val="32"/>
         </w:rPr>
       </w:pPr>
-      <w:r>
-        <w:rPr>
-          <w:rFonts w:ascii="Calibri" w:eastAsia="Calibri" w:hAnsi="Calibri" w:cs="Calibri"/>
-          <w:color w:val="000000" w:themeColor="text1"/>
-          <w:sz w:val="32"/>
-          <w:szCs w:val="32"/>
-        </w:rPr>
-        <w:t xml:space="preserve">SmartRGB </w:t>
+      <w:proofErr w:type="spellStart"/>
+      <w:r>
+        <w:rPr>
+          <w:rFonts w:ascii="Calibri" w:eastAsia="Calibri" w:hAnsi="Calibri" w:cs="Calibri"/>
+          <w:color w:val="000000" w:themeColor="text1"/>
+          <w:sz w:val="32"/>
+          <w:szCs w:val="32"/>
+        </w:rPr>
+        <w:t>SmartRGB</w:t>
+      </w:r>
+      <w:proofErr w:type="spellEnd"/>
+      <w:r>
+        <w:rPr>
+          <w:rFonts w:ascii="Calibri" w:eastAsia="Calibri" w:hAnsi="Calibri" w:cs="Calibri"/>
+          <w:color w:val="000000" w:themeColor="text1"/>
+          <w:sz w:val="32"/>
+          <w:szCs w:val="32"/>
+        </w:rPr>
+        <w:t xml:space="preserve"> </w:t>
       </w:r>
       <w:r>
         <w:rPr>
@@ -3524,16 +3537,7 @@
                 <w:sz w:val="32"/>
                 <w:szCs w:val="32"/>
               </w:rPr>
-              <w:t>O</w:t>
-            </w:r>
-            <w:r>
-              <w:rPr>
-                <w:rFonts w:ascii="Calibri" w:eastAsia="Calibri" w:hAnsi="Calibri" w:cs="Calibri"/>
-                <w:color w:val="000000" w:themeColor="text1"/>
-                <w:sz w:val="32"/>
-                <w:szCs w:val="32"/>
-              </w:rPr>
-              <w:t>dbiorca</w:t>
+              <w:t>Odbiorca</w:t>
             </w:r>
           </w:p>
         </w:tc>
@@ -4499,6 +4503,114 @@
     </w:p>
     <w:p>
       <w:pPr>
+        <w:rPr>
+          <w:rFonts w:eastAsiaTheme="minorEastAsia"/>
+          <w:b/>
+          <w:bCs/>
+          <w:color w:val="000000" w:themeColor="text1"/>
+          <w:sz w:val="40"/>
+          <w:szCs w:val="40"/>
+        </w:rPr>
+      </w:pPr>
+    </w:p>
+    <w:p>
+      <w:pPr>
+        <w:rPr>
+          <w:rFonts w:eastAsiaTheme="minorEastAsia"/>
+          <w:b/>
+          <w:bCs/>
+          <w:color w:val="000000" w:themeColor="text1"/>
+          <w:sz w:val="40"/>
+          <w:szCs w:val="40"/>
+        </w:rPr>
+      </w:pPr>
+    </w:p>
+    <w:p>
+      <w:pPr>
+        <w:rPr>
+          <w:rFonts w:eastAsiaTheme="minorEastAsia"/>
+          <w:b/>
+          <w:bCs/>
+          <w:color w:val="000000" w:themeColor="text1"/>
+          <w:sz w:val="40"/>
+          <w:szCs w:val="40"/>
+        </w:rPr>
+      </w:pPr>
+    </w:p>
+    <w:p>
+      <w:pPr>
+        <w:rPr>
+          <w:rFonts w:eastAsiaTheme="minorEastAsia"/>
+          <w:b/>
+          <w:bCs/>
+          <w:color w:val="000000" w:themeColor="text1"/>
+          <w:sz w:val="40"/>
+          <w:szCs w:val="40"/>
+        </w:rPr>
+      </w:pPr>
+    </w:p>
+    <w:p>
+      <w:pPr>
+        <w:rPr>
+          <w:rFonts w:eastAsiaTheme="minorEastAsia"/>
+          <w:b/>
+          <w:bCs/>
+          <w:color w:val="000000" w:themeColor="text1"/>
+          <w:sz w:val="40"/>
+          <w:szCs w:val="40"/>
+        </w:rPr>
+      </w:pPr>
+    </w:p>
+    <w:p>
+      <w:pPr>
+        <w:rPr>
+          <w:rFonts w:eastAsiaTheme="minorEastAsia"/>
+          <w:b/>
+          <w:bCs/>
+          <w:color w:val="000000" w:themeColor="text1"/>
+          <w:sz w:val="40"/>
+          <w:szCs w:val="40"/>
+        </w:rPr>
+      </w:pPr>
+    </w:p>
+    <w:p>
+      <w:pPr>
+        <w:rPr>
+          <w:rFonts w:eastAsiaTheme="minorEastAsia"/>
+          <w:b/>
+          <w:bCs/>
+          <w:color w:val="000000" w:themeColor="text1"/>
+          <w:sz w:val="40"/>
+          <w:szCs w:val="40"/>
+        </w:rPr>
+      </w:pPr>
+    </w:p>
+    <w:p>
+      <w:pPr>
+        <w:rPr>
+          <w:rFonts w:eastAsiaTheme="minorEastAsia"/>
+          <w:b/>
+          <w:bCs/>
+          <w:color w:val="000000" w:themeColor="text1"/>
+          <w:sz w:val="40"/>
+          <w:szCs w:val="40"/>
+        </w:rPr>
+      </w:pPr>
+    </w:p>
+    <w:p>
+      <w:pPr>
+        <w:rPr>
+          <w:rFonts w:eastAsiaTheme="minorEastAsia"/>
+          <w:b/>
+          <w:bCs/>
+          <w:color w:val="000000" w:themeColor="text1"/>
+          <w:sz w:val="40"/>
+          <w:szCs w:val="40"/>
+        </w:rPr>
+      </w:pPr>
+    </w:p>
+    <w:p>
+      <w:pPr>
         <w:pStyle w:val="Akapitzlist"/>
         <w:numPr>
           <w:ilvl w:val="0"/>
@@ -4522,6 +4634,7 @@
           <w:sz w:val="40"/>
           <w:szCs w:val="40"/>
         </w:rPr>
+        <w:lastRenderedPageBreak/>
         <w:t>Nazewnictwo i definicje</w:t>
       </w:r>
     </w:p>
@@ -4835,7 +4948,6 @@
           <w:sz w:val="32"/>
           <w:szCs w:val="32"/>
         </w:rPr>
-        <w:lastRenderedPageBreak/>
         <w:t>Urządzenie nasłuchiwane</w:t>
       </w:r>
       <w:r>
@@ -4957,6 +5069,58 @@
         </w:rPr>
         <w:t>Czy dodać jeszcze jakieś definicje?</w:t>
       </w:r>
+    </w:p>
+    <w:p>
+      <w:pPr>
+        <w:pStyle w:val="Akapitzlist"/>
+        <w:rPr>
+          <w:rFonts w:eastAsiaTheme="minorEastAsia"/>
+          <w:b/>
+          <w:bCs/>
+          <w:color w:val="000000" w:themeColor="text1"/>
+          <w:sz w:val="40"/>
+          <w:szCs w:val="40"/>
+        </w:rPr>
+      </w:pPr>
+    </w:p>
+    <w:p>
+      <w:pPr>
+        <w:pStyle w:val="Akapitzlist"/>
+        <w:rPr>
+          <w:rFonts w:eastAsiaTheme="minorEastAsia"/>
+          <w:b/>
+          <w:bCs/>
+          <w:color w:val="000000" w:themeColor="text1"/>
+          <w:sz w:val="40"/>
+          <w:szCs w:val="40"/>
+        </w:rPr>
+      </w:pPr>
+    </w:p>
+    <w:p>
+      <w:pPr>
+        <w:pStyle w:val="Akapitzlist"/>
+        <w:rPr>
+          <w:rFonts w:eastAsiaTheme="minorEastAsia"/>
+          <w:b/>
+          <w:bCs/>
+          <w:color w:val="000000" w:themeColor="text1"/>
+          <w:sz w:val="40"/>
+          <w:szCs w:val="40"/>
+        </w:rPr>
+      </w:pPr>
+    </w:p>
+    <w:p>
+      <w:pPr>
+        <w:pStyle w:val="Akapitzlist"/>
+        <w:rPr>
+          <w:rFonts w:eastAsiaTheme="minorEastAsia"/>
+          <w:b/>
+          <w:bCs/>
+          <w:color w:val="000000" w:themeColor="text1"/>
+          <w:sz w:val="40"/>
+          <w:szCs w:val="40"/>
+        </w:rPr>
+      </w:pPr>
     </w:p>
     <w:p>
       <w:pPr>
@@ -5294,6 +5458,18 @@
     </w:p>
     <w:p>
       <w:pPr>
+        <w:rPr>
+          <w:rFonts w:ascii="Calibri" w:eastAsia="Calibri" w:hAnsi="Calibri" w:cs="Calibri"/>
+          <w:b/>
+          <w:bCs/>
+          <w:color w:val="000000" w:themeColor="text1"/>
+          <w:sz w:val="40"/>
+          <w:szCs w:val="40"/>
+        </w:rPr>
+      </w:pPr>
+    </w:p>
+    <w:p>
+      <w:pPr>
         <w:pStyle w:val="Akapitzlist"/>
         <w:numPr>
           <w:ilvl w:val="0"/>
@@ -5376,8 +5552,21 @@
           <w:sz w:val="40"/>
           <w:szCs w:val="40"/>
         </w:rPr>
-        <w:t xml:space="preserve"> scenariusze z pliku z githuba</w:t>
-      </w:r>
+        <w:t xml:space="preserve"> scenariusze z pliku z </w:t>
+      </w:r>
+      <w:proofErr w:type="spellStart"/>
+      <w:r>
+        <w:rPr>
+          <w:rFonts w:eastAsiaTheme="minorEastAsia"/>
+          <w:b/>
+          <w:bCs/>
+          <w:color w:val="FF0000"/>
+          <w:sz w:val="40"/>
+          <w:szCs w:val="40"/>
+        </w:rPr>
+        <w:t>githuba</w:t>
+      </w:r>
+      <w:proofErr w:type="spellEnd"/>
     </w:p>
     <w:p>
       <w:pPr>
@@ -6007,19 +6196,6 @@
       <w:pPr>
         <w:pStyle w:val="Akapitzlist"/>
         <w:rPr>
-          <w:rFonts w:eastAsiaTheme="minorEastAsia"/>
-          <w:b/>
-          <w:bCs/>
-          <w:color w:val="FF0000"/>
-          <w:sz w:val="40"/>
-          <w:szCs w:val="40"/>
-        </w:rPr>
-      </w:pPr>
-    </w:p>
-    <w:p>
-      <w:pPr>
-        <w:pStyle w:val="Akapitzlist"/>
-        <w:rPr>
           <w:rFonts w:ascii="Calibri" w:eastAsia="Calibri" w:hAnsi="Calibri" w:cs="Calibri"/>
           <w:b/>
           <w:bCs/>
@@ -6074,25 +6250,255 @@
       <w:pPr>
         <w:pStyle w:val="Akapitzlist"/>
         <w:rPr>
-          <w:rFonts w:eastAsiaTheme="minorEastAsia"/>
-          <w:b/>
-          <w:bCs/>
+          <w:rFonts w:ascii="Calibri" w:eastAsia="Calibri" w:hAnsi="Calibri" w:cs="Calibri"/>
+          <w:b/>
+          <w:bCs/>
+          <w:color w:val="000000" w:themeColor="text1"/>
+          <w:sz w:val="40"/>
+          <w:szCs w:val="40"/>
+        </w:rPr>
+      </w:pPr>
+      <w:r>
+        <w:rPr>
+          <w:rFonts w:eastAsiaTheme="minorEastAsia"/>
+          <w:b/>
+          <w:bCs/>
+          <w:noProof/>
           <w:color w:val="FF0000"/>
           <w:sz w:val="40"/>
           <w:szCs w:val="40"/>
         </w:rPr>
-      </w:pPr>
-      <w:r>
-        <w:rPr>
-          <w:rFonts w:eastAsiaTheme="minorEastAsia"/>
-          <w:b/>
-          <w:bCs/>
-          <w:color w:val="FF0000"/>
-          <w:sz w:val="40"/>
-          <w:szCs w:val="40"/>
-        </w:rPr>
-        <w:t>Trzeba dodać obrazek jak prowadzący zweryfikuje; ewentualnie poprawić błędy</w:t>
-      </w:r>
+        <w:drawing>
+          <wp:inline distT="0" distB="0" distL="0" distR="0" wp14:anchorId="6B3C93FC" wp14:editId="7ADA749E">
+            <wp:extent cx="6310628" cy="3295650"/>
+            <wp:effectExtent l="0" t="0" r="0" b="0"/>
+            <wp:docPr id="3" name="Obraz 3"/>
+            <wp:cNvGraphicFramePr>
+              <a:graphicFrameLocks xmlns:a="http://schemas.openxmlformats.org/drawingml/2006/main" noChangeAspect="1"/>
+            </wp:cNvGraphicFramePr>
+            <a:graphic xmlns:a="http://schemas.openxmlformats.org/drawingml/2006/main">
+              <a:graphicData uri="http://schemas.openxmlformats.org/drawingml/2006/picture">
+                <pic:pic xmlns:pic="http://schemas.openxmlformats.org/drawingml/2006/picture">
+                  <pic:nvPicPr>
+                    <pic:cNvPr id="0" name="Picture 2"/>
+                    <pic:cNvPicPr>
+                      <a:picLocks noChangeAspect="1" noChangeArrowheads="1"/>
+                    </pic:cNvPicPr>
+                  </pic:nvPicPr>
+                  <pic:blipFill>
+                    <a:blip r:embed="rId6">
+                      <a:extLst>
+                        <a:ext uri="{28A0092B-C50C-407E-A947-70E740481C1C}">
+                          <a14:useLocalDpi xmlns:a14="http://schemas.microsoft.com/office/drawing/2010/main" val="0"/>
+                        </a:ext>
+                      </a:extLst>
+                    </a:blip>
+                    <a:srcRect/>
+                    <a:stretch>
+                      <a:fillRect/>
+                    </a:stretch>
+                  </pic:blipFill>
+                  <pic:spPr bwMode="auto">
+                    <a:xfrm>
+                      <a:off x="0" y="0"/>
+                      <a:ext cx="6321102" cy="3301120"/>
+                    </a:xfrm>
+                    <a:prstGeom prst="rect">
+                      <a:avLst/>
+                    </a:prstGeom>
+                    <a:noFill/>
+                    <a:ln>
+                      <a:noFill/>
+                    </a:ln>
+                  </pic:spPr>
+                </pic:pic>
+              </a:graphicData>
+            </a:graphic>
+          </wp:inline>
+        </w:drawing>
+      </w:r>
+    </w:p>
+    <w:p>
+      <w:pPr>
+        <w:pStyle w:val="Akapitzlist"/>
+        <w:rPr>
+          <w:rFonts w:ascii="Calibri" w:eastAsia="Calibri" w:hAnsi="Calibri" w:cs="Calibri"/>
+          <w:b/>
+          <w:bCs/>
+          <w:color w:val="000000" w:themeColor="text1"/>
+          <w:sz w:val="40"/>
+          <w:szCs w:val="40"/>
+        </w:rPr>
+      </w:pPr>
+    </w:p>
+    <w:p>
+      <w:pPr>
+        <w:pStyle w:val="Akapitzlist"/>
+        <w:rPr>
+          <w:rFonts w:ascii="Calibri" w:eastAsia="Calibri" w:hAnsi="Calibri" w:cs="Calibri"/>
+          <w:b/>
+          <w:bCs/>
+          <w:color w:val="000000" w:themeColor="text1"/>
+          <w:sz w:val="40"/>
+          <w:szCs w:val="40"/>
+        </w:rPr>
+      </w:pPr>
+    </w:p>
+    <w:p>
+      <w:pPr>
+        <w:pStyle w:val="Akapitzlist"/>
+        <w:rPr>
+          <w:rFonts w:ascii="Calibri" w:eastAsia="Calibri" w:hAnsi="Calibri" w:cs="Calibri"/>
+          <w:b/>
+          <w:bCs/>
+          <w:color w:val="000000" w:themeColor="text1"/>
+          <w:sz w:val="40"/>
+          <w:szCs w:val="40"/>
+        </w:rPr>
+      </w:pPr>
+    </w:p>
+    <w:p>
+      <w:pPr>
+        <w:pStyle w:val="Akapitzlist"/>
+        <w:rPr>
+          <w:rFonts w:ascii="Calibri" w:eastAsia="Calibri" w:hAnsi="Calibri" w:cs="Calibri"/>
+          <w:b/>
+          <w:bCs/>
+          <w:color w:val="000000" w:themeColor="text1"/>
+          <w:sz w:val="40"/>
+          <w:szCs w:val="40"/>
+        </w:rPr>
+      </w:pPr>
+    </w:p>
+    <w:p>
+      <w:pPr>
+        <w:pStyle w:val="Akapitzlist"/>
+        <w:rPr>
+          <w:rFonts w:ascii="Calibri" w:eastAsia="Calibri" w:hAnsi="Calibri" w:cs="Calibri"/>
+          <w:b/>
+          <w:bCs/>
+          <w:color w:val="000000" w:themeColor="text1"/>
+          <w:sz w:val="40"/>
+          <w:szCs w:val="40"/>
+        </w:rPr>
+      </w:pPr>
+    </w:p>
+    <w:p>
+      <w:pPr>
+        <w:pStyle w:val="Akapitzlist"/>
+        <w:rPr>
+          <w:rFonts w:ascii="Calibri" w:eastAsia="Calibri" w:hAnsi="Calibri" w:cs="Calibri"/>
+          <w:b/>
+          <w:bCs/>
+          <w:color w:val="000000" w:themeColor="text1"/>
+          <w:sz w:val="40"/>
+          <w:szCs w:val="40"/>
+        </w:rPr>
+      </w:pPr>
+    </w:p>
+    <w:p>
+      <w:pPr>
+        <w:pStyle w:val="Akapitzlist"/>
+        <w:rPr>
+          <w:rFonts w:ascii="Calibri" w:eastAsia="Calibri" w:hAnsi="Calibri" w:cs="Calibri"/>
+          <w:b/>
+          <w:bCs/>
+          <w:color w:val="000000" w:themeColor="text1"/>
+          <w:sz w:val="40"/>
+          <w:szCs w:val="40"/>
+        </w:rPr>
+      </w:pPr>
+    </w:p>
+    <w:p>
+      <w:pPr>
+        <w:pStyle w:val="Akapitzlist"/>
+        <w:rPr>
+          <w:rFonts w:ascii="Calibri" w:eastAsia="Calibri" w:hAnsi="Calibri" w:cs="Calibri"/>
+          <w:b/>
+          <w:bCs/>
+          <w:color w:val="000000" w:themeColor="text1"/>
+          <w:sz w:val="40"/>
+          <w:szCs w:val="40"/>
+        </w:rPr>
+      </w:pPr>
+    </w:p>
+    <w:p>
+      <w:pPr>
+        <w:pStyle w:val="Akapitzlist"/>
+        <w:rPr>
+          <w:rFonts w:ascii="Calibri" w:eastAsia="Calibri" w:hAnsi="Calibri" w:cs="Calibri"/>
+          <w:b/>
+          <w:bCs/>
+          <w:color w:val="000000" w:themeColor="text1"/>
+          <w:sz w:val="40"/>
+          <w:szCs w:val="40"/>
+        </w:rPr>
+      </w:pPr>
+    </w:p>
+    <w:p>
+      <w:pPr>
+        <w:pStyle w:val="Akapitzlist"/>
+        <w:rPr>
+          <w:rFonts w:ascii="Calibri" w:eastAsia="Calibri" w:hAnsi="Calibri" w:cs="Calibri"/>
+          <w:b/>
+          <w:bCs/>
+          <w:color w:val="000000" w:themeColor="text1"/>
+          <w:sz w:val="40"/>
+          <w:szCs w:val="40"/>
+        </w:rPr>
+      </w:pPr>
+    </w:p>
+    <w:p>
+      <w:pPr>
+        <w:pStyle w:val="Akapitzlist"/>
+        <w:rPr>
+          <w:rFonts w:ascii="Calibri" w:eastAsia="Calibri" w:hAnsi="Calibri" w:cs="Calibri"/>
+          <w:b/>
+          <w:bCs/>
+          <w:color w:val="000000" w:themeColor="text1"/>
+          <w:sz w:val="40"/>
+          <w:szCs w:val="40"/>
+        </w:rPr>
+      </w:pPr>
+    </w:p>
+    <w:p>
+      <w:pPr>
+        <w:pStyle w:val="Akapitzlist"/>
+        <w:rPr>
+          <w:rFonts w:ascii="Calibri" w:eastAsia="Calibri" w:hAnsi="Calibri" w:cs="Calibri"/>
+          <w:b/>
+          <w:bCs/>
+          <w:color w:val="000000" w:themeColor="text1"/>
+          <w:sz w:val="40"/>
+          <w:szCs w:val="40"/>
+        </w:rPr>
+      </w:pPr>
+    </w:p>
+    <w:p>
+      <w:pPr>
+        <w:pStyle w:val="Akapitzlist"/>
+        <w:rPr>
+          <w:rFonts w:ascii="Calibri" w:eastAsia="Calibri" w:hAnsi="Calibri" w:cs="Calibri"/>
+          <w:b/>
+          <w:bCs/>
+          <w:color w:val="000000" w:themeColor="text1"/>
+          <w:sz w:val="40"/>
+          <w:szCs w:val="40"/>
+        </w:rPr>
+      </w:pPr>
+    </w:p>
+    <w:p>
+      <w:pPr>
+        <w:pStyle w:val="Akapitzlist"/>
+        <w:rPr>
+          <w:rFonts w:ascii="Calibri" w:eastAsia="Calibri" w:hAnsi="Calibri" w:cs="Calibri"/>
+          <w:b/>
+          <w:bCs/>
+          <w:color w:val="000000" w:themeColor="text1"/>
+          <w:sz w:val="40"/>
+          <w:szCs w:val="40"/>
+        </w:rPr>
+      </w:pPr>
     </w:p>
     <w:p>
       <w:pPr>
@@ -6145,6 +6551,7 @@
           <w:sz w:val="40"/>
           <w:szCs w:val="40"/>
         </w:rPr>
+        <w:lastRenderedPageBreak/>
         <w:t>Diagram ERD</w:t>
       </w:r>
     </w:p>

</xml_diff>

<commit_message>
Aktualizacja nagłówka dla diagramu czynności
</commit_message>
<xml_diff>
--- a/Projekt PPSI.docx
+++ b/Projekt PPSI.docx
@@ -32557,13 +32557,42 @@
         <w:pStyle w:val="Akapitzlist"/>
         <w:rPr>
           <w:rFonts w:ascii="Calibri" w:eastAsia="Calibri" w:hAnsi="Calibri" w:cs="Calibri"/>
-          <w:b/>
-          <w:bCs/>
-          <w:color w:val="000000" w:themeColor="text1"/>
-          <w:sz w:val="40"/>
-          <w:szCs w:val="40"/>
-        </w:rPr>
-      </w:pPr>
+          <w:color w:val="000000" w:themeColor="text1"/>
+          <w:sz w:val="32"/>
+          <w:szCs w:val="32"/>
+        </w:rPr>
+      </w:pPr>
+    </w:p>
+    <w:p>
+      <w:pPr>
+        <w:pStyle w:val="Akapitzlist"/>
+        <w:rPr>
+          <w:rFonts w:ascii="Calibri" w:eastAsia="Calibri" w:hAnsi="Calibri" w:cs="Calibri"/>
+          <w:color w:val="000000" w:themeColor="text1"/>
+          <w:sz w:val="32"/>
+          <w:szCs w:val="32"/>
+        </w:rPr>
+      </w:pPr>
+    </w:p>
+    <w:p>
+      <w:pPr>
+        <w:pStyle w:val="Akapitzlist"/>
+        <w:rPr>
+          <w:rFonts w:ascii="Calibri" w:eastAsia="Calibri" w:hAnsi="Calibri" w:cs="Calibri"/>
+          <w:color w:val="000000" w:themeColor="text1"/>
+          <w:sz w:val="32"/>
+          <w:szCs w:val="32"/>
+        </w:rPr>
+      </w:pPr>
+      <w:r>
+        <w:rPr>
+          <w:rFonts w:ascii="Calibri" w:eastAsia="Calibri" w:hAnsi="Calibri" w:cs="Calibri"/>
+          <w:color w:val="000000" w:themeColor="text1"/>
+          <w:sz w:val="32"/>
+          <w:szCs w:val="32"/>
+        </w:rPr>
+        <w:t>Zaloguj się</w:t>
+      </w:r>
     </w:p>
     <w:p>
       <w:pPr>
@@ -32579,6 +32608,98 @@
       </w:pPr>
       <w:r>
         <w:rPr>
+          <w:noProof/>
+        </w:rPr>
+        <w:drawing>
+          <wp:inline distT="0" distB="0" distL="0" distR="0" wp14:anchorId="620417D0" wp14:editId="2597CAB6">
+            <wp:extent cx="6573239" cy="3429000"/>
+            <wp:effectExtent l="0" t="0" r="0" b="0"/>
+            <wp:docPr id="6" name="Obraz 6"/>
+            <wp:cNvGraphicFramePr>
+              <a:graphicFrameLocks xmlns:a="http://schemas.openxmlformats.org/drawingml/2006/main" noChangeAspect="1"/>
+            </wp:cNvGraphicFramePr>
+            <a:graphic xmlns:a="http://schemas.openxmlformats.org/drawingml/2006/main">
+              <a:graphicData uri="http://schemas.openxmlformats.org/drawingml/2006/picture">
+                <pic:pic xmlns:pic="http://schemas.openxmlformats.org/drawingml/2006/picture">
+                  <pic:nvPicPr>
+                    <pic:cNvPr id="1" name=""/>
+                    <pic:cNvPicPr/>
+                  </pic:nvPicPr>
+                  <pic:blipFill rotWithShape="1">
+                    <a:blip r:embed="rId7"/>
+                    <a:srcRect l="18202" t="22689" r="2398" b="3637"/>
+                    <a:stretch/>
+                  </pic:blipFill>
+                  <pic:spPr bwMode="auto">
+                    <a:xfrm>
+                      <a:off x="0" y="0"/>
+                      <a:ext cx="6578728" cy="3431864"/>
+                    </a:xfrm>
+                    <a:prstGeom prst="rect">
+                      <a:avLst/>
+                    </a:prstGeom>
+                    <a:ln>
+                      <a:noFill/>
+                    </a:ln>
+                    <a:extLst>
+                      <a:ext uri="{53640926-AAD7-44D8-BBD7-CCE9431645EC}">
+                        <a14:shadowObscured xmlns:a14="http://schemas.microsoft.com/office/drawing/2010/main"/>
+                      </a:ext>
+                    </a:extLst>
+                  </pic:spPr>
+                </pic:pic>
+              </a:graphicData>
+            </a:graphic>
+          </wp:inline>
+        </w:drawing>
+      </w:r>
+    </w:p>
+    <w:p>
+      <w:pPr>
+        <w:pStyle w:val="Akapitzlist"/>
+        <w:rPr>
+          <w:rFonts w:ascii="Calibri" w:eastAsia="Calibri" w:hAnsi="Calibri" w:cs="Calibri"/>
+          <w:color w:val="000000" w:themeColor="text1"/>
+          <w:sz w:val="32"/>
+          <w:szCs w:val="32"/>
+        </w:rPr>
+      </w:pPr>
+    </w:p>
+    <w:p>
+      <w:pPr>
+        <w:pStyle w:val="Akapitzlist"/>
+        <w:rPr>
+          <w:rFonts w:ascii="Calibri" w:eastAsia="Calibri" w:hAnsi="Calibri" w:cs="Calibri"/>
+          <w:color w:val="000000" w:themeColor="text1"/>
+          <w:sz w:val="32"/>
+          <w:szCs w:val="32"/>
+        </w:rPr>
+      </w:pPr>
+    </w:p>
+    <w:p>
+      <w:pPr>
+        <w:pStyle w:val="Akapitzlist"/>
+        <w:rPr>
+          <w:rFonts w:ascii="Calibri" w:eastAsia="Calibri" w:hAnsi="Calibri" w:cs="Calibri"/>
+          <w:color w:val="000000" w:themeColor="text1"/>
+          <w:sz w:val="32"/>
+          <w:szCs w:val="32"/>
+        </w:rPr>
+      </w:pPr>
+      <w:r>
+        <w:rPr>
+          <w:rFonts w:ascii="Calibri" w:eastAsia="Calibri" w:hAnsi="Calibri" w:cs="Calibri"/>
+          <w:color w:val="000000" w:themeColor="text1"/>
+          <w:sz w:val="32"/>
+          <w:szCs w:val="32"/>
+        </w:rPr>
+        <w:t>Zarządzanie zdarzeniami</w:t>
+      </w:r>
+    </w:p>
+    <w:p>
+      <w:pPr>
+        <w:pStyle w:val="Akapitzlist"/>
+        <w:rPr>
           <w:rFonts w:eastAsiaTheme="minorEastAsia"/>
           <w:b/>
           <w:bCs/>
@@ -32586,7 +32707,53 @@
           <w:sz w:val="40"/>
           <w:szCs w:val="40"/>
         </w:rPr>
-        <w:t>Będzie do zrobienia</w:t>
+      </w:pPr>
+      <w:r>
+        <w:rPr>
+          <w:noProof/>
+        </w:rPr>
+        <w:drawing>
+          <wp:inline distT="0" distB="0" distL="0" distR="0" wp14:anchorId="268B008D" wp14:editId="26E89366">
+            <wp:extent cx="6459870" cy="3514725"/>
+            <wp:effectExtent l="0" t="0" r="0" b="0"/>
+            <wp:docPr id="7" name="Obraz 7"/>
+            <wp:cNvGraphicFramePr>
+              <a:graphicFrameLocks xmlns:a="http://schemas.openxmlformats.org/drawingml/2006/main" noChangeAspect="1"/>
+            </wp:cNvGraphicFramePr>
+            <a:graphic xmlns:a="http://schemas.openxmlformats.org/drawingml/2006/main">
+              <a:graphicData uri="http://schemas.openxmlformats.org/drawingml/2006/picture">
+                <pic:pic xmlns:pic="http://schemas.openxmlformats.org/drawingml/2006/picture">
+                  <pic:nvPicPr>
+                    <pic:cNvPr id="1" name=""/>
+                    <pic:cNvPicPr/>
+                  </pic:nvPicPr>
+                  <pic:blipFill rotWithShape="1">
+                    <a:blip r:embed="rId8"/>
+                    <a:srcRect l="15049" t="22179" r="18307" b="13324"/>
+                    <a:stretch/>
+                  </pic:blipFill>
+                  <pic:spPr bwMode="auto">
+                    <a:xfrm>
+                      <a:off x="0" y="0"/>
+                      <a:ext cx="6465705" cy="3517900"/>
+                    </a:xfrm>
+                    <a:prstGeom prst="rect">
+                      <a:avLst/>
+                    </a:prstGeom>
+                    <a:ln>
+                      <a:noFill/>
+                    </a:ln>
+                    <a:extLst>
+                      <a:ext uri="{53640926-AAD7-44D8-BBD7-CCE9431645EC}">
+                        <a14:shadowObscured xmlns:a14="http://schemas.microsoft.com/office/drawing/2010/main"/>
+                      </a:ext>
+                    </a:extLst>
+                  </pic:spPr>
+                </pic:pic>
+              </a:graphicData>
+            </a:graphic>
+          </wp:inline>
+        </w:drawing>
       </w:r>
     </w:p>
     <w:p>
@@ -32619,6 +32786,181 @@
       <w:pPr>
         <w:pStyle w:val="Akapitzlist"/>
         <w:rPr>
+          <w:rFonts w:ascii="Calibri" w:eastAsia="Calibri" w:hAnsi="Calibri" w:cs="Calibri"/>
+          <w:color w:val="000000" w:themeColor="text1"/>
+          <w:sz w:val="32"/>
+          <w:szCs w:val="32"/>
+        </w:rPr>
+      </w:pPr>
+    </w:p>
+    <w:p>
+      <w:pPr>
+        <w:pStyle w:val="Akapitzlist"/>
+        <w:rPr>
+          <w:rFonts w:ascii="Calibri" w:eastAsia="Calibri" w:hAnsi="Calibri" w:cs="Calibri"/>
+          <w:color w:val="000000" w:themeColor="text1"/>
+          <w:sz w:val="32"/>
+          <w:szCs w:val="32"/>
+        </w:rPr>
+      </w:pPr>
+      <w:r>
+        <w:rPr>
+          <w:rFonts w:ascii="Calibri" w:eastAsia="Calibri" w:hAnsi="Calibri" w:cs="Calibri"/>
+          <w:color w:val="000000" w:themeColor="text1"/>
+          <w:sz w:val="32"/>
+          <w:szCs w:val="32"/>
+        </w:rPr>
+        <w:t>Dostosuj oświetlenie na podstawie odebranego polecenia</w:t>
+      </w:r>
+    </w:p>
+    <w:p>
+      <w:pPr>
+        <w:pStyle w:val="Akapitzlist"/>
+        <w:rPr>
+          <w:rFonts w:ascii="Calibri" w:eastAsia="Calibri" w:hAnsi="Calibri" w:cs="Calibri"/>
+          <w:color w:val="000000" w:themeColor="text1"/>
+          <w:sz w:val="32"/>
+          <w:szCs w:val="32"/>
+        </w:rPr>
+      </w:pPr>
+    </w:p>
+    <w:p>
+      <w:pPr>
+        <w:pStyle w:val="Akapitzlist"/>
+        <w:rPr>
+          <w:rFonts w:ascii="Calibri" w:eastAsia="Calibri" w:hAnsi="Calibri" w:cs="Calibri"/>
+          <w:color w:val="000000" w:themeColor="text1"/>
+          <w:sz w:val="32"/>
+          <w:szCs w:val="32"/>
+        </w:rPr>
+      </w:pPr>
+      <w:r>
+        <w:rPr>
+          <w:noProof/>
+        </w:rPr>
+        <w:drawing>
+          <wp:inline distT="0" distB="0" distL="0" distR="0" wp14:anchorId="2D79CA49" wp14:editId="4DB2A01F">
+            <wp:extent cx="6393682" cy="3600450"/>
+            <wp:effectExtent l="0" t="0" r="7620" b="0"/>
+            <wp:docPr id="8" name="Obraz 8"/>
+            <wp:cNvGraphicFramePr>
+              <a:graphicFrameLocks xmlns:a="http://schemas.openxmlformats.org/drawingml/2006/main" noChangeAspect="1"/>
+            </wp:cNvGraphicFramePr>
+            <a:graphic xmlns:a="http://schemas.openxmlformats.org/drawingml/2006/main">
+              <a:graphicData uri="http://schemas.openxmlformats.org/drawingml/2006/picture">
+                <pic:pic xmlns:pic="http://schemas.openxmlformats.org/drawingml/2006/picture">
+                  <pic:nvPicPr>
+                    <pic:cNvPr id="1" name=""/>
+                    <pic:cNvPicPr/>
+                  </pic:nvPicPr>
+                  <pic:blipFill rotWithShape="1">
+                    <a:blip r:embed="rId9"/>
+                    <a:srcRect l="16768" t="23199" r="11714" b="5167"/>
+                    <a:stretch/>
+                  </pic:blipFill>
+                  <pic:spPr bwMode="auto">
+                    <a:xfrm>
+                      <a:off x="0" y="0"/>
+                      <a:ext cx="6404511" cy="3606548"/>
+                    </a:xfrm>
+                    <a:prstGeom prst="rect">
+                      <a:avLst/>
+                    </a:prstGeom>
+                    <a:ln>
+                      <a:noFill/>
+                    </a:ln>
+                    <a:extLst>
+                      <a:ext uri="{53640926-AAD7-44D8-BBD7-CCE9431645EC}">
+                        <a14:shadowObscured xmlns:a14="http://schemas.microsoft.com/office/drawing/2010/main"/>
+                      </a:ext>
+                    </a:extLst>
+                  </pic:spPr>
+                </pic:pic>
+              </a:graphicData>
+            </a:graphic>
+          </wp:inline>
+        </w:drawing>
+      </w:r>
+    </w:p>
+    <w:p>
+      <w:pPr>
+        <w:pStyle w:val="Akapitzlist"/>
+        <w:rPr>
+          <w:rFonts w:ascii="Calibri" w:eastAsia="Calibri" w:hAnsi="Calibri" w:cs="Calibri"/>
+          <w:color w:val="000000" w:themeColor="text1"/>
+          <w:sz w:val="32"/>
+          <w:szCs w:val="32"/>
+        </w:rPr>
+      </w:pPr>
+    </w:p>
+    <w:p>
+      <w:pPr>
+        <w:pStyle w:val="Akapitzlist"/>
+        <w:rPr>
+          <w:rFonts w:ascii="Calibri" w:eastAsia="Calibri" w:hAnsi="Calibri" w:cs="Calibri"/>
+          <w:color w:val="000000" w:themeColor="text1"/>
+          <w:sz w:val="32"/>
+          <w:szCs w:val="32"/>
+        </w:rPr>
+      </w:pPr>
+    </w:p>
+    <w:p>
+      <w:pPr>
+        <w:pStyle w:val="Akapitzlist"/>
+        <w:rPr>
+          <w:rFonts w:ascii="Calibri" w:eastAsia="Calibri" w:hAnsi="Calibri" w:cs="Calibri"/>
+          <w:color w:val="000000" w:themeColor="text1"/>
+          <w:sz w:val="32"/>
+          <w:szCs w:val="32"/>
+        </w:rPr>
+      </w:pPr>
+    </w:p>
+    <w:p>
+      <w:pPr>
+        <w:pStyle w:val="Akapitzlist"/>
+        <w:rPr>
+          <w:rFonts w:ascii="Calibri" w:eastAsia="Calibri" w:hAnsi="Calibri" w:cs="Calibri"/>
+          <w:color w:val="000000" w:themeColor="text1"/>
+          <w:sz w:val="32"/>
+          <w:szCs w:val="32"/>
+        </w:rPr>
+      </w:pPr>
+    </w:p>
+    <w:p>
+      <w:pPr>
+        <w:pStyle w:val="Akapitzlist"/>
+        <w:rPr>
+          <w:rFonts w:ascii="Calibri" w:eastAsia="Calibri" w:hAnsi="Calibri" w:cs="Calibri"/>
+          <w:color w:val="000000" w:themeColor="text1"/>
+          <w:sz w:val="32"/>
+          <w:szCs w:val="32"/>
+        </w:rPr>
+      </w:pPr>
+      <w:r>
+        <w:rPr>
+          <w:rFonts w:ascii="Calibri" w:eastAsia="Calibri" w:hAnsi="Calibri" w:cs="Calibri"/>
+          <w:color w:val="000000" w:themeColor="text1"/>
+          <w:sz w:val="32"/>
+          <w:szCs w:val="32"/>
+        </w:rPr>
+        <w:t>Filtrowanie zdarzeń</w:t>
+      </w:r>
+    </w:p>
+    <w:p>
+      <w:pPr>
+        <w:pStyle w:val="Akapitzlist"/>
+        <w:rPr>
+          <w:rFonts w:ascii="Calibri" w:eastAsia="Calibri" w:hAnsi="Calibri" w:cs="Calibri"/>
+          <w:color w:val="000000" w:themeColor="text1"/>
+          <w:sz w:val="32"/>
+          <w:szCs w:val="32"/>
+        </w:rPr>
+      </w:pPr>
+    </w:p>
+    <w:p>
+      <w:pPr>
+        <w:pStyle w:val="Akapitzlist"/>
+        <w:rPr>
           <w:rFonts w:eastAsiaTheme="minorEastAsia"/>
           <w:b/>
           <w:bCs/>
@@ -32627,6 +32969,53 @@
           <w:szCs w:val="40"/>
         </w:rPr>
       </w:pPr>
+      <w:r>
+        <w:rPr>
+          <w:noProof/>
+        </w:rPr>
+        <w:drawing>
+          <wp:inline distT="0" distB="0" distL="0" distR="0" wp14:anchorId="61F0A2B9" wp14:editId="2CAB3F44">
+            <wp:extent cx="6452205" cy="2162175"/>
+            <wp:effectExtent l="0" t="0" r="6350" b="0"/>
+            <wp:docPr id="9" name="Obraz 9"/>
+            <wp:cNvGraphicFramePr>
+              <a:graphicFrameLocks xmlns:a="http://schemas.openxmlformats.org/drawingml/2006/main" noChangeAspect="1"/>
+            </wp:cNvGraphicFramePr>
+            <a:graphic xmlns:a="http://schemas.openxmlformats.org/drawingml/2006/main">
+              <a:graphicData uri="http://schemas.openxmlformats.org/drawingml/2006/picture">
+                <pic:pic xmlns:pic="http://schemas.openxmlformats.org/drawingml/2006/picture">
+                  <pic:nvPicPr>
+                    <pic:cNvPr id="1" name=""/>
+                    <pic:cNvPicPr/>
+                  </pic:nvPicPr>
+                  <pic:blipFill rotWithShape="1">
+                    <a:blip r:embed="rId10"/>
+                    <a:srcRect l="15621" t="38749" r="3545" b="13069"/>
+                    <a:stretch/>
+                  </pic:blipFill>
+                  <pic:spPr bwMode="auto">
+                    <a:xfrm>
+                      <a:off x="0" y="0"/>
+                      <a:ext cx="6455642" cy="2163327"/>
+                    </a:xfrm>
+                    <a:prstGeom prst="rect">
+                      <a:avLst/>
+                    </a:prstGeom>
+                    <a:ln>
+                      <a:noFill/>
+                    </a:ln>
+                    <a:extLst>
+                      <a:ext uri="{53640926-AAD7-44D8-BBD7-CCE9431645EC}">
+                        <a14:shadowObscured xmlns:a14="http://schemas.microsoft.com/office/drawing/2010/main"/>
+                      </a:ext>
+                    </a:extLst>
+                  </pic:spPr>
+                </pic:pic>
+              </a:graphicData>
+            </a:graphic>
+          </wp:inline>
+        </w:drawing>
+      </w:r>
     </w:p>
     <w:p>
       <w:pPr>
@@ -32684,6 +33073,57 @@
       <w:pPr>
         <w:pStyle w:val="Akapitzlist"/>
         <w:rPr>
+          <w:rFonts w:ascii="Calibri" w:eastAsia="Calibri" w:hAnsi="Calibri" w:cs="Calibri"/>
+          <w:color w:val="000000" w:themeColor="text1"/>
+          <w:sz w:val="32"/>
+          <w:szCs w:val="32"/>
+        </w:rPr>
+      </w:pPr>
+    </w:p>
+    <w:p>
+      <w:pPr>
+        <w:pStyle w:val="Akapitzlist"/>
+        <w:rPr>
+          <w:rFonts w:ascii="Calibri" w:eastAsia="Calibri" w:hAnsi="Calibri" w:cs="Calibri"/>
+          <w:color w:val="000000" w:themeColor="text1"/>
+          <w:sz w:val="32"/>
+          <w:szCs w:val="32"/>
+        </w:rPr>
+      </w:pPr>
+      <w:r>
+        <w:rPr>
+          <w:rFonts w:ascii="Calibri" w:eastAsia="Calibri" w:hAnsi="Calibri" w:cs="Calibri"/>
+          <w:color w:val="000000" w:themeColor="text1"/>
+          <w:sz w:val="32"/>
+          <w:szCs w:val="32"/>
+        </w:rPr>
+        <w:t>Wyloguj się</w:t>
+      </w:r>
+      <w:r>
+        <w:rPr>
+          <w:rFonts w:ascii="Calibri" w:eastAsia="Calibri" w:hAnsi="Calibri" w:cs="Calibri"/>
+          <w:color w:val="000000" w:themeColor="text1"/>
+          <w:sz w:val="32"/>
+          <w:szCs w:val="32"/>
+        </w:rPr>
+        <w:t xml:space="preserve"> </w:t>
+      </w:r>
+    </w:p>
+    <w:p>
+      <w:pPr>
+        <w:pStyle w:val="Akapitzlist"/>
+        <w:rPr>
+          <w:rFonts w:ascii="Calibri" w:eastAsia="Calibri" w:hAnsi="Calibri" w:cs="Calibri"/>
+          <w:color w:val="000000" w:themeColor="text1"/>
+          <w:sz w:val="32"/>
+          <w:szCs w:val="32"/>
+        </w:rPr>
+      </w:pPr>
+    </w:p>
+    <w:p>
+      <w:pPr>
+        <w:pStyle w:val="Akapitzlist"/>
+        <w:rPr>
           <w:rFonts w:eastAsiaTheme="minorEastAsia"/>
           <w:b/>
           <w:bCs/>
@@ -32692,6 +33132,53 @@
           <w:szCs w:val="40"/>
         </w:rPr>
       </w:pPr>
+      <w:r>
+        <w:rPr>
+          <w:noProof/>
+        </w:rPr>
+        <w:drawing>
+          <wp:inline distT="0" distB="0" distL="0" distR="0" wp14:anchorId="23614539" wp14:editId="2ADD3670">
+            <wp:extent cx="6284796" cy="2933700"/>
+            <wp:effectExtent l="0" t="0" r="1905" b="0"/>
+            <wp:docPr id="11" name="Obraz 11"/>
+            <wp:cNvGraphicFramePr>
+              <a:graphicFrameLocks xmlns:a="http://schemas.openxmlformats.org/drawingml/2006/main" noChangeAspect="1"/>
+            </wp:cNvGraphicFramePr>
+            <a:graphic xmlns:a="http://schemas.openxmlformats.org/drawingml/2006/main">
+              <a:graphicData uri="http://schemas.openxmlformats.org/drawingml/2006/picture">
+                <pic:pic xmlns:pic="http://schemas.openxmlformats.org/drawingml/2006/picture">
+                  <pic:nvPicPr>
+                    <pic:cNvPr id="1" name=""/>
+                    <pic:cNvPicPr/>
+                  </pic:nvPicPr>
+                  <pic:blipFill rotWithShape="1">
+                    <a:blip r:embed="rId11"/>
+                    <a:srcRect l="19205" t="26768" r="5265" b="10520"/>
+                    <a:stretch/>
+                  </pic:blipFill>
+                  <pic:spPr bwMode="auto">
+                    <a:xfrm>
+                      <a:off x="0" y="0"/>
+                      <a:ext cx="6292902" cy="2937484"/>
+                    </a:xfrm>
+                    <a:prstGeom prst="rect">
+                      <a:avLst/>
+                    </a:prstGeom>
+                    <a:ln>
+                      <a:noFill/>
+                    </a:ln>
+                    <a:extLst>
+                      <a:ext uri="{53640926-AAD7-44D8-BBD7-CCE9431645EC}">
+                        <a14:shadowObscured xmlns:a14="http://schemas.microsoft.com/office/drawing/2010/main"/>
+                      </a:ext>
+                    </a:extLst>
+                  </pic:spPr>
+                </pic:pic>
+              </a:graphicData>
+            </a:graphic>
+          </wp:inline>
+        </w:drawing>
+      </w:r>
     </w:p>
     <w:p>
       <w:pPr>
@@ -33009,7 +33496,7 @@
                     </pic:cNvPicPr>
                   </pic:nvPicPr>
                   <pic:blipFill>
-                    <a:blip r:embed="rId7">
+                    <a:blip r:embed="rId12">
                       <a:extLst>
                         <a:ext uri="{28A0092B-C50C-407E-A947-70E740481C1C}">
                           <a14:useLocalDpi xmlns:a14="http://schemas.microsoft.com/office/drawing/2010/main" val="0"/>
@@ -33373,7 +33860,7 @@
                     </pic:cNvPicPr>
                   </pic:nvPicPr>
                   <pic:blipFill>
-                    <a:blip r:embed="rId8">
+                    <a:blip r:embed="rId13">
                       <a:extLst>
                         <a:ext uri="{28A0092B-C50C-407E-A947-70E740481C1C}">
                           <a14:useLocalDpi xmlns:a14="http://schemas.microsoft.com/office/drawing/2010/main" val="0"/>
@@ -33492,7 +33979,7 @@
                     </pic:cNvPicPr>
                   </pic:nvPicPr>
                   <pic:blipFill>
-                    <a:blip r:embed="rId9">
+                    <a:blip r:embed="rId14">
                       <a:extLst>
                         <a:ext uri="{28A0092B-C50C-407E-A947-70E740481C1C}">
                           <a14:useLocalDpi xmlns:a14="http://schemas.microsoft.com/office/drawing/2010/main" val="0"/>
@@ -33612,7 +34099,7 @@
                     </pic:cNvPicPr>
                   </pic:nvPicPr>
                   <pic:blipFill>
-                    <a:blip r:embed="rId10">
+                    <a:blip r:embed="rId15">
                       <a:extLst>
                         <a:ext uri="{28A0092B-C50C-407E-A947-70E740481C1C}">
                           <a14:useLocalDpi xmlns:a14="http://schemas.microsoft.com/office/drawing/2010/main" val="0"/>

</xml_diff>

<commit_message>
Dodanie zdjęć do nagłówka diagramów czynności
</commit_message>
<xml_diff>
--- a/Projekt PPSI.docx
+++ b/Projekt PPSI.docx
@@ -33097,16 +33097,7 @@
           <w:sz w:val="32"/>
           <w:szCs w:val="32"/>
         </w:rPr>
-        <w:t>Wyloguj się</w:t>
-      </w:r>
-      <w:r>
-        <w:rPr>
-          <w:rFonts w:ascii="Calibri" w:eastAsia="Calibri" w:hAnsi="Calibri" w:cs="Calibri"/>
-          <w:color w:val="000000" w:themeColor="text1"/>
-          <w:sz w:val="32"/>
-          <w:szCs w:val="32"/>
-        </w:rPr>
-        <w:t xml:space="preserve"> </w:t>
+        <w:t xml:space="preserve">Wyloguj się </w:t>
       </w:r>
     </w:p>
     <w:p>
@@ -34414,12 +34405,15 @@
           <w:rFonts w:ascii="Calibri" w:eastAsia="Calibri" w:hAnsi="Calibri" w:cs="Calibri"/>
           <w:b/>
           <w:bCs/>
-          <w:color w:val="FF0000"/>
+          <w:color w:val="000000" w:themeColor="text1"/>
           <w:sz w:val="40"/>
           <w:szCs w:val="40"/>
         </w:rPr>
       </w:pPr>
-      <w:r>
+    </w:p>
+    <w:p>
+      <w:pPr>
+        <w:pStyle w:val="Akapitzlist"/>
         <w:rPr>
           <w:rFonts w:ascii="Calibri" w:eastAsia="Calibri" w:hAnsi="Calibri" w:cs="Calibri"/>
           <w:b/>
@@ -34428,10 +34422,58 @@
           <w:sz w:val="40"/>
           <w:szCs w:val="40"/>
         </w:rPr>
-        <w:t xml:space="preserve">Trzeba dodać po poprawkach z </w:t>
+      </w:pPr>
+      <w:r>
+        <w:rPr>
+          <w:noProof/>
+        </w:rPr>
+        <w:drawing>
+          <wp:inline distT="0" distB="0" distL="0" distR="0" wp14:anchorId="11D0DF57" wp14:editId="386D2E91">
+            <wp:extent cx="6283903" cy="2847975"/>
+            <wp:effectExtent l="0" t="0" r="3175" b="0"/>
+            <wp:docPr id="10" name="Obraz 10"/>
+            <wp:cNvGraphicFramePr>
+              <a:graphicFrameLocks xmlns:a="http://schemas.openxmlformats.org/drawingml/2006/main" noChangeAspect="1"/>
+            </wp:cNvGraphicFramePr>
+            <a:graphic xmlns:a="http://schemas.openxmlformats.org/drawingml/2006/main">
+              <a:graphicData uri="http://schemas.openxmlformats.org/drawingml/2006/picture">
+                <pic:pic xmlns:pic="http://schemas.openxmlformats.org/drawingml/2006/picture">
+                  <pic:nvPicPr>
+                    <pic:cNvPr id="1" name=""/>
+                    <pic:cNvPicPr/>
+                  </pic:nvPicPr>
+                  <pic:blipFill rotWithShape="1">
+                    <a:blip r:embed="rId16"/>
+                    <a:srcRect l="15623" t="20139" r="26191" b="32954"/>
+                    <a:stretch/>
+                  </pic:blipFill>
+                  <pic:spPr bwMode="auto">
+                    <a:xfrm>
+                      <a:off x="0" y="0"/>
+                      <a:ext cx="6300481" cy="2855488"/>
+                    </a:xfrm>
+                    <a:prstGeom prst="rect">
+                      <a:avLst/>
+                    </a:prstGeom>
+                    <a:ln>
+                      <a:noFill/>
+                    </a:ln>
+                    <a:extLst>
+                      <a:ext uri="{53640926-AAD7-44D8-BBD7-CCE9431645EC}">
+                        <a14:shadowObscured xmlns:a14="http://schemas.microsoft.com/office/drawing/2010/main"/>
+                      </a:ext>
+                    </a:extLst>
+                  </pic:spPr>
+                </pic:pic>
+              </a:graphicData>
+            </a:graphic>
+          </wp:inline>
+        </w:drawing>
       </w:r>
-      <w:proofErr w:type="spellStart"/>
-      <w:r>
+    </w:p>
+    <w:p>
+      <w:pPr>
+        <w:pStyle w:val="Akapitzlist"/>
         <w:rPr>
           <w:rFonts w:ascii="Calibri" w:eastAsia="Calibri" w:hAnsi="Calibri" w:cs="Calibri"/>
           <w:b/>
@@ -34440,9 +34482,7 @@
           <w:sz w:val="40"/>
           <w:szCs w:val="40"/>
         </w:rPr>
-        <w:t>githuba</w:t>
-      </w:r>
-      <w:proofErr w:type="spellEnd"/>
+      </w:pPr>
     </w:p>
     <w:p>
       <w:pPr>
@@ -34456,6 +34496,53 @@
           <w:szCs w:val="40"/>
         </w:rPr>
       </w:pPr>
+      <w:r>
+        <w:rPr>
+          <w:noProof/>
+        </w:rPr>
+        <w:drawing>
+          <wp:inline distT="0" distB="0" distL="0" distR="0" wp14:anchorId="7F36B738" wp14:editId="34C3002F">
+            <wp:extent cx="6449291" cy="2667000"/>
+            <wp:effectExtent l="0" t="0" r="8890" b="0"/>
+            <wp:docPr id="12" name="Obraz 12"/>
+            <wp:cNvGraphicFramePr>
+              <a:graphicFrameLocks xmlns:a="http://schemas.openxmlformats.org/drawingml/2006/main" noChangeAspect="1"/>
+            </wp:cNvGraphicFramePr>
+            <a:graphic xmlns:a="http://schemas.openxmlformats.org/drawingml/2006/main">
+              <a:graphicData uri="http://schemas.openxmlformats.org/drawingml/2006/picture">
+                <pic:pic xmlns:pic="http://schemas.openxmlformats.org/drawingml/2006/picture">
+                  <pic:nvPicPr>
+                    <pic:cNvPr id="1" name=""/>
+                    <pic:cNvPicPr/>
+                  </pic:nvPicPr>
+                  <pic:blipFill rotWithShape="1">
+                    <a:blip r:embed="rId17"/>
+                    <a:srcRect l="15192" t="21159" r="27622" b="36777"/>
+                    <a:stretch/>
+                  </pic:blipFill>
+                  <pic:spPr bwMode="auto">
+                    <a:xfrm>
+                      <a:off x="0" y="0"/>
+                      <a:ext cx="6460328" cy="2671564"/>
+                    </a:xfrm>
+                    <a:prstGeom prst="rect">
+                      <a:avLst/>
+                    </a:prstGeom>
+                    <a:ln>
+                      <a:noFill/>
+                    </a:ln>
+                    <a:extLst>
+                      <a:ext uri="{53640926-AAD7-44D8-BBD7-CCE9431645EC}">
+                        <a14:shadowObscured xmlns:a14="http://schemas.microsoft.com/office/drawing/2010/main"/>
+                      </a:ext>
+                    </a:extLst>
+                  </pic:spPr>
+                </pic:pic>
+              </a:graphicData>
+            </a:graphic>
+          </wp:inline>
+        </w:drawing>
+      </w:r>
     </w:p>
     <w:p>
       <w:pPr>
@@ -34469,6 +34556,794 @@
           <w:szCs w:val="40"/>
         </w:rPr>
       </w:pPr>
+      <w:r>
+        <w:rPr>
+          <w:noProof/>
+        </w:rPr>
+        <w:lastRenderedPageBreak/>
+        <w:drawing>
+          <wp:inline distT="0" distB="0" distL="0" distR="0" wp14:anchorId="28274905" wp14:editId="751B48A7">
+            <wp:extent cx="6368693" cy="3257550"/>
+            <wp:effectExtent l="0" t="0" r="0" b="0"/>
+            <wp:docPr id="13" name="Obraz 13"/>
+            <wp:cNvGraphicFramePr>
+              <a:graphicFrameLocks xmlns:a="http://schemas.openxmlformats.org/drawingml/2006/main" noChangeAspect="1"/>
+            </wp:cNvGraphicFramePr>
+            <a:graphic xmlns:a="http://schemas.openxmlformats.org/drawingml/2006/main">
+              <a:graphicData uri="http://schemas.openxmlformats.org/drawingml/2006/picture">
+                <pic:pic xmlns:pic="http://schemas.openxmlformats.org/drawingml/2006/picture">
+                  <pic:nvPicPr>
+                    <pic:cNvPr id="1" name=""/>
+                    <pic:cNvPicPr/>
+                  </pic:nvPicPr>
+                  <pic:blipFill rotWithShape="1">
+                    <a:blip r:embed="rId18"/>
+                    <a:srcRect l="15049" t="20395" r="35076" b="34228"/>
+                    <a:stretch/>
+                  </pic:blipFill>
+                  <pic:spPr bwMode="auto">
+                    <a:xfrm>
+                      <a:off x="0" y="0"/>
+                      <a:ext cx="6379421" cy="3263038"/>
+                    </a:xfrm>
+                    <a:prstGeom prst="rect">
+                      <a:avLst/>
+                    </a:prstGeom>
+                    <a:ln>
+                      <a:noFill/>
+                    </a:ln>
+                    <a:extLst>
+                      <a:ext uri="{53640926-AAD7-44D8-BBD7-CCE9431645EC}">
+                        <a14:shadowObscured xmlns:a14="http://schemas.microsoft.com/office/drawing/2010/main"/>
+                      </a:ext>
+                    </a:extLst>
+                  </pic:spPr>
+                </pic:pic>
+              </a:graphicData>
+            </a:graphic>
+          </wp:inline>
+        </w:drawing>
+      </w:r>
+    </w:p>
+    <w:p>
+      <w:pPr>
+        <w:pStyle w:val="Akapitzlist"/>
+        <w:rPr>
+          <w:rFonts w:ascii="Calibri" w:eastAsia="Calibri" w:hAnsi="Calibri" w:cs="Calibri"/>
+          <w:b/>
+          <w:bCs/>
+          <w:color w:val="FF0000"/>
+          <w:sz w:val="40"/>
+          <w:szCs w:val="40"/>
+        </w:rPr>
+      </w:pPr>
+    </w:p>
+    <w:p>
+      <w:pPr>
+        <w:pStyle w:val="Akapitzlist"/>
+        <w:rPr>
+          <w:rFonts w:ascii="Calibri" w:eastAsia="Calibri" w:hAnsi="Calibri" w:cs="Calibri"/>
+          <w:b/>
+          <w:bCs/>
+          <w:color w:val="FF0000"/>
+          <w:sz w:val="40"/>
+          <w:szCs w:val="40"/>
+        </w:rPr>
+      </w:pPr>
+      <w:r>
+        <w:rPr>
+          <w:noProof/>
+        </w:rPr>
+        <w:drawing>
+          <wp:inline distT="0" distB="0" distL="0" distR="0" wp14:anchorId="1DAA7DB2" wp14:editId="362A8F4F">
+            <wp:extent cx="6265718" cy="2743200"/>
+            <wp:effectExtent l="0" t="0" r="1905" b="0"/>
+            <wp:docPr id="14" name="Obraz 14"/>
+            <wp:cNvGraphicFramePr>
+              <a:graphicFrameLocks xmlns:a="http://schemas.openxmlformats.org/drawingml/2006/main" noChangeAspect="1"/>
+            </wp:cNvGraphicFramePr>
+            <a:graphic xmlns:a="http://schemas.openxmlformats.org/drawingml/2006/main">
+              <a:graphicData uri="http://schemas.openxmlformats.org/drawingml/2006/picture">
+                <pic:pic xmlns:pic="http://schemas.openxmlformats.org/drawingml/2006/picture">
+                  <pic:nvPicPr>
+                    <pic:cNvPr id="1" name=""/>
+                    <pic:cNvPicPr/>
+                  </pic:nvPicPr>
+                  <pic:blipFill rotWithShape="1">
+                    <a:blip r:embed="rId19"/>
+                    <a:srcRect l="15192" t="20394" r="27192" b="34738"/>
+                    <a:stretch/>
+                  </pic:blipFill>
+                  <pic:spPr bwMode="auto">
+                    <a:xfrm>
+                      <a:off x="0" y="0"/>
+                      <a:ext cx="6274451" cy="2747024"/>
+                    </a:xfrm>
+                    <a:prstGeom prst="rect">
+                      <a:avLst/>
+                    </a:prstGeom>
+                    <a:ln>
+                      <a:noFill/>
+                    </a:ln>
+                    <a:extLst>
+                      <a:ext uri="{53640926-AAD7-44D8-BBD7-CCE9431645EC}">
+                        <a14:shadowObscured xmlns:a14="http://schemas.microsoft.com/office/drawing/2010/main"/>
+                      </a:ext>
+                    </a:extLst>
+                  </pic:spPr>
+                </pic:pic>
+              </a:graphicData>
+            </a:graphic>
+          </wp:inline>
+        </w:drawing>
+      </w:r>
+    </w:p>
+    <w:p>
+      <w:pPr>
+        <w:pStyle w:val="Akapitzlist"/>
+        <w:rPr>
+          <w:rFonts w:ascii="Calibri" w:eastAsia="Calibri" w:hAnsi="Calibri" w:cs="Calibri"/>
+          <w:b/>
+          <w:bCs/>
+          <w:color w:val="FF0000"/>
+          <w:sz w:val="40"/>
+          <w:szCs w:val="40"/>
+        </w:rPr>
+      </w:pPr>
+      <w:r>
+        <w:rPr>
+          <w:noProof/>
+        </w:rPr>
+        <w:lastRenderedPageBreak/>
+        <w:drawing>
+          <wp:inline distT="0" distB="0" distL="0" distR="0" wp14:anchorId="20E2167E" wp14:editId="492C7D8F">
+            <wp:extent cx="6107914" cy="4276725"/>
+            <wp:effectExtent l="0" t="0" r="7620" b="0"/>
+            <wp:docPr id="15" name="Obraz 15"/>
+            <wp:cNvGraphicFramePr>
+              <a:graphicFrameLocks xmlns:a="http://schemas.openxmlformats.org/drawingml/2006/main" noChangeAspect="1"/>
+            </wp:cNvGraphicFramePr>
+            <a:graphic xmlns:a="http://schemas.openxmlformats.org/drawingml/2006/main">
+              <a:graphicData uri="http://schemas.openxmlformats.org/drawingml/2006/picture">
+                <pic:pic xmlns:pic="http://schemas.openxmlformats.org/drawingml/2006/picture">
+                  <pic:nvPicPr>
+                    <pic:cNvPr id="1" name=""/>
+                    <pic:cNvPicPr/>
+                  </pic:nvPicPr>
+                  <pic:blipFill rotWithShape="1">
+                    <a:blip r:embed="rId20"/>
+                    <a:srcRect l="14906" t="20649" r="24326" b="3667"/>
+                    <a:stretch/>
+                  </pic:blipFill>
+                  <pic:spPr bwMode="auto">
+                    <a:xfrm>
+                      <a:off x="0" y="0"/>
+                      <a:ext cx="6125542" cy="4289068"/>
+                    </a:xfrm>
+                    <a:prstGeom prst="rect">
+                      <a:avLst/>
+                    </a:prstGeom>
+                    <a:ln>
+                      <a:noFill/>
+                    </a:ln>
+                    <a:extLst>
+                      <a:ext uri="{53640926-AAD7-44D8-BBD7-CCE9431645EC}">
+                        <a14:shadowObscured xmlns:a14="http://schemas.microsoft.com/office/drawing/2010/main"/>
+                      </a:ext>
+                    </a:extLst>
+                  </pic:spPr>
+                </pic:pic>
+              </a:graphicData>
+            </a:graphic>
+          </wp:inline>
+        </w:drawing>
+      </w:r>
+    </w:p>
+    <w:p>
+      <w:pPr>
+        <w:pStyle w:val="Akapitzlist"/>
+        <w:rPr>
+          <w:rFonts w:ascii="Calibri" w:eastAsia="Calibri" w:hAnsi="Calibri" w:cs="Calibri"/>
+          <w:b/>
+          <w:bCs/>
+          <w:color w:val="FF0000"/>
+          <w:sz w:val="40"/>
+          <w:szCs w:val="40"/>
+        </w:rPr>
+      </w:pPr>
+    </w:p>
+    <w:p>
+      <w:pPr>
+        <w:pStyle w:val="Akapitzlist"/>
+        <w:rPr>
+          <w:rFonts w:ascii="Calibri" w:eastAsia="Calibri" w:hAnsi="Calibri" w:cs="Calibri"/>
+          <w:b/>
+          <w:bCs/>
+          <w:color w:val="FF0000"/>
+          <w:sz w:val="40"/>
+          <w:szCs w:val="40"/>
+        </w:rPr>
+      </w:pPr>
+    </w:p>
+    <w:p>
+      <w:pPr>
+        <w:pStyle w:val="Akapitzlist"/>
+        <w:rPr>
+          <w:rFonts w:ascii="Calibri" w:eastAsia="Calibri" w:hAnsi="Calibri" w:cs="Calibri"/>
+          <w:b/>
+          <w:bCs/>
+          <w:color w:val="FF0000"/>
+          <w:sz w:val="40"/>
+          <w:szCs w:val="40"/>
+        </w:rPr>
+      </w:pPr>
+      <w:r>
+        <w:rPr>
+          <w:noProof/>
+        </w:rPr>
+        <w:drawing>
+          <wp:inline distT="0" distB="0" distL="0" distR="0" wp14:anchorId="12353644" wp14:editId="06B0088F">
+            <wp:extent cx="6083857" cy="3048000"/>
+            <wp:effectExtent l="0" t="0" r="0" b="0"/>
+            <wp:docPr id="16" name="Obraz 16"/>
+            <wp:cNvGraphicFramePr>
+              <a:graphicFrameLocks xmlns:a="http://schemas.openxmlformats.org/drawingml/2006/main" noChangeAspect="1"/>
+            </wp:cNvGraphicFramePr>
+            <a:graphic xmlns:a="http://schemas.openxmlformats.org/drawingml/2006/main">
+              <a:graphicData uri="http://schemas.openxmlformats.org/drawingml/2006/picture">
+                <pic:pic xmlns:pic="http://schemas.openxmlformats.org/drawingml/2006/picture">
+                  <pic:nvPicPr>
+                    <pic:cNvPr id="1" name=""/>
+                    <pic:cNvPicPr/>
+                  </pic:nvPicPr>
+                  <pic:blipFill rotWithShape="1">
+                    <a:blip r:embed="rId21"/>
+                    <a:srcRect l="15336" t="21159" r="12860" b="14854"/>
+                    <a:stretch/>
+                  </pic:blipFill>
+                  <pic:spPr bwMode="auto">
+                    <a:xfrm>
+                      <a:off x="0" y="0"/>
+                      <a:ext cx="6086928" cy="3049539"/>
+                    </a:xfrm>
+                    <a:prstGeom prst="rect">
+                      <a:avLst/>
+                    </a:prstGeom>
+                    <a:ln>
+                      <a:noFill/>
+                    </a:ln>
+                    <a:extLst>
+                      <a:ext uri="{53640926-AAD7-44D8-BBD7-CCE9431645EC}">
+                        <a14:shadowObscured xmlns:a14="http://schemas.microsoft.com/office/drawing/2010/main"/>
+                      </a:ext>
+                    </a:extLst>
+                  </pic:spPr>
+                </pic:pic>
+              </a:graphicData>
+            </a:graphic>
+          </wp:inline>
+        </w:drawing>
+      </w:r>
+    </w:p>
+    <w:p>
+      <w:pPr>
+        <w:pStyle w:val="Akapitzlist"/>
+        <w:rPr>
+          <w:rFonts w:ascii="Calibri" w:eastAsia="Calibri" w:hAnsi="Calibri" w:cs="Calibri"/>
+          <w:b/>
+          <w:bCs/>
+          <w:color w:val="FF0000"/>
+          <w:sz w:val="40"/>
+          <w:szCs w:val="40"/>
+        </w:rPr>
+      </w:pPr>
+      <w:r>
+        <w:rPr>
+          <w:noProof/>
+        </w:rPr>
+        <w:lastRenderedPageBreak/>
+        <w:drawing>
+          <wp:inline distT="0" distB="0" distL="0" distR="0" wp14:anchorId="1C8D6BD9" wp14:editId="2F47CECC">
+            <wp:extent cx="6302651" cy="2171700"/>
+            <wp:effectExtent l="0" t="0" r="3175" b="0"/>
+            <wp:docPr id="17" name="Obraz 17"/>
+            <wp:cNvGraphicFramePr>
+              <a:graphicFrameLocks xmlns:a="http://schemas.openxmlformats.org/drawingml/2006/main" noChangeAspect="1"/>
+            </wp:cNvGraphicFramePr>
+            <a:graphic xmlns:a="http://schemas.openxmlformats.org/drawingml/2006/main">
+              <a:graphicData uri="http://schemas.openxmlformats.org/drawingml/2006/picture">
+                <pic:pic xmlns:pic="http://schemas.openxmlformats.org/drawingml/2006/picture">
+                  <pic:nvPicPr>
+                    <pic:cNvPr id="1" name=""/>
+                    <pic:cNvPicPr/>
+                  </pic:nvPicPr>
+                  <pic:blipFill rotWithShape="1">
+                    <a:blip r:embed="rId22"/>
+                    <a:srcRect l="15049" t="20649" r="8418" b="32444"/>
+                    <a:stretch/>
+                  </pic:blipFill>
+                  <pic:spPr bwMode="auto">
+                    <a:xfrm>
+                      <a:off x="0" y="0"/>
+                      <a:ext cx="6306977" cy="2173191"/>
+                    </a:xfrm>
+                    <a:prstGeom prst="rect">
+                      <a:avLst/>
+                    </a:prstGeom>
+                    <a:ln>
+                      <a:noFill/>
+                    </a:ln>
+                    <a:extLst>
+                      <a:ext uri="{53640926-AAD7-44D8-BBD7-CCE9431645EC}">
+                        <a14:shadowObscured xmlns:a14="http://schemas.microsoft.com/office/drawing/2010/main"/>
+                      </a:ext>
+                    </a:extLst>
+                  </pic:spPr>
+                </pic:pic>
+              </a:graphicData>
+            </a:graphic>
+          </wp:inline>
+        </w:drawing>
+      </w:r>
+    </w:p>
+    <w:p>
+      <w:pPr>
+        <w:pStyle w:val="Akapitzlist"/>
+        <w:rPr>
+          <w:rFonts w:ascii="Calibri" w:eastAsia="Calibri" w:hAnsi="Calibri" w:cs="Calibri"/>
+          <w:b/>
+          <w:bCs/>
+          <w:color w:val="FF0000"/>
+          <w:sz w:val="40"/>
+          <w:szCs w:val="40"/>
+        </w:rPr>
+      </w:pPr>
+    </w:p>
+    <w:p>
+      <w:pPr>
+        <w:pStyle w:val="Akapitzlist"/>
+        <w:rPr>
+          <w:rFonts w:ascii="Calibri" w:eastAsia="Calibri" w:hAnsi="Calibri" w:cs="Calibri"/>
+          <w:b/>
+          <w:bCs/>
+          <w:color w:val="FF0000"/>
+          <w:sz w:val="40"/>
+          <w:szCs w:val="40"/>
+        </w:rPr>
+      </w:pPr>
+    </w:p>
+    <w:p>
+      <w:pPr>
+        <w:pStyle w:val="Akapitzlist"/>
+        <w:rPr>
+          <w:rFonts w:ascii="Calibri" w:eastAsia="Calibri" w:hAnsi="Calibri" w:cs="Calibri"/>
+          <w:b/>
+          <w:bCs/>
+          <w:color w:val="FF0000"/>
+          <w:sz w:val="40"/>
+          <w:szCs w:val="40"/>
+        </w:rPr>
+      </w:pPr>
+    </w:p>
+    <w:p>
+      <w:pPr>
+        <w:pStyle w:val="Akapitzlist"/>
+        <w:rPr>
+          <w:rFonts w:ascii="Calibri" w:eastAsia="Calibri" w:hAnsi="Calibri" w:cs="Calibri"/>
+          <w:b/>
+          <w:bCs/>
+          <w:color w:val="FF0000"/>
+          <w:sz w:val="40"/>
+          <w:szCs w:val="40"/>
+        </w:rPr>
+      </w:pPr>
+      <w:r>
+        <w:rPr>
+          <w:noProof/>
+        </w:rPr>
+        <w:drawing>
+          <wp:inline distT="0" distB="0" distL="0" distR="0" wp14:anchorId="6AC5C575" wp14:editId="2AD32524">
+            <wp:extent cx="6335876" cy="3524250"/>
+            <wp:effectExtent l="0" t="0" r="8255" b="0"/>
+            <wp:docPr id="18" name="Obraz 18"/>
+            <wp:cNvGraphicFramePr>
+              <a:graphicFrameLocks xmlns:a="http://schemas.openxmlformats.org/drawingml/2006/main" noChangeAspect="1"/>
+            </wp:cNvGraphicFramePr>
+            <a:graphic xmlns:a="http://schemas.openxmlformats.org/drawingml/2006/main">
+              <a:graphicData uri="http://schemas.openxmlformats.org/drawingml/2006/picture">
+                <pic:pic xmlns:pic="http://schemas.openxmlformats.org/drawingml/2006/picture">
+                  <pic:nvPicPr>
+                    <pic:cNvPr id="1" name=""/>
+                    <pic:cNvPicPr/>
+                  </pic:nvPicPr>
+                  <pic:blipFill rotWithShape="1">
+                    <a:blip r:embed="rId23"/>
+                    <a:srcRect l="15048" t="19885" r="14868" b="10775"/>
+                    <a:stretch/>
+                  </pic:blipFill>
+                  <pic:spPr bwMode="auto">
+                    <a:xfrm>
+                      <a:off x="0" y="0"/>
+                      <a:ext cx="6345727" cy="3529729"/>
+                    </a:xfrm>
+                    <a:prstGeom prst="rect">
+                      <a:avLst/>
+                    </a:prstGeom>
+                    <a:ln>
+                      <a:noFill/>
+                    </a:ln>
+                    <a:extLst>
+                      <a:ext uri="{53640926-AAD7-44D8-BBD7-CCE9431645EC}">
+                        <a14:shadowObscured xmlns:a14="http://schemas.microsoft.com/office/drawing/2010/main"/>
+                      </a:ext>
+                    </a:extLst>
+                  </pic:spPr>
+                </pic:pic>
+              </a:graphicData>
+            </a:graphic>
+          </wp:inline>
+        </w:drawing>
+      </w:r>
+    </w:p>
+    <w:p>
+      <w:pPr>
+        <w:pStyle w:val="Akapitzlist"/>
+        <w:rPr>
+          <w:rFonts w:ascii="Calibri" w:eastAsia="Calibri" w:hAnsi="Calibri" w:cs="Calibri"/>
+          <w:b/>
+          <w:bCs/>
+          <w:color w:val="FF0000"/>
+          <w:sz w:val="40"/>
+          <w:szCs w:val="40"/>
+        </w:rPr>
+      </w:pPr>
+    </w:p>
+    <w:p>
+      <w:pPr>
+        <w:pStyle w:val="Akapitzlist"/>
+        <w:rPr>
+          <w:rFonts w:ascii="Calibri" w:eastAsia="Calibri" w:hAnsi="Calibri" w:cs="Calibri"/>
+          <w:b/>
+          <w:bCs/>
+          <w:color w:val="FF0000"/>
+          <w:sz w:val="40"/>
+          <w:szCs w:val="40"/>
+        </w:rPr>
+      </w:pPr>
+    </w:p>
+    <w:p>
+      <w:pPr>
+        <w:pStyle w:val="Akapitzlist"/>
+        <w:rPr>
+          <w:rFonts w:ascii="Calibri" w:eastAsia="Calibri" w:hAnsi="Calibri" w:cs="Calibri"/>
+          <w:b/>
+          <w:bCs/>
+          <w:color w:val="FF0000"/>
+          <w:sz w:val="40"/>
+          <w:szCs w:val="40"/>
+        </w:rPr>
+      </w:pPr>
+    </w:p>
+    <w:p>
+      <w:pPr>
+        <w:pStyle w:val="Akapitzlist"/>
+        <w:rPr>
+          <w:rFonts w:ascii="Calibri" w:eastAsia="Calibri" w:hAnsi="Calibri" w:cs="Calibri"/>
+          <w:b/>
+          <w:bCs/>
+          <w:color w:val="FF0000"/>
+          <w:sz w:val="40"/>
+          <w:szCs w:val="40"/>
+        </w:rPr>
+      </w:pPr>
+      <w:r>
+        <w:rPr>
+          <w:noProof/>
+        </w:rPr>
+        <w:lastRenderedPageBreak/>
+        <w:drawing>
+          <wp:inline distT="0" distB="0" distL="0" distR="0" wp14:anchorId="0DE04431" wp14:editId="28E297FA">
+            <wp:extent cx="5667375" cy="2776192"/>
+            <wp:effectExtent l="0" t="0" r="0" b="5715"/>
+            <wp:docPr id="19" name="Obraz 19"/>
+            <wp:cNvGraphicFramePr>
+              <a:graphicFrameLocks xmlns:a="http://schemas.openxmlformats.org/drawingml/2006/main" noChangeAspect="1"/>
+            </wp:cNvGraphicFramePr>
+            <a:graphic xmlns:a="http://schemas.openxmlformats.org/drawingml/2006/main">
+              <a:graphicData uri="http://schemas.openxmlformats.org/drawingml/2006/picture">
+                <pic:pic xmlns:pic="http://schemas.openxmlformats.org/drawingml/2006/picture">
+                  <pic:nvPicPr>
+                    <pic:cNvPr id="1" name=""/>
+                    <pic:cNvPicPr/>
+                  </pic:nvPicPr>
+                  <pic:blipFill rotWithShape="1">
+                    <a:blip r:embed="rId24"/>
+                    <a:srcRect l="15048" t="21159" r="35506" b="35758"/>
+                    <a:stretch/>
+                  </pic:blipFill>
+                  <pic:spPr bwMode="auto">
+                    <a:xfrm>
+                      <a:off x="0" y="0"/>
+                      <a:ext cx="5685650" cy="2785144"/>
+                    </a:xfrm>
+                    <a:prstGeom prst="rect">
+                      <a:avLst/>
+                    </a:prstGeom>
+                    <a:ln>
+                      <a:noFill/>
+                    </a:ln>
+                    <a:extLst>
+                      <a:ext uri="{53640926-AAD7-44D8-BBD7-CCE9431645EC}">
+                        <a14:shadowObscured xmlns:a14="http://schemas.microsoft.com/office/drawing/2010/main"/>
+                      </a:ext>
+                    </a:extLst>
+                  </pic:spPr>
+                </pic:pic>
+              </a:graphicData>
+            </a:graphic>
+          </wp:inline>
+        </w:drawing>
+      </w:r>
+    </w:p>
+    <w:p>
+      <w:pPr>
+        <w:pStyle w:val="Akapitzlist"/>
+        <w:rPr>
+          <w:rFonts w:ascii="Calibri" w:eastAsia="Calibri" w:hAnsi="Calibri" w:cs="Calibri"/>
+          <w:b/>
+          <w:bCs/>
+          <w:color w:val="FF0000"/>
+          <w:sz w:val="40"/>
+          <w:szCs w:val="40"/>
+        </w:rPr>
+      </w:pPr>
+    </w:p>
+    <w:p>
+      <w:pPr>
+        <w:pStyle w:val="Akapitzlist"/>
+        <w:rPr>
+          <w:rFonts w:ascii="Calibri" w:eastAsia="Calibri" w:hAnsi="Calibri" w:cs="Calibri"/>
+          <w:b/>
+          <w:bCs/>
+          <w:color w:val="FF0000"/>
+          <w:sz w:val="40"/>
+          <w:szCs w:val="40"/>
+        </w:rPr>
+      </w:pPr>
+    </w:p>
+    <w:p>
+      <w:pPr>
+        <w:pStyle w:val="Akapitzlist"/>
+        <w:rPr>
+          <w:rFonts w:ascii="Calibri" w:eastAsia="Calibri" w:hAnsi="Calibri" w:cs="Calibri"/>
+          <w:b/>
+          <w:bCs/>
+          <w:color w:val="FF0000"/>
+          <w:sz w:val="40"/>
+          <w:szCs w:val="40"/>
+        </w:rPr>
+      </w:pPr>
+    </w:p>
+    <w:p>
+      <w:pPr>
+        <w:pStyle w:val="Akapitzlist"/>
+        <w:rPr>
+          <w:rFonts w:ascii="Calibri" w:eastAsia="Calibri" w:hAnsi="Calibri" w:cs="Calibri"/>
+          <w:b/>
+          <w:bCs/>
+          <w:color w:val="FF0000"/>
+          <w:sz w:val="40"/>
+          <w:szCs w:val="40"/>
+        </w:rPr>
+      </w:pPr>
+    </w:p>
+    <w:p>
+      <w:pPr>
+        <w:pStyle w:val="Akapitzlist"/>
+        <w:rPr>
+          <w:rFonts w:ascii="Calibri" w:eastAsia="Calibri" w:hAnsi="Calibri" w:cs="Calibri"/>
+          <w:b/>
+          <w:bCs/>
+          <w:color w:val="FF0000"/>
+          <w:sz w:val="40"/>
+          <w:szCs w:val="40"/>
+        </w:rPr>
+      </w:pPr>
+    </w:p>
+    <w:p>
+      <w:pPr>
+        <w:pStyle w:val="Akapitzlist"/>
+        <w:rPr>
+          <w:rFonts w:ascii="Calibri" w:eastAsia="Calibri" w:hAnsi="Calibri" w:cs="Calibri"/>
+          <w:b/>
+          <w:bCs/>
+          <w:color w:val="FF0000"/>
+          <w:sz w:val="40"/>
+          <w:szCs w:val="40"/>
+        </w:rPr>
+      </w:pPr>
+    </w:p>
+    <w:p>
+      <w:pPr>
+        <w:pStyle w:val="Akapitzlist"/>
+        <w:rPr>
+          <w:rFonts w:ascii="Calibri" w:eastAsia="Calibri" w:hAnsi="Calibri" w:cs="Calibri"/>
+          <w:b/>
+          <w:bCs/>
+          <w:color w:val="FF0000"/>
+          <w:sz w:val="40"/>
+          <w:szCs w:val="40"/>
+        </w:rPr>
+      </w:pPr>
+    </w:p>
+    <w:p>
+      <w:pPr>
+        <w:pStyle w:val="Akapitzlist"/>
+        <w:rPr>
+          <w:rFonts w:ascii="Calibri" w:eastAsia="Calibri" w:hAnsi="Calibri" w:cs="Calibri"/>
+          <w:b/>
+          <w:bCs/>
+          <w:color w:val="FF0000"/>
+          <w:sz w:val="40"/>
+          <w:szCs w:val="40"/>
+        </w:rPr>
+      </w:pPr>
+    </w:p>
+    <w:p>
+      <w:pPr>
+        <w:pStyle w:val="Akapitzlist"/>
+        <w:rPr>
+          <w:rFonts w:ascii="Calibri" w:eastAsia="Calibri" w:hAnsi="Calibri" w:cs="Calibri"/>
+          <w:b/>
+          <w:bCs/>
+          <w:color w:val="FF0000"/>
+          <w:sz w:val="40"/>
+          <w:szCs w:val="40"/>
+        </w:rPr>
+      </w:pPr>
+    </w:p>
+    <w:p>
+      <w:pPr>
+        <w:pStyle w:val="Akapitzlist"/>
+        <w:rPr>
+          <w:rFonts w:ascii="Calibri" w:eastAsia="Calibri" w:hAnsi="Calibri" w:cs="Calibri"/>
+          <w:b/>
+          <w:bCs/>
+          <w:color w:val="FF0000"/>
+          <w:sz w:val="40"/>
+          <w:szCs w:val="40"/>
+        </w:rPr>
+      </w:pPr>
+    </w:p>
+    <w:p>
+      <w:pPr>
+        <w:pStyle w:val="Akapitzlist"/>
+        <w:rPr>
+          <w:rFonts w:ascii="Calibri" w:eastAsia="Calibri" w:hAnsi="Calibri" w:cs="Calibri"/>
+          <w:b/>
+          <w:bCs/>
+          <w:color w:val="FF0000"/>
+          <w:sz w:val="40"/>
+          <w:szCs w:val="40"/>
+        </w:rPr>
+      </w:pPr>
+    </w:p>
+    <w:p>
+      <w:pPr>
+        <w:pStyle w:val="Akapitzlist"/>
+        <w:rPr>
+          <w:rFonts w:ascii="Calibri" w:eastAsia="Calibri" w:hAnsi="Calibri" w:cs="Calibri"/>
+          <w:b/>
+          <w:bCs/>
+          <w:color w:val="FF0000"/>
+          <w:sz w:val="40"/>
+          <w:szCs w:val="40"/>
+        </w:rPr>
+      </w:pPr>
+    </w:p>
+    <w:p>
+      <w:pPr>
+        <w:pStyle w:val="Akapitzlist"/>
+        <w:rPr>
+          <w:rFonts w:ascii="Calibri" w:eastAsia="Calibri" w:hAnsi="Calibri" w:cs="Calibri"/>
+          <w:b/>
+          <w:bCs/>
+          <w:color w:val="FF0000"/>
+          <w:sz w:val="40"/>
+          <w:szCs w:val="40"/>
+        </w:rPr>
+      </w:pPr>
+    </w:p>
+    <w:p>
+      <w:pPr>
+        <w:pStyle w:val="Akapitzlist"/>
+        <w:rPr>
+          <w:rFonts w:ascii="Calibri" w:eastAsia="Calibri" w:hAnsi="Calibri" w:cs="Calibri"/>
+          <w:b/>
+          <w:bCs/>
+          <w:color w:val="FF0000"/>
+          <w:sz w:val="40"/>
+          <w:szCs w:val="40"/>
+        </w:rPr>
+      </w:pPr>
+    </w:p>
+    <w:p>
+      <w:pPr>
+        <w:pStyle w:val="Akapitzlist"/>
+        <w:rPr>
+          <w:rFonts w:ascii="Calibri" w:eastAsia="Calibri" w:hAnsi="Calibri" w:cs="Calibri"/>
+          <w:b/>
+          <w:bCs/>
+          <w:color w:val="FF0000"/>
+          <w:sz w:val="40"/>
+          <w:szCs w:val="40"/>
+        </w:rPr>
+      </w:pPr>
+    </w:p>
+    <w:p>
+      <w:pPr>
+        <w:pStyle w:val="Akapitzlist"/>
+        <w:rPr>
+          <w:rFonts w:ascii="Calibri" w:eastAsia="Calibri" w:hAnsi="Calibri" w:cs="Calibri"/>
+          <w:b/>
+          <w:bCs/>
+          <w:color w:val="FF0000"/>
+          <w:sz w:val="40"/>
+          <w:szCs w:val="40"/>
+        </w:rPr>
+      </w:pPr>
+    </w:p>
+    <w:p>
+      <w:pPr>
+        <w:pStyle w:val="Akapitzlist"/>
+        <w:rPr>
+          <w:rFonts w:ascii="Calibri" w:eastAsia="Calibri" w:hAnsi="Calibri" w:cs="Calibri"/>
+          <w:b/>
+          <w:bCs/>
+          <w:color w:val="FF0000"/>
+          <w:sz w:val="40"/>
+          <w:szCs w:val="40"/>
+        </w:rPr>
+      </w:pPr>
+    </w:p>
+    <w:p>
+      <w:pPr>
+        <w:pStyle w:val="Akapitzlist"/>
+        <w:rPr>
+          <w:rFonts w:ascii="Calibri" w:eastAsia="Calibri" w:hAnsi="Calibri" w:cs="Calibri"/>
+          <w:b/>
+          <w:bCs/>
+          <w:color w:val="FF0000"/>
+          <w:sz w:val="40"/>
+          <w:szCs w:val="40"/>
+        </w:rPr>
+      </w:pPr>
+    </w:p>
+    <w:p>
+      <w:pPr>
+        <w:pStyle w:val="Akapitzlist"/>
+        <w:rPr>
+          <w:rFonts w:ascii="Calibri" w:eastAsia="Calibri" w:hAnsi="Calibri" w:cs="Calibri"/>
+          <w:b/>
+          <w:bCs/>
+          <w:color w:val="FF0000"/>
+          <w:sz w:val="40"/>
+          <w:szCs w:val="40"/>
+        </w:rPr>
+      </w:pPr>
+    </w:p>
+    <w:p>
+      <w:pPr>
+        <w:pStyle w:val="Akapitzlist"/>
+        <w:rPr>
+          <w:rFonts w:ascii="Calibri" w:eastAsia="Calibri" w:hAnsi="Calibri" w:cs="Calibri"/>
+          <w:b/>
+          <w:bCs/>
+          <w:color w:val="FF0000"/>
+          <w:sz w:val="40"/>
+          <w:szCs w:val="40"/>
+        </w:rPr>
+      </w:pPr>
     </w:p>
     <w:p>
       <w:pPr>
@@ -34495,6 +35370,7 @@
           <w:sz w:val="40"/>
           <w:szCs w:val="40"/>
         </w:rPr>
+        <w:lastRenderedPageBreak/>
         <w:t>Diagram przejść stanów (UML)</w:t>
       </w:r>
     </w:p>

</xml_diff>